<commit_message>
Finishing up Audience Profile Template
</commit_message>
<xml_diff>
--- a/Audience and Use Profile Template_Word File.docx
+++ b/Audience and Use Profile Template_Word File.docx
@@ -1,6 +1,6 @@
 
 <file path=word/document.xml><?xml version="1.0" encoding="utf-8"?>
-<w:document xmlns:wpc="http://schemas.microsoft.com/office/word/2010/wordprocessingCanvas" xmlns:cx="http://schemas.microsoft.com/office/drawing/2014/chartex" xmlns:cx1="http://schemas.microsoft.com/office/drawing/2015/9/8/chartex" xmlns:cx2="http://schemas.microsoft.com/office/drawing/2015/10/21/chartex" xmlns:cx3="http://schemas.microsoft.com/office/drawing/2016/5/9/chartex" xmlns:cx4="http://schemas.microsoft.com/office/drawing/2016/5/10/chartex" xmlns:cx5="http://schemas.microsoft.com/office/drawing/2016/5/11/chartex" xmlns:cx6="http://schemas.microsoft.com/office/drawing/2016/5/12/chartex" xmlns:cx7="http://schemas.microsoft.com/office/drawing/2016/5/13/chartex" xmlns:cx8="http://schemas.microsoft.com/office/drawing/2016/5/14/chartex" xmlns:mc="http://schemas.openxmlformats.org/markup-compatibility/2006" xmlns:aink="http://schemas.microsoft.com/office/drawing/2016/ink" xmlns:am3d="http://schemas.microsoft.com/office/drawing/2017/model3d" xmlns:o="urn:schemas-microsoft-com:office:office" xmlns:r="http://schemas.openxmlformats.org/officeDocument/2006/relationships" xmlns:m="http://schemas.openxmlformats.org/officeDocument/2006/math" xmlns:v="urn:schemas-microsoft-com:vml" xmlns:wp14="http://schemas.microsoft.com/office/word/2010/wordprocessingDrawing" xmlns:wp="http://schemas.openxmlformats.org/drawingml/2006/wordprocessingDrawing" xmlns:w10="urn:schemas-microsoft-com:office:word" xmlns:w="http://schemas.openxmlformats.org/wordprocessingml/2006/main" xmlns:w14="http://schemas.microsoft.com/office/word/2010/wordml" xmlns:w15="http://schemas.microsoft.com/office/word/2012/wordml" xmlns:w16cid="http://schemas.microsoft.com/office/word/2016/wordml/cid" xmlns:w16se="http://schemas.microsoft.com/office/word/2015/wordml/symex" xmlns:wpg="http://schemas.microsoft.com/office/word/2010/wordprocessingGroup" xmlns:wpi="http://schemas.microsoft.com/office/word/2010/wordprocessingInk" xmlns:wne="http://schemas.microsoft.com/office/word/2006/wordml" xmlns:wps="http://schemas.microsoft.com/office/word/2010/wordprocessingShape" mc:Ignorable="w14 w15 w16se w16cid wp14">
+<w:document xmlns:wpc="http://schemas.microsoft.com/office/word/2010/wordprocessingCanvas" xmlns:cx="http://schemas.microsoft.com/office/drawing/2014/chartex" xmlns:cx1="http://schemas.microsoft.com/office/drawing/2015/9/8/chartex" xmlns:cx2="http://schemas.microsoft.com/office/drawing/2015/10/21/chartex" xmlns:cx3="http://schemas.microsoft.com/office/drawing/2016/5/9/chartex" xmlns:cx4="http://schemas.microsoft.com/office/drawing/2016/5/10/chartex" xmlns:cx5="http://schemas.microsoft.com/office/drawing/2016/5/11/chartex" xmlns:cx6="http://schemas.microsoft.com/office/drawing/2016/5/12/chartex" xmlns:cx7="http://schemas.microsoft.com/office/drawing/2016/5/13/chartex" xmlns:cx8="http://schemas.microsoft.com/office/drawing/2016/5/14/chartex" xmlns:mc="http://schemas.openxmlformats.org/markup-compatibility/2006" xmlns:aink="http://schemas.microsoft.com/office/drawing/2016/ink" xmlns:am3d="http://schemas.microsoft.com/office/drawing/2017/model3d" xmlns:o="urn:schemas-microsoft-com:office:office" xmlns:oel="http://schemas.microsoft.com/office/2019/extlst" xmlns:r="http://schemas.openxmlformats.org/officeDocument/2006/relationships" xmlns:m="http://schemas.openxmlformats.org/officeDocument/2006/math" xmlns:v="urn:schemas-microsoft-com:vml" xmlns:wp14="http://schemas.microsoft.com/office/word/2010/wordprocessingDrawing" xmlns:wp="http://schemas.openxmlformats.org/drawingml/2006/wordprocessingDrawing" xmlns:w10="urn:schemas-microsoft-com:office:word" xmlns:w="http://schemas.openxmlformats.org/wordprocessingml/2006/main" xmlns:w14="http://schemas.microsoft.com/office/word/2010/wordml" xmlns:w15="http://schemas.microsoft.com/office/word/2012/wordml" xmlns:w16cex="http://schemas.microsoft.com/office/word/2018/wordml/cex" xmlns:w16cid="http://schemas.microsoft.com/office/word/2016/wordml/cid" xmlns:w16="http://schemas.microsoft.com/office/word/2018/wordml" xmlns:w16sdtdh="http://schemas.microsoft.com/office/word/2020/wordml/sdtdatahash" xmlns:w16se="http://schemas.microsoft.com/office/word/2015/wordml/symex" xmlns:wpg="http://schemas.microsoft.com/office/word/2010/wordprocessingGroup" xmlns:wpi="http://schemas.microsoft.com/office/word/2010/wordprocessingInk" xmlns:wne="http://schemas.microsoft.com/office/word/2006/wordml" xmlns:wps="http://schemas.microsoft.com/office/word/2010/wordprocessingShape" mc:Ignorable="w14 w15 w16se w16cid w16 w16cex w16sdtdh wp14">
   <w:body>
     <w:p>
       <w:pPr>
@@ -66,17 +66,28 @@
         </w:rPr>
         <w:t xml:space="preserve"> </w:t>
       </w:r>
-      <w:bookmarkStart w:id="0" w:name="_GoBack"/>
-      <w:bookmarkEnd w:id="0"/>
-      <w:r>
-        <w:rPr>
-          <w:color w:val="231F20"/>
-          <w:w w:val="95"/>
-          <w:sz w:val="19"/>
-          <w:u w:val="single" w:color="231F20"/>
-        </w:rPr>
-        <w:tab/>
-      </w:r>
+      <w:ins w:id="0" w:author="Drew Drew" w:date="2022-10-20T12:57:00Z">
+        <w:r>
+          <w:rPr>
+            <w:color w:val="231F20"/>
+            <w:w w:val="95"/>
+            <w:sz w:val="19"/>
+            <w:u w:val="single" w:color="231F20"/>
+          </w:rPr>
+          <w:t>Developers new to version control systems</w:t>
+        </w:r>
+      </w:ins>
+      <w:del w:id="1" w:author="Drew Drew" w:date="2022-10-20T12:57:00Z">
+        <w:r>
+          <w:rPr>
+            <w:color w:val="231F20"/>
+            <w:w w:val="95"/>
+            <w:sz w:val="19"/>
+            <w:u w:val="single" w:color="231F20"/>
+          </w:rPr>
+          <w:tab/>
+        </w:r>
+      </w:del>
       <w:r>
         <w:rPr>
           <w:color w:val="231F20"/>
@@ -165,6 +176,43 @@
         </w:rPr>
         <w:t xml:space="preserve"> </w:t>
       </w:r>
+      <w:ins w:id="2" w:author="Drew Drew" w:date="2022-10-20T12:57:00Z">
+        <w:r>
+          <w:rPr>
+            <w:color w:val="231F20"/>
+            <w:w w:val="79"/>
+            <w:sz w:val="19"/>
+            <w:u w:val="single" w:color="231F20"/>
+          </w:rPr>
+          <w:t>Anyone who would like to learn the rudimentary functions of Gitlab</w:t>
+        </w:r>
+      </w:ins>
+      <w:del w:id="3" w:author="Drew Drew" w:date="2022-10-20T12:57:00Z">
+        <w:r>
+          <w:rPr>
+            <w:color w:val="231F20"/>
+            <w:sz w:val="19"/>
+            <w:u w:val="single" w:color="231F20"/>
+          </w:rPr>
+          <w:tab/>
+        </w:r>
+        <w:r>
+          <w:rPr>
+            <w:color w:val="231F20"/>
+            <w:sz w:val="19"/>
+            <w:u w:val="single" w:color="231F20"/>
+          </w:rPr>
+          <w:tab/>
+        </w:r>
+        <w:r>
+          <w:rPr>
+            <w:color w:val="231F20"/>
+            <w:sz w:val="19"/>
+            <w:u w:val="single" w:color="231F20"/>
+          </w:rPr>
+          <w:tab/>
+        </w:r>
+      </w:del>
       <w:r>
         <w:rPr>
           <w:color w:val="231F20"/>
@@ -185,6 +233,42 @@
         <w:rPr>
           <w:color w:val="231F20"/>
           <w:sz w:val="19"/>
+        </w:rPr>
+        <w:t xml:space="preserve"> </w:t>
+      </w:r>
+      <w:r>
+        <w:rPr>
+          <w:color w:val="231F20"/>
+          <w:w w:val="95"/>
+          <w:sz w:val="19"/>
+        </w:rPr>
+        <w:t>Relationship:</w:t>
+      </w:r>
+      <w:r>
+        <w:rPr>
+          <w:color w:val="231F20"/>
+          <w:w w:val="95"/>
+          <w:sz w:val="19"/>
+          <w:u w:val="single" w:color="231F20"/>
+        </w:rPr>
+        <w:t xml:space="preserve"> </w:t>
+      </w:r>
+      <w:ins w:id="4" w:author="Drew Drew" w:date="2022-10-20T12:57:00Z">
+        <w:r>
+          <w:rPr>
+            <w:color w:val="231F20"/>
+            <w:w w:val="95"/>
+            <w:sz w:val="19"/>
+            <w:u w:val="single" w:color="231F20"/>
+          </w:rPr>
+          <w:t>New employees or clients</w:t>
+        </w:r>
+      </w:ins>
+      <w:r>
+        <w:rPr>
+          <w:color w:val="231F20"/>
+          <w:w w:val="95"/>
+          <w:sz w:val="19"/>
           <w:u w:val="single" w:color="231F20"/>
         </w:rPr>
         <w:tab/>
@@ -192,6 +276,7 @@
       <w:r>
         <w:rPr>
           <w:color w:val="231F20"/>
+          <w:w w:val="95"/>
           <w:sz w:val="19"/>
           <w:u w:val="single" w:color="231F20"/>
         </w:rPr>
@@ -200,6 +285,7 @@
       <w:r>
         <w:rPr>
           <w:color w:val="231F20"/>
+          <w:w w:val="95"/>
           <w:sz w:val="19"/>
           <w:u w:val="single" w:color="231F20"/>
         </w:rPr>
@@ -207,28 +293,102 @@
       </w:r>
       <w:r>
         <w:rPr>
-          <w:color w:val="231F20"/>
-          <w:sz w:val="19"/>
-        </w:rPr>
-        <w:t xml:space="preserve"> </w:t>
-      </w:r>
-      <w:r>
-        <w:rPr>
-          <w:color w:val="231F20"/>
-          <w:w w:val="95"/>
-          <w:sz w:val="19"/>
-        </w:rPr>
-        <w:t>Relationship:</w:t>
-      </w:r>
-      <w:r>
-        <w:rPr>
-          <w:color w:val="231F20"/>
-          <w:w w:val="95"/>
-          <w:sz w:val="19"/>
-          <w:u w:val="single" w:color="231F20"/>
-        </w:rPr>
-        <w:t xml:space="preserve"> </w:t>
-      </w:r>
+          <w:i/>
+          <w:color w:val="231F20"/>
+          <w:w w:val="90"/>
+          <w:sz w:val="19"/>
+          <w:u w:val="single" w:color="231F20"/>
+        </w:rPr>
+        <w:t>(client, employer, other)</w:t>
+      </w:r>
+      <w:r>
+        <w:rPr>
+          <w:i/>
+          <w:color w:val="231F20"/>
+          <w:w w:val="90"/>
+          <w:sz w:val="19"/>
+        </w:rPr>
+        <w:t xml:space="preserve"> </w:t>
+      </w:r>
+      <w:r>
+        <w:rPr>
+          <w:color w:val="231F20"/>
+          <w:w w:val="95"/>
+          <w:sz w:val="19"/>
+        </w:rPr>
+        <w:t>Purpose</w:t>
+      </w:r>
+      <w:r>
+        <w:rPr>
+          <w:color w:val="231F20"/>
+          <w:spacing w:val="-25"/>
+          <w:w w:val="95"/>
+          <w:sz w:val="19"/>
+        </w:rPr>
+        <w:t xml:space="preserve"> </w:t>
+      </w:r>
+      <w:r>
+        <w:rPr>
+          <w:color w:val="231F20"/>
+          <w:w w:val="95"/>
+          <w:sz w:val="19"/>
+        </w:rPr>
+        <w:t>of</w:t>
+      </w:r>
+      <w:r>
+        <w:rPr>
+          <w:color w:val="231F20"/>
+          <w:spacing w:val="-24"/>
+          <w:w w:val="95"/>
+          <w:sz w:val="19"/>
+        </w:rPr>
+        <w:t xml:space="preserve"> </w:t>
+      </w:r>
+      <w:r>
+        <w:rPr>
+          <w:color w:val="231F20"/>
+          <w:w w:val="95"/>
+          <w:sz w:val="19"/>
+        </w:rPr>
+        <w:t>the</w:t>
+      </w:r>
+      <w:r>
+        <w:rPr>
+          <w:color w:val="231F20"/>
+          <w:spacing w:val="-25"/>
+          <w:w w:val="95"/>
+          <w:sz w:val="19"/>
+        </w:rPr>
+        <w:t xml:space="preserve"> </w:t>
+      </w:r>
+      <w:r>
+        <w:rPr>
+          <w:color w:val="231F20"/>
+          <w:w w:val="95"/>
+          <w:sz w:val="19"/>
+        </w:rPr>
+        <w:t>document:</w:t>
+      </w:r>
+      <w:r>
+        <w:rPr>
+          <w:color w:val="231F20"/>
+          <w:w w:val="95"/>
+          <w:sz w:val="19"/>
+          <w:u w:val="single" w:color="231F20"/>
+        </w:rPr>
+        <w:t xml:space="preserve"> </w:t>
+      </w:r>
+      <w:ins w:id="5" w:author="Drew Drew" w:date="2022-10-20T12:57:00Z">
+        <w:r>
+          <w:rPr>
+            <w:color w:val="231F20"/>
+            <w:w w:val="95"/>
+            <w:sz w:val="19"/>
+            <w:u w:val="single" w:color="231F20"/>
+          </w:rPr>
+          <w:t>Instruct</w:t>
+        </w:r>
+      </w:ins>
       <w:r>
         <w:rPr>
           <w:color w:val="231F20"/>
@@ -249,22 +409,13 @@
       </w:r>
       <w:r>
         <w:rPr>
-          <w:color w:val="231F20"/>
-          <w:w w:val="95"/>
-          <w:sz w:val="19"/>
-          <w:u w:val="single" w:color="231F20"/>
-        </w:rPr>
-        <w:tab/>
-      </w:r>
-      <w:r>
-        <w:rPr>
           <w:i/>
           <w:color w:val="231F20"/>
           <w:w w:val="90"/>
           <w:sz w:val="19"/>
           <w:u w:val="single" w:color="231F20"/>
         </w:rPr>
-        <w:t>(client, employer, other)</w:t>
+        <w:t>(instruct, persuade, other)</w:t>
       </w:r>
       <w:r>
         <w:rPr>
@@ -281,12 +432,29 @@
           <w:w w:val="95"/>
           <w:sz w:val="19"/>
         </w:rPr>
-        <w:t>Purpose</w:t>
-      </w:r>
-      <w:r>
-        <w:rPr>
-          <w:color w:val="231F20"/>
-          <w:spacing w:val="-25"/>
+        <w:t>Intended</w:t>
+      </w:r>
+      <w:r>
+        <w:rPr>
+          <w:color w:val="231F20"/>
+          <w:spacing w:val="-24"/>
+          <w:w w:val="95"/>
+          <w:sz w:val="19"/>
+        </w:rPr>
+        <w:t xml:space="preserve"> </w:t>
+      </w:r>
+      <w:r>
+        <w:rPr>
+          <w:color w:val="231F20"/>
+          <w:w w:val="95"/>
+          <w:sz w:val="19"/>
+        </w:rPr>
+        <w:t>use</w:t>
+      </w:r>
+      <w:r>
+        <w:rPr>
+          <w:color w:val="231F20"/>
+          <w:spacing w:val="-24"/>
           <w:w w:val="95"/>
           <w:sz w:val="19"/>
         </w:rPr>
@@ -315,23 +483,6 @@
           <w:w w:val="95"/>
           <w:sz w:val="19"/>
         </w:rPr>
-        <w:t>the</w:t>
-      </w:r>
-      <w:r>
-        <w:rPr>
-          <w:color w:val="231F20"/>
-          <w:spacing w:val="-25"/>
-          <w:w w:val="95"/>
-          <w:sz w:val="19"/>
-        </w:rPr>
-        <w:t xml:space="preserve"> </w:t>
-      </w:r>
-      <w:r>
-        <w:rPr>
-          <w:color w:val="231F20"/>
-          <w:w w:val="95"/>
-          <w:sz w:val="19"/>
-        </w:rPr>
         <w:t>document:</w:t>
       </w:r>
       <w:r>
@@ -343,256 +494,210 @@
         </w:rPr>
         <w:t xml:space="preserve"> </w:t>
       </w:r>
-      <w:r>
-        <w:rPr>
-          <w:color w:val="231F20"/>
-          <w:w w:val="95"/>
-          <w:sz w:val="19"/>
-          <w:u w:val="single" w:color="231F20"/>
-        </w:rPr>
-        <w:tab/>
-      </w:r>
-      <w:r>
-        <w:rPr>
-          <w:color w:val="231F20"/>
-          <w:w w:val="95"/>
-          <w:sz w:val="19"/>
-          <w:u w:val="single" w:color="231F20"/>
-        </w:rPr>
-        <w:tab/>
-      </w:r>
-      <w:r>
-        <w:rPr>
-          <w:i/>
-          <w:color w:val="231F20"/>
-          <w:w w:val="90"/>
-          <w:sz w:val="19"/>
-          <w:u w:val="single" w:color="231F20"/>
-        </w:rPr>
-        <w:t>(instruct, persuade, other)</w:t>
-      </w:r>
-      <w:r>
-        <w:rPr>
-          <w:i/>
-          <w:color w:val="231F20"/>
-          <w:w w:val="90"/>
-          <w:sz w:val="19"/>
-        </w:rPr>
-        <w:t xml:space="preserve"> </w:t>
-      </w:r>
-      <w:r>
-        <w:rPr>
-          <w:color w:val="231F20"/>
-          <w:w w:val="95"/>
-          <w:sz w:val="19"/>
-        </w:rPr>
-        <w:t>Intended</w:t>
-      </w:r>
-      <w:r>
-        <w:rPr>
-          <w:color w:val="231F20"/>
-          <w:spacing w:val="-24"/>
-          <w:w w:val="95"/>
-          <w:sz w:val="19"/>
-        </w:rPr>
-        <w:t xml:space="preserve"> </w:t>
-      </w:r>
-      <w:r>
-        <w:rPr>
-          <w:color w:val="231F20"/>
-          <w:w w:val="95"/>
-          <w:sz w:val="19"/>
-        </w:rPr>
-        <w:t>use</w:t>
-      </w:r>
-      <w:r>
-        <w:rPr>
-          <w:color w:val="231F20"/>
-          <w:spacing w:val="-24"/>
-          <w:w w:val="95"/>
-          <w:sz w:val="19"/>
-        </w:rPr>
-        <w:t xml:space="preserve"> </w:t>
-      </w:r>
-      <w:r>
-        <w:rPr>
-          <w:color w:val="231F20"/>
-          <w:w w:val="95"/>
-          <w:sz w:val="19"/>
-        </w:rPr>
-        <w:t>of</w:t>
-      </w:r>
-      <w:r>
-        <w:rPr>
-          <w:color w:val="231F20"/>
-          <w:spacing w:val="-24"/>
-          <w:w w:val="95"/>
-          <w:sz w:val="19"/>
-        </w:rPr>
-        <w:t xml:space="preserve"> </w:t>
-      </w:r>
-      <w:r>
-        <w:rPr>
-          <w:color w:val="231F20"/>
-          <w:w w:val="95"/>
-          <w:sz w:val="19"/>
-        </w:rPr>
-        <w:t>document:</w:t>
-      </w:r>
-      <w:r>
-        <w:rPr>
-          <w:color w:val="231F20"/>
-          <w:w w:val="95"/>
-          <w:sz w:val="19"/>
-          <w:u w:val="single" w:color="231F20"/>
-        </w:rPr>
-        <w:t xml:space="preserve"> </w:t>
-      </w:r>
-      <w:r>
-        <w:rPr>
-          <w:color w:val="231F20"/>
-          <w:w w:val="95"/>
-          <w:sz w:val="19"/>
-          <w:u w:val="single" w:color="231F20"/>
-        </w:rPr>
-        <w:tab/>
-      </w:r>
-      <w:r>
-        <w:rPr>
-          <w:i/>
-          <w:color w:val="231F20"/>
-          <w:w w:val="95"/>
-          <w:sz w:val="19"/>
-          <w:u w:val="single" w:color="231F20"/>
-        </w:rPr>
-        <w:t>(perform</w:t>
-      </w:r>
-      <w:r>
-        <w:rPr>
-          <w:i/>
-          <w:color w:val="231F20"/>
-          <w:spacing w:val="-28"/>
-          <w:w w:val="95"/>
-          <w:sz w:val="19"/>
-          <w:u w:val="single" w:color="231F20"/>
-        </w:rPr>
-        <w:t xml:space="preserve"> </w:t>
-      </w:r>
-      <w:r>
-        <w:rPr>
-          <w:i/>
-          <w:color w:val="231F20"/>
-          <w:w w:val="95"/>
-          <w:sz w:val="19"/>
-          <w:u w:val="single" w:color="231F20"/>
+      <w:ins w:id="6" w:author="Drew Drew" w:date="2022-10-20T12:57:00Z">
+        <w:r>
+          <w:rPr>
+            <w:color w:val="231F20"/>
+            <w:w w:val="95"/>
+            <w:sz w:val="19"/>
+            <w:u w:val="single" w:color="231F20"/>
+          </w:rPr>
+          <w:t>To learn to use</w:t>
+        </w:r>
+        <w:r>
+          <w:rPr>
+            <w:color w:val="231F20"/>
+            <w:w w:val="95"/>
+            <w:sz w:val="19"/>
+            <w:u w:val="single" w:color="231F20"/>
+          </w:rPr>
+          <w:t xml:space="preserve"> Gitlab as</w:t>
+        </w:r>
+      </w:ins>
+      <w:del w:id="7" w:author="Drew Drew" w:date="2022-10-20T12:57:00Z">
+        <w:r>
+          <w:rPr>
+            <w:color w:val="231F20"/>
+            <w:w w:val="95"/>
+            <w:sz w:val="19"/>
+            <w:u w:val="single" w:color="231F20"/>
+          </w:rPr>
+          <w:tab/>
+        </w:r>
+        <w:r>
+          <w:rPr>
+            <w:i/>
+            <w:color w:val="231F20"/>
+            <w:w w:val="95"/>
+            <w:sz w:val="19"/>
+            <w:u w:val="single" w:color="231F20"/>
+          </w:rPr>
+          <w:delText>(perform</w:delText>
+        </w:r>
+      </w:del>
+      <w:r>
+        <w:rPr>
+          <w:color w:val="231F20"/>
+          <w:w w:val="95"/>
+          <w:sz w:val="19"/>
+          <w:u w:val="single" w:color="231F20"/>
+          <w:rPrChange w:id="8" w:author="Drew Drew" w:date="2022-10-20T12:57:00Z">
+            <w:rPr>
+              <w:i/>
+              <w:color w:val="231F20"/>
+              <w:spacing w:val="-28"/>
+              <w:w w:val="95"/>
+              <w:sz w:val="19"/>
+              <w:u w:val="single" w:color="231F20"/>
+            </w:rPr>
+          </w:rPrChange>
+        </w:rPr>
+        <w:t xml:space="preserve"> </w:t>
+      </w:r>
+      <w:r>
+        <w:rPr>
+          <w:color w:val="231F20"/>
+          <w:w w:val="95"/>
+          <w:sz w:val="19"/>
+          <w:u w:val="single" w:color="231F20"/>
+          <w:rPrChange w:id="9" w:author="Drew Drew" w:date="2022-10-20T12:57:00Z">
+            <w:rPr>
+              <w:i/>
+              <w:color w:val="231F20"/>
+              <w:w w:val="95"/>
+              <w:sz w:val="19"/>
+              <w:u w:val="single" w:color="231F20"/>
+            </w:rPr>
+          </w:rPrChange>
         </w:rPr>
         <w:t>a</w:t>
       </w:r>
       <w:r>
         <w:rPr>
-          <w:i/>
-          <w:color w:val="231F20"/>
-          <w:spacing w:val="-5"/>
-          <w:w w:val="95"/>
-          <w:sz w:val="19"/>
-          <w:u w:val="single" w:color="231F20"/>
-        </w:rPr>
-        <w:t xml:space="preserve"> </w:t>
-      </w:r>
-      <w:r>
-        <w:rPr>
-          <w:i/>
-          <w:color w:val="231F20"/>
-          <w:w w:val="95"/>
-          <w:sz w:val="19"/>
-          <w:u w:val="single" w:color="231F20"/>
-        </w:rPr>
-        <w:t>task,</w:t>
-      </w:r>
-      <w:r>
-        <w:rPr>
-          <w:i/>
-          <w:color w:val="231F20"/>
-          <w:spacing w:val="-28"/>
-          <w:w w:val="95"/>
-          <w:sz w:val="19"/>
-          <w:u w:val="single" w:color="231F20"/>
-        </w:rPr>
-        <w:t xml:space="preserve"> </w:t>
-      </w:r>
-      <w:r>
-        <w:rPr>
-          <w:i/>
-          <w:color w:val="231F20"/>
-          <w:w w:val="95"/>
-          <w:sz w:val="19"/>
-          <w:u w:val="single" w:color="231F20"/>
-        </w:rPr>
-        <w:t>solve</w:t>
-      </w:r>
-      <w:r>
-        <w:rPr>
-          <w:i/>
-          <w:color w:val="231F20"/>
-          <w:spacing w:val="-28"/>
-          <w:w w:val="95"/>
-          <w:sz w:val="19"/>
-          <w:u w:val="single" w:color="231F20"/>
-        </w:rPr>
-        <w:t xml:space="preserve"> </w:t>
-      </w:r>
-      <w:r>
-        <w:rPr>
-          <w:i/>
-          <w:color w:val="231F20"/>
-          <w:w w:val="95"/>
-          <w:sz w:val="19"/>
-          <w:u w:val="single" w:color="231F20"/>
-        </w:rPr>
-        <w:t>a</w:t>
-      </w:r>
-      <w:r>
-        <w:rPr>
-          <w:i/>
-          <w:color w:val="231F20"/>
-          <w:spacing w:val="-28"/>
-          <w:w w:val="95"/>
-          <w:sz w:val="19"/>
-          <w:u w:val="single" w:color="231F20"/>
-        </w:rPr>
-        <w:t xml:space="preserve"> </w:t>
-      </w:r>
-      <w:r>
-        <w:rPr>
-          <w:i/>
-          <w:color w:val="231F20"/>
-          <w:w w:val="95"/>
-          <w:sz w:val="19"/>
-          <w:u w:val="single" w:color="231F20"/>
-        </w:rPr>
-        <w:t>problem,</w:t>
-      </w:r>
-      <w:r>
-        <w:rPr>
-          <w:i/>
-          <w:color w:val="231F20"/>
-          <w:spacing w:val="-28"/>
-          <w:w w:val="95"/>
-          <w:sz w:val="19"/>
-          <w:u w:val="single" w:color="231F20"/>
-        </w:rPr>
-        <w:t xml:space="preserve"> </w:t>
-      </w:r>
-      <w:r>
-        <w:rPr>
-          <w:i/>
-          <w:color w:val="231F20"/>
-          <w:w w:val="95"/>
-          <w:sz w:val="19"/>
-          <w:u w:val="single" w:color="231F20"/>
-        </w:rPr>
-        <w:t>other)</w:t>
-      </w:r>
+          <w:color w:val="231F20"/>
+          <w:w w:val="95"/>
+          <w:sz w:val="19"/>
+          <w:u w:val="single" w:color="231F20"/>
+          <w:rPrChange w:id="10" w:author="Drew Drew" w:date="2022-10-20T12:57:00Z">
+            <w:rPr>
+              <w:i/>
+              <w:color w:val="231F20"/>
+              <w:spacing w:val="-5"/>
+              <w:w w:val="95"/>
+              <w:sz w:val="19"/>
+              <w:u w:val="single" w:color="231F20"/>
+            </w:rPr>
+          </w:rPrChange>
+        </w:rPr>
+        <w:t xml:space="preserve"> </w:t>
+      </w:r>
+      <w:ins w:id="11" w:author="Drew Drew" w:date="2022-10-20T12:57:00Z">
+        <w:r>
+          <w:rPr>
+            <w:color w:val="231F20"/>
+            <w:w w:val="95"/>
+            <w:sz w:val="19"/>
+            <w:u w:val="single" w:color="231F20"/>
+          </w:rPr>
+          <w:t>version control system</w:t>
+        </w:r>
+      </w:ins>
+      <w:del w:id="12" w:author="Drew Drew" w:date="2022-10-20T12:57:00Z">
+        <w:r>
+          <w:rPr>
+            <w:i/>
+            <w:color w:val="231F20"/>
+            <w:w w:val="95"/>
+            <w:sz w:val="19"/>
+            <w:u w:val="single" w:color="231F20"/>
+          </w:rPr>
+          <w:delText>task,</w:delText>
+        </w:r>
+        <w:r>
+          <w:rPr>
+            <w:i/>
+            <w:color w:val="231F20"/>
+            <w:spacing w:val="-28"/>
+            <w:w w:val="95"/>
+            <w:sz w:val="19"/>
+            <w:u w:val="single" w:color="231F20"/>
+          </w:rPr>
+          <w:delText xml:space="preserve"> </w:delText>
+        </w:r>
+        <w:r>
+          <w:rPr>
+            <w:i/>
+            <w:color w:val="231F20"/>
+            <w:w w:val="95"/>
+            <w:sz w:val="19"/>
+            <w:u w:val="single" w:color="231F20"/>
+          </w:rPr>
+          <w:delText>solve</w:delText>
+        </w:r>
+        <w:r>
+          <w:rPr>
+            <w:i/>
+            <w:color w:val="231F20"/>
+            <w:spacing w:val="-28"/>
+            <w:w w:val="95"/>
+            <w:sz w:val="19"/>
+            <w:u w:val="single" w:color="231F20"/>
+          </w:rPr>
+          <w:delText xml:space="preserve"> </w:delText>
+        </w:r>
+        <w:r>
+          <w:rPr>
+            <w:i/>
+            <w:color w:val="231F20"/>
+            <w:w w:val="95"/>
+            <w:sz w:val="19"/>
+            <w:u w:val="single" w:color="231F20"/>
+          </w:rPr>
+          <w:delText>a</w:delText>
+        </w:r>
+        <w:r>
+          <w:rPr>
+            <w:i/>
+            <w:color w:val="231F20"/>
+            <w:spacing w:val="-28"/>
+            <w:w w:val="95"/>
+            <w:sz w:val="19"/>
+            <w:u w:val="single" w:color="231F20"/>
+          </w:rPr>
+          <w:delText xml:space="preserve"> </w:delText>
+        </w:r>
+        <w:r>
+          <w:rPr>
+            <w:i/>
+            <w:color w:val="231F20"/>
+            <w:w w:val="95"/>
+            <w:sz w:val="19"/>
+            <w:u w:val="single" w:color="231F20"/>
+          </w:rPr>
+          <w:delText>problem,</w:delText>
+        </w:r>
+        <w:r>
+          <w:rPr>
+            <w:i/>
+            <w:color w:val="231F20"/>
+            <w:spacing w:val="-28"/>
+            <w:w w:val="95"/>
+            <w:sz w:val="19"/>
+            <w:u w:val="single" w:color="231F20"/>
+          </w:rPr>
+          <w:delText xml:space="preserve"> </w:delText>
+        </w:r>
+        <w:r>
+          <w:rPr>
+            <w:i/>
+            <w:color w:val="231F20"/>
+            <w:w w:val="95"/>
+            <w:sz w:val="19"/>
+            <w:u w:val="single" w:color="231F20"/>
+          </w:rPr>
+          <w:delText>other)</w:delText>
+        </w:r>
+      </w:del>
     </w:p>
     <w:p>
       <w:pPr>
@@ -640,46 +745,59 @@
         </w:rPr>
         <w:t xml:space="preserve"> </w:t>
       </w:r>
-      <w:r>
-        <w:rPr>
-          <w:color w:val="231F20"/>
-          <w:w w:val="95"/>
-          <w:sz w:val="19"/>
-          <w:u w:val="single" w:color="231F20"/>
-        </w:rPr>
-        <w:tab/>
-      </w:r>
-      <w:r>
-        <w:rPr>
-          <w:i/>
-          <w:color w:val="231F20"/>
-          <w:w w:val="90"/>
-          <w:sz w:val="19"/>
-          <w:u w:val="single" w:color="231F20"/>
-        </w:rPr>
-        <w:t>(layperson, expert,</w:t>
-      </w:r>
-      <w:r>
-        <w:rPr>
-          <w:i/>
-          <w:color w:val="231F20"/>
-          <w:spacing w:val="-1"/>
-          <w:w w:val="90"/>
-          <w:sz w:val="19"/>
-          <w:u w:val="single" w:color="231F20"/>
-        </w:rPr>
-        <w:t xml:space="preserve"> </w:t>
-      </w:r>
-      <w:r>
-        <w:rPr>
-          <w:i/>
-          <w:color w:val="231F20"/>
-          <w:w w:val="90"/>
-          <w:sz w:val="19"/>
-          <w:u w:val="single" w:color="231F20"/>
-        </w:rPr>
-        <w:t>other)</w:t>
-      </w:r>
+      <w:ins w:id="13" w:author="Drew Drew" w:date="2022-10-20T12:57:00Z">
+        <w:r>
+          <w:rPr>
+            <w:color w:val="231F20"/>
+            <w:w w:val="95"/>
+            <w:sz w:val="19"/>
+            <w:u w:val="single" w:color="231F20"/>
+          </w:rPr>
+          <w:t>A person who is comfortable using computers and has some familiarity with the command line</w:t>
+        </w:r>
+      </w:ins>
+      <w:del w:id="14" w:author="Drew Drew" w:date="2022-10-20T12:57:00Z">
+        <w:r>
+          <w:rPr>
+            <w:color w:val="231F20"/>
+            <w:w w:val="95"/>
+            <w:sz w:val="19"/>
+            <w:u w:val="single" w:color="231F20"/>
+          </w:rPr>
+          <w:tab/>
+        </w:r>
+        <w:r>
+          <w:rPr>
+            <w:i/>
+            <w:color w:val="231F20"/>
+            <w:w w:val="90"/>
+            <w:sz w:val="19"/>
+            <w:u w:val="single" w:color="231F20"/>
+          </w:rPr>
+          <w:delText>(layperson, expert,</w:delText>
+        </w:r>
+        <w:r>
+          <w:rPr>
+            <w:i/>
+            <w:color w:val="231F20"/>
+            <w:spacing w:val="-1"/>
+            <w:w w:val="90"/>
+            <w:sz w:val="19"/>
+            <w:u w:val="single" w:color="231F20"/>
+          </w:rPr>
+          <w:delText xml:space="preserve"> </w:delText>
+        </w:r>
+        <w:r>
+          <w:rPr>
+            <w:i/>
+            <w:color w:val="231F20"/>
+            <w:w w:val="90"/>
+            <w:sz w:val="19"/>
+            <w:u w:val="single" w:color="231F20"/>
+          </w:rPr>
+          <w:delText>other)</w:delText>
+        </w:r>
+      </w:del>
     </w:p>
     <w:p>
       <w:pPr>
@@ -692,8 +810,11 @@
         <w:ind w:left="456" w:right="705"/>
         <w:jc w:val="both"/>
         <w:rPr>
-          <w:i/>
-          <w:sz w:val="19"/>
+          <w:ins w:id="15" w:author="Drew Drew" w:date="2022-10-20T12:57:00Z"/>
+          <w:color w:val="231F20"/>
+          <w:w w:val="95"/>
+          <w:sz w:val="19"/>
+          <w:u w:val="single" w:color="231F20"/>
         </w:rPr>
       </w:pPr>
       <w:r>
@@ -781,6 +902,17 @@
         </w:rPr>
         <w:t xml:space="preserve"> </w:t>
       </w:r>
+      <w:ins w:id="16" w:author="Drew Drew" w:date="2022-10-20T12:57:00Z">
+        <w:r>
+          <w:rPr>
+            <w:color w:val="231F20"/>
+            <w:w w:val="95"/>
+            <w:sz w:val="19"/>
+            <w:u w:val="single" w:color="231F20"/>
+          </w:rPr>
+          <w:t>Little to none</w:t>
+        </w:r>
+      </w:ins>
       <w:r>
         <w:rPr>
           <w:color w:val="231F20"/>
@@ -967,143 +1099,172 @@
         </w:rPr>
         <w:t xml:space="preserve"> </w:t>
       </w:r>
-      <w:r>
-        <w:rPr>
-          <w:color w:val="231F20"/>
-          <w:w w:val="95"/>
-          <w:sz w:val="19"/>
-          <w:u w:val="single" w:color="231F20"/>
-        </w:rPr>
-        <w:tab/>
-      </w:r>
-      <w:r>
-        <w:rPr>
-          <w:color w:val="231F20"/>
-          <w:w w:val="95"/>
-          <w:sz w:val="19"/>
-          <w:u w:val="single" w:color="231F20"/>
-        </w:rPr>
-        <w:tab/>
-      </w:r>
-      <w:r>
-        <w:rPr>
-          <w:i/>
-          <w:color w:val="231F20"/>
-          <w:w w:val="95"/>
-          <w:sz w:val="19"/>
-          <w:u w:val="single" w:color="231F20"/>
-        </w:rPr>
-        <w:t>(background,</w:t>
-      </w:r>
-      <w:r>
-        <w:rPr>
-          <w:i/>
+      <w:ins w:id="17" w:author="Drew Drew" w:date="2022-10-20T12:57:00Z">
+        <w:r>
+          <w:rPr>
+            <w:color w:val="231F20"/>
+            <w:w w:val="95"/>
+            <w:sz w:val="19"/>
+            <w:u w:val="single" w:color="231F20"/>
+          </w:rPr>
+          <w:t>What version control is useful for and its importance. Will also need to teach some conventions of version control</w:t>
+        </w:r>
+      </w:ins>
+    </w:p>
+    <w:p>
+      <w:pPr>
+        <w:tabs>
+          <w:tab w:val="left" w:pos="5557"/>
+          <w:tab w:val="left" w:pos="5599"/>
+          <w:tab w:val="left" w:pos="8227"/>
+        </w:tabs>
+        <w:spacing w:before="91" w:line="340" w:lineRule="auto"/>
+        <w:ind w:left="456" w:right="705"/>
+        <w:jc w:val="both"/>
+        <w:rPr>
+          <w:i/>
+          <w:sz w:val="19"/>
+        </w:rPr>
+      </w:pPr>
+      <w:del w:id="18" w:author="Drew Drew" w:date="2022-10-20T12:57:00Z">
+        <w:r>
+          <w:rPr>
+            <w:color w:val="231F20"/>
+            <w:w w:val="95"/>
+            <w:sz w:val="19"/>
+            <w:u w:val="single" w:color="231F20"/>
+          </w:rPr>
+          <w:tab/>
+        </w:r>
+        <w:r>
+          <w:rPr>
+            <w:color w:val="231F20"/>
+            <w:w w:val="95"/>
+            <w:sz w:val="19"/>
+            <w:u w:val="single" w:color="231F20"/>
+          </w:rPr>
+          <w:tab/>
+        </w:r>
+        <w:r>
+          <w:rPr>
+            <w:i/>
+            <w:color w:val="231F20"/>
+            <w:w w:val="95"/>
+            <w:sz w:val="19"/>
+            <w:u w:val="single" w:color="231F20"/>
+          </w:rPr>
+          <w:delText>(background,</w:delText>
+        </w:r>
+        <w:r>
+          <w:rPr>
+            <w:i/>
+            <w:color w:val="231F20"/>
+            <w:spacing w:val="-31"/>
+            <w:w w:val="95"/>
+            <w:sz w:val="19"/>
+            <w:u w:val="single" w:color="231F20"/>
+          </w:rPr>
+          <w:delText xml:space="preserve"> </w:delText>
+        </w:r>
+        <w:r>
+          <w:rPr>
+            <w:i/>
+            <w:color w:val="231F20"/>
+            <w:w w:val="95"/>
+            <w:sz w:val="19"/>
+            <w:u w:val="single" w:color="231F20"/>
+          </w:rPr>
+          <w:delText>only</w:delText>
+        </w:r>
+        <w:r>
+          <w:rPr>
+            <w:i/>
+            <w:color w:val="231F20"/>
+            <w:spacing w:val="-31"/>
+            <w:w w:val="95"/>
+            <w:sz w:val="19"/>
+            <w:u w:val="single" w:color="231F20"/>
+          </w:rPr>
+          <w:delText xml:space="preserve"> </w:delText>
+        </w:r>
+        <w:r>
+          <w:rPr>
+            <w:i/>
+            <w:color w:val="231F20"/>
+            <w:w w:val="95"/>
+            <w:sz w:val="19"/>
+            <w:u w:val="single" w:color="231F20"/>
+          </w:rPr>
+          <w:delText>bare</w:delText>
+        </w:r>
+        <w:r>
+          <w:rPr>
+            <w:i/>
+            <w:color w:val="231F20"/>
+            <w:spacing w:val="-32"/>
+            <w:w w:val="95"/>
+            <w:sz w:val="19"/>
+            <w:u w:val="single" w:color="231F20"/>
+          </w:rPr>
+          <w:delText xml:space="preserve"> </w:delText>
+        </w:r>
+        <w:r>
+          <w:rPr>
+            <w:i/>
+            <w:color w:val="231F20"/>
+            <w:w w:val="95"/>
+            <w:sz w:val="19"/>
+            <w:u w:val="single" w:color="231F20"/>
+          </w:rPr>
+          <w:delText>facts,</w:delText>
+        </w:r>
+        <w:r>
+          <w:rPr>
+            <w:i/>
+            <w:color w:val="231F20"/>
+            <w:spacing w:val="-31"/>
+            <w:w w:val="95"/>
+            <w:sz w:val="19"/>
+            <w:u w:val="single" w:color="231F20"/>
+          </w:rPr>
+          <w:delText xml:space="preserve"> </w:delText>
+        </w:r>
+        <w:r>
+          <w:rPr>
+            <w:i/>
+            <w:color w:val="231F20"/>
+            <w:spacing w:val="-3"/>
+            <w:w w:val="95"/>
+            <w:sz w:val="19"/>
+            <w:u w:val="single" w:color="231F20"/>
+          </w:rPr>
+          <w:delText>other)</w:delText>
+        </w:r>
+        <w:r>
+          <w:rPr>
+            <w:i/>
+            <w:color w:val="231F20"/>
+            <w:spacing w:val="-3"/>
+            <w:w w:val="95"/>
+            <w:sz w:val="19"/>
+          </w:rPr>
+          <w:delText xml:space="preserve"> </w:delText>
+        </w:r>
+      </w:del>
+      <w:r>
+        <w:rPr>
+          <w:color w:val="231F20"/>
+          <w:w w:val="95"/>
+          <w:sz w:val="19"/>
+        </w:rPr>
+        <w:t>Probable</w:t>
+      </w:r>
+      <w:r>
+        <w:rPr>
           <w:color w:val="231F20"/>
           <w:spacing w:val="-31"/>
           <w:w w:val="95"/>
           <w:sz w:val="19"/>
-          <w:u w:val="single" w:color="231F20"/>
-        </w:rPr>
-        <w:t xml:space="preserve"> </w:t>
-      </w:r>
-      <w:r>
-        <w:rPr>
-          <w:i/>
-          <w:color w:val="231F20"/>
-          <w:w w:val="95"/>
-          <w:sz w:val="19"/>
-          <w:u w:val="single" w:color="231F20"/>
-        </w:rPr>
-        <w:t>only</w:t>
-      </w:r>
-      <w:r>
-        <w:rPr>
-          <w:i/>
-          <w:color w:val="231F20"/>
-          <w:spacing w:val="-31"/>
-          <w:w w:val="95"/>
-          <w:sz w:val="19"/>
-          <w:u w:val="single" w:color="231F20"/>
-        </w:rPr>
-        <w:t xml:space="preserve"> </w:t>
-      </w:r>
-      <w:r>
-        <w:rPr>
-          <w:i/>
-          <w:color w:val="231F20"/>
-          <w:w w:val="95"/>
-          <w:sz w:val="19"/>
-          <w:u w:val="single" w:color="231F20"/>
-        </w:rPr>
-        <w:t>bare</w:t>
-      </w:r>
-      <w:r>
-        <w:rPr>
-          <w:i/>
-          <w:color w:val="231F20"/>
-          <w:spacing w:val="-32"/>
-          <w:w w:val="95"/>
-          <w:sz w:val="19"/>
-          <w:u w:val="single" w:color="231F20"/>
-        </w:rPr>
-        <w:t xml:space="preserve"> </w:t>
-      </w:r>
-      <w:r>
-        <w:rPr>
-          <w:i/>
-          <w:color w:val="231F20"/>
-          <w:w w:val="95"/>
-          <w:sz w:val="19"/>
-          <w:u w:val="single" w:color="231F20"/>
-        </w:rPr>
-        <w:t>facts,</w:t>
-      </w:r>
-      <w:r>
-        <w:rPr>
-          <w:i/>
-          <w:color w:val="231F20"/>
-          <w:spacing w:val="-31"/>
-          <w:w w:val="95"/>
-          <w:sz w:val="19"/>
-          <w:u w:val="single" w:color="231F20"/>
-        </w:rPr>
-        <w:t xml:space="preserve"> </w:t>
-      </w:r>
-      <w:r>
-        <w:rPr>
-          <w:i/>
-          <w:color w:val="231F20"/>
-          <w:spacing w:val="-3"/>
-          <w:w w:val="95"/>
-          <w:sz w:val="19"/>
-          <w:u w:val="single" w:color="231F20"/>
-        </w:rPr>
-        <w:t>other)</w:t>
-      </w:r>
-      <w:r>
-        <w:rPr>
-          <w:i/>
-          <w:color w:val="231F20"/>
-          <w:spacing w:val="-3"/>
-          <w:w w:val="95"/>
-          <w:sz w:val="19"/>
-        </w:rPr>
-        <w:t xml:space="preserve"> </w:t>
-      </w:r>
-      <w:r>
-        <w:rPr>
-          <w:color w:val="231F20"/>
-          <w:w w:val="95"/>
-          <w:sz w:val="19"/>
-        </w:rPr>
-        <w:t>Probable</w:t>
-      </w:r>
-      <w:r>
-        <w:rPr>
-          <w:color w:val="231F20"/>
-          <w:spacing w:val="-31"/>
-          <w:w w:val="95"/>
-          <w:sz w:val="19"/>
         </w:rPr>
         <w:t xml:space="preserve"> </w:t>
       </w:r>
@@ -1124,6 +1285,17 @@
         </w:rPr>
         <w:t xml:space="preserve"> </w:t>
       </w:r>
+      <w:ins w:id="19" w:author="Drew Drew" w:date="2022-10-20T12:57:00Z">
+        <w:r>
+          <w:rPr>
+            <w:color w:val="231F20"/>
+            <w:w w:val="95"/>
+            <w:sz w:val="19"/>
+            <w:u w:val="single" w:color="231F20"/>
+          </w:rPr>
+          <w:t>How do I keep my code from being deleted</w:t>
+        </w:r>
+      </w:ins>
       <w:r>
         <w:rPr>
           <w:color w:val="231F20"/>
@@ -1175,35 +1347,78 @@
           <w:sz w:val="19"/>
         </w:rPr>
       </w:pPr>
-      <w:r>
-        <w:rPr>
-          <w:i/>
-          <w:color w:val="231F20"/>
-          <w:w w:val="79"/>
-          <w:sz w:val="19"/>
-          <w:u w:val="single" w:color="231F20"/>
-        </w:rPr>
-        <w:t xml:space="preserve"> </w:t>
-      </w:r>
-      <w:r>
-        <w:rPr>
-          <w:i/>
-          <w:color w:val="231F20"/>
-          <w:sz w:val="19"/>
-          <w:u w:val="single" w:color="231F20"/>
-        </w:rPr>
-        <w:tab/>
-      </w:r>
-      <w:r>
-        <w:rPr>
-          <w:i/>
-          <w:color w:val="231F20"/>
-          <w:w w:val="90"/>
-          <w:sz w:val="19"/>
-          <w:u w:val="single" w:color="231F20"/>
-        </w:rPr>
-        <w:t>?</w:t>
-      </w:r>
+      <w:ins w:id="20" w:author="Drew Drew" w:date="2022-10-20T12:57:00Z">
+        <w:r>
+          <w:rPr>
+            <w:i/>
+            <w:color w:val="231F20"/>
+            <w:w w:val="79"/>
+            <w:sz w:val="19"/>
+            <w:u w:val="single" w:color="231F20"/>
+          </w:rPr>
+          <w:t xml:space="preserve"> </w:t>
+        </w:r>
+        <w:r>
+          <w:rPr>
+            <w:iCs/>
+            <w:color w:val="231F20"/>
+            <w:w w:val="79"/>
+            <w:sz w:val="19"/>
+            <w:u w:val="single" w:color="231F20"/>
+          </w:rPr>
+          <w:t>What if I commit a change that I don’t want</w:t>
+        </w:r>
+        <w:r>
+          <w:rPr>
+            <w:i/>
+            <w:color w:val="231F20"/>
+            <w:sz w:val="19"/>
+            <w:u w:val="single" w:color="231F20"/>
+          </w:rPr>
+          <w:tab/>
+        </w:r>
+        <w:r>
+          <w:rPr>
+            <w:i/>
+            <w:color w:val="231F20"/>
+            <w:w w:val="90"/>
+            <w:sz w:val="19"/>
+            <w:u w:val="single" w:color="231F20"/>
+          </w:rPr>
+          <w:t>?</w:t>
+        </w:r>
+      </w:ins>
+      <w:del w:id="21" w:author="Drew Drew" w:date="2022-10-20T12:57:00Z">
+        <w:r>
+          <w:rPr>
+            <w:i/>
+            <w:color w:val="231F20"/>
+            <w:w w:val="79"/>
+            <w:sz w:val="19"/>
+            <w:u w:val="single" w:color="231F20"/>
+          </w:rPr>
+          <w:delText xml:space="preserve"> </w:delText>
+        </w:r>
+        <w:r>
+          <w:rPr>
+            <w:i/>
+            <w:color w:val="231F20"/>
+            <w:sz w:val="19"/>
+            <w:u w:val="single" w:color="231F20"/>
+          </w:rPr>
+          <w:tab/>
+        </w:r>
+        <w:r>
+          <w:rPr>
+            <w:i/>
+            <w:color w:val="231F20"/>
+            <w:w w:val="90"/>
+            <w:sz w:val="19"/>
+            <w:u w:val="single" w:color="231F20"/>
+          </w:rPr>
+          <w:delText>?</w:delText>
+        </w:r>
+      </w:del>
     </w:p>
     <w:p>
       <w:pPr>
@@ -1217,35 +1432,78 @@
           <w:sz w:val="19"/>
         </w:rPr>
       </w:pPr>
-      <w:r>
-        <w:rPr>
-          <w:i/>
-          <w:color w:val="231F20"/>
-          <w:w w:val="79"/>
-          <w:sz w:val="19"/>
-          <w:u w:val="single" w:color="231F20"/>
-        </w:rPr>
-        <w:t xml:space="preserve"> </w:t>
-      </w:r>
-      <w:r>
-        <w:rPr>
-          <w:i/>
-          <w:color w:val="231F20"/>
-          <w:sz w:val="19"/>
-          <w:u w:val="single" w:color="231F20"/>
-        </w:rPr>
-        <w:tab/>
-      </w:r>
-      <w:r>
-        <w:rPr>
-          <w:i/>
-          <w:color w:val="231F20"/>
-          <w:w w:val="90"/>
-          <w:sz w:val="19"/>
-          <w:u w:val="single" w:color="231F20"/>
-        </w:rPr>
-        <w:t>?</w:t>
-      </w:r>
+      <w:ins w:id="22" w:author="Drew Drew" w:date="2022-10-20T12:57:00Z">
+        <w:r>
+          <w:rPr>
+            <w:i/>
+            <w:color w:val="231F20"/>
+            <w:w w:val="79"/>
+            <w:sz w:val="19"/>
+            <w:u w:val="single" w:color="231F20"/>
+          </w:rPr>
+          <w:t xml:space="preserve"> </w:t>
+        </w:r>
+        <w:r>
+          <w:rPr>
+            <w:iCs/>
+            <w:color w:val="231F20"/>
+            <w:w w:val="79"/>
+            <w:sz w:val="19"/>
+            <w:u w:val="single" w:color="231F20"/>
+          </w:rPr>
+          <w:t>Why should I make a branch</w:t>
+        </w:r>
+        <w:r>
+          <w:rPr>
+            <w:i/>
+            <w:color w:val="231F20"/>
+            <w:sz w:val="19"/>
+            <w:u w:val="single" w:color="231F20"/>
+          </w:rPr>
+          <w:tab/>
+        </w:r>
+        <w:r>
+          <w:rPr>
+            <w:i/>
+            <w:color w:val="231F20"/>
+            <w:w w:val="90"/>
+            <w:sz w:val="19"/>
+            <w:u w:val="single" w:color="231F20"/>
+          </w:rPr>
+          <w:t>?</w:t>
+        </w:r>
+      </w:ins>
+      <w:del w:id="23" w:author="Drew Drew" w:date="2022-10-20T12:57:00Z">
+        <w:r>
+          <w:rPr>
+            <w:i/>
+            <w:color w:val="231F20"/>
+            <w:w w:val="79"/>
+            <w:sz w:val="19"/>
+            <w:u w:val="single" w:color="231F20"/>
+          </w:rPr>
+          <w:delText xml:space="preserve"> </w:delText>
+        </w:r>
+        <w:r>
+          <w:rPr>
+            <w:i/>
+            <w:color w:val="231F20"/>
+            <w:sz w:val="19"/>
+            <w:u w:val="single" w:color="231F20"/>
+          </w:rPr>
+          <w:tab/>
+        </w:r>
+        <w:r>
+          <w:rPr>
+            <w:i/>
+            <w:color w:val="231F20"/>
+            <w:w w:val="90"/>
+            <w:sz w:val="19"/>
+            <w:u w:val="single" w:color="231F20"/>
+          </w:rPr>
+          <w:delText>?</w:delText>
+        </w:r>
+      </w:del>
     </w:p>
     <w:p>
       <w:pPr>
@@ -1259,35 +1517,78 @@
           <w:sz w:val="19"/>
         </w:rPr>
       </w:pPr>
-      <w:r>
-        <w:rPr>
-          <w:i/>
-          <w:color w:val="231F20"/>
-          <w:w w:val="79"/>
-          <w:sz w:val="19"/>
-          <w:u w:val="single" w:color="231F20"/>
-        </w:rPr>
-        <w:t xml:space="preserve"> </w:t>
-      </w:r>
-      <w:r>
-        <w:rPr>
-          <w:i/>
-          <w:color w:val="231F20"/>
-          <w:sz w:val="19"/>
-          <w:u w:val="single" w:color="231F20"/>
-        </w:rPr>
-        <w:tab/>
-      </w:r>
-      <w:r>
-        <w:rPr>
-          <w:i/>
-          <w:color w:val="231F20"/>
-          <w:w w:val="90"/>
-          <w:sz w:val="19"/>
-          <w:u w:val="single" w:color="231F20"/>
-        </w:rPr>
-        <w:t>?</w:t>
-      </w:r>
+      <w:ins w:id="24" w:author="Drew Drew" w:date="2022-10-20T12:57:00Z">
+        <w:r>
+          <w:rPr>
+            <w:i/>
+            <w:color w:val="231F20"/>
+            <w:w w:val="79"/>
+            <w:sz w:val="19"/>
+            <w:u w:val="single" w:color="231F20"/>
+          </w:rPr>
+          <w:t xml:space="preserve"> </w:t>
+        </w:r>
+        <w:r>
+          <w:rPr>
+            <w:iCs/>
+            <w:color w:val="231F20"/>
+            <w:w w:val="79"/>
+            <w:sz w:val="19"/>
+            <w:u w:val="single" w:color="231F20"/>
+          </w:rPr>
+          <w:t>Can I edit code in Gitlab directly</w:t>
+        </w:r>
+        <w:r>
+          <w:rPr>
+            <w:i/>
+            <w:color w:val="231F20"/>
+            <w:sz w:val="19"/>
+            <w:u w:val="single" w:color="231F20"/>
+          </w:rPr>
+          <w:tab/>
+        </w:r>
+        <w:r>
+          <w:rPr>
+            <w:i/>
+            <w:color w:val="231F20"/>
+            <w:w w:val="90"/>
+            <w:sz w:val="19"/>
+            <w:u w:val="single" w:color="231F20"/>
+          </w:rPr>
+          <w:t>?</w:t>
+        </w:r>
+      </w:ins>
+      <w:del w:id="25" w:author="Drew Drew" w:date="2022-10-20T12:57:00Z">
+        <w:r>
+          <w:rPr>
+            <w:i/>
+            <w:color w:val="231F20"/>
+            <w:w w:val="79"/>
+            <w:sz w:val="19"/>
+            <w:u w:val="single" w:color="231F20"/>
+          </w:rPr>
+          <w:delText xml:space="preserve"> </w:delText>
+        </w:r>
+        <w:r>
+          <w:rPr>
+            <w:i/>
+            <w:color w:val="231F20"/>
+            <w:sz w:val="19"/>
+            <w:u w:val="single" w:color="231F20"/>
+          </w:rPr>
+          <w:tab/>
+        </w:r>
+        <w:r>
+          <w:rPr>
+            <w:i/>
+            <w:color w:val="231F20"/>
+            <w:w w:val="90"/>
+            <w:sz w:val="19"/>
+            <w:u w:val="single" w:color="231F20"/>
+          </w:rPr>
+          <w:delText>?</w:delText>
+        </w:r>
+      </w:del>
     </w:p>
     <w:p>
       <w:pPr>
@@ -1365,6 +1666,16 @@
         </w:rPr>
         <w:t xml:space="preserve"> </w:t>
       </w:r>
+      <w:ins w:id="26" w:author="Drew Drew" w:date="2022-10-20T12:57:00Z">
+        <w:r>
+          <w:rPr>
+            <w:color w:val="231F20"/>
+            <w:sz w:val="19"/>
+            <w:u w:val="single" w:color="231F20"/>
+          </w:rPr>
+          <w:t>Confused and/or Frustrated</w:t>
+        </w:r>
+      </w:ins>
       <w:r>
         <w:rPr>
           <w:color w:val="231F20"/>
@@ -1484,6 +1795,17 @@
         </w:rPr>
         <w:t xml:space="preserve"> </w:t>
       </w:r>
+      <w:ins w:id="27" w:author="Drew Drew" w:date="2022-10-20T12:57:00Z">
+        <w:r>
+          <w:rPr>
+            <w:color w:val="231F20"/>
+            <w:w w:val="95"/>
+            <w:sz w:val="19"/>
+            <w:u w:val="single" w:color="231F20"/>
+          </w:rPr>
+          <w:t>I don’t like the command line</w:t>
+        </w:r>
+      </w:ins>
       <w:r>
         <w:rPr>
           <w:color w:val="231F20"/>
@@ -1696,6 +2018,17 @@
         </w:rPr>
         <w:t xml:space="preserve"> </w:t>
       </w:r>
+      <w:ins w:id="28" w:author="Drew Drew" w:date="2022-10-20T12:57:00Z">
+        <w:r>
+          <w:rPr>
+            <w:color w:val="231F20"/>
+            <w:w w:val="95"/>
+            <w:sz w:val="19"/>
+            <w:u w:val="single" w:color="231F20"/>
+          </w:rPr>
+          <w:t>Short tempered</w:t>
+        </w:r>
+      </w:ins>
       <w:r>
         <w:rPr>
           <w:color w:val="231F20"/>
@@ -1775,6 +2108,51 @@
         </w:rPr>
         <w:t xml:space="preserve"> </w:t>
       </w:r>
+      <w:ins w:id="29" w:author="Drew Drew" w:date="2022-10-20T12:57:00Z">
+        <w:r>
+          <w:rPr>
+            <w:color w:val="231F20"/>
+            <w:w w:val="79"/>
+            <w:sz w:val="19"/>
+            <w:u w:val="single" w:color="231F20"/>
+          </w:rPr>
+          <w:t>Solo developers, clients, or new hires to a larger organization</w:t>
+        </w:r>
+      </w:ins>
+      <w:del w:id="30" w:author="Drew Drew" w:date="2022-10-20T12:57:00Z">
+        <w:r>
+          <w:rPr>
+            <w:color w:val="231F20"/>
+            <w:sz w:val="19"/>
+            <w:u w:val="single" w:color="231F20"/>
+          </w:rPr>
+          <w:tab/>
+        </w:r>
+        <w:r>
+          <w:rPr>
+            <w:color w:val="231F20"/>
+            <w:sz w:val="19"/>
+            <w:u w:val="single" w:color="231F20"/>
+          </w:rPr>
+          <w:tab/>
+        </w:r>
+        <w:r>
+          <w:rPr>
+            <w:color w:val="231F20"/>
+            <w:sz w:val="19"/>
+            <w:u w:val="single" w:color="231F20"/>
+          </w:rPr>
+          <w:tab/>
+        </w:r>
+        <w:r>
+          <w:rPr>
+            <w:color w:val="231F20"/>
+            <w:sz w:val="19"/>
+            <w:u w:val="single" w:color="231F20"/>
+          </w:rPr>
+          <w:tab/>
+        </w:r>
+      </w:del>
       <w:r>
         <w:rPr>
           <w:color w:val="231F20"/>
@@ -1795,6 +2173,176 @@
         <w:rPr>
           <w:color w:val="231F20"/>
           <w:sz w:val="19"/>
+        </w:rPr>
+        <w:t xml:space="preserve"> </w:t>
+      </w:r>
+      <w:r>
+        <w:rPr>
+          <w:color w:val="231F20"/>
+          <w:w w:val="95"/>
+          <w:sz w:val="19"/>
+        </w:rPr>
+        <w:t>Persons</w:t>
+      </w:r>
+      <w:r>
+        <w:rPr>
+          <w:color w:val="231F20"/>
+          <w:spacing w:val="-35"/>
+          <w:w w:val="95"/>
+          <w:sz w:val="19"/>
+        </w:rPr>
+        <w:t xml:space="preserve"> </w:t>
+      </w:r>
+      <w:r>
+        <w:rPr>
+          <w:color w:val="231F20"/>
+          <w:w w:val="95"/>
+          <w:sz w:val="19"/>
+        </w:rPr>
+        <w:t>most</w:t>
+      </w:r>
+      <w:r>
+        <w:rPr>
+          <w:color w:val="231F20"/>
+          <w:spacing w:val="-34"/>
+          <w:w w:val="95"/>
+          <w:sz w:val="19"/>
+        </w:rPr>
+        <w:t xml:space="preserve"> </w:t>
+      </w:r>
+      <w:r>
+        <w:rPr>
+          <w:color w:val="231F20"/>
+          <w:w w:val="95"/>
+          <w:sz w:val="19"/>
+        </w:rPr>
+        <w:t>affected</w:t>
+      </w:r>
+      <w:r>
+        <w:rPr>
+          <w:color w:val="231F20"/>
+          <w:spacing w:val="-34"/>
+          <w:w w:val="95"/>
+          <w:sz w:val="19"/>
+        </w:rPr>
+        <w:t xml:space="preserve"> </w:t>
+      </w:r>
+      <w:r>
+        <w:rPr>
+          <w:color w:val="231F20"/>
+          <w:w w:val="95"/>
+          <w:sz w:val="19"/>
+        </w:rPr>
+        <w:t>by</w:t>
+      </w:r>
+      <w:r>
+        <w:rPr>
+          <w:color w:val="231F20"/>
+          <w:spacing w:val="-34"/>
+          <w:w w:val="95"/>
+          <w:sz w:val="19"/>
+        </w:rPr>
+        <w:t xml:space="preserve"> </w:t>
+      </w:r>
+      <w:r>
+        <w:rPr>
+          <w:color w:val="231F20"/>
+          <w:w w:val="95"/>
+          <w:sz w:val="19"/>
+        </w:rPr>
+        <w:t>this</w:t>
+      </w:r>
+      <w:r>
+        <w:rPr>
+          <w:color w:val="231F20"/>
+          <w:spacing w:val="-34"/>
+          <w:w w:val="95"/>
+          <w:sz w:val="19"/>
+        </w:rPr>
+        <w:t xml:space="preserve"> </w:t>
+      </w:r>
+      <w:r>
+        <w:rPr>
+          <w:color w:val="231F20"/>
+          <w:w w:val="95"/>
+          <w:sz w:val="19"/>
+        </w:rPr>
+        <w:t>document:</w:t>
+      </w:r>
+      <w:r>
+        <w:rPr>
+          <w:color w:val="231F20"/>
+          <w:spacing w:val="7"/>
+          <w:sz w:val="19"/>
+        </w:rPr>
+        <w:t xml:space="preserve"> </w:t>
+      </w:r>
+      <w:r>
+        <w:rPr>
+          <w:color w:val="231F20"/>
+          <w:w w:val="79"/>
+          <w:sz w:val="19"/>
+          <w:u w:val="single" w:color="231F20"/>
+        </w:rPr>
+        <w:t xml:space="preserve"> </w:t>
+      </w:r>
+      <w:ins w:id="31" w:author="Drew Drew" w:date="2022-10-20T12:57:00Z">
+        <w:r>
+          <w:rPr>
+            <w:color w:val="231F20"/>
+            <w:w w:val="79"/>
+            <w:sz w:val="19"/>
+            <w:u w:val="single" w:color="231F20"/>
+          </w:rPr>
+          <w:t>Users, and in the case of new hires all coworkers</w:t>
+        </w:r>
+      </w:ins>
+      <w:del w:id="32" w:author="Drew Drew" w:date="2022-10-20T12:57:00Z">
+        <w:r>
+          <w:rPr>
+            <w:color w:val="231F20"/>
+            <w:sz w:val="19"/>
+            <w:u w:val="single" w:color="231F20"/>
+          </w:rPr>
+          <w:tab/>
+        </w:r>
+        <w:r>
+          <w:rPr>
+            <w:color w:val="231F20"/>
+            <w:sz w:val="19"/>
+            <w:u w:val="single" w:color="231F20"/>
+          </w:rPr>
+          <w:tab/>
+        </w:r>
+        <w:r>
+          <w:rPr>
+            <w:color w:val="231F20"/>
+            <w:sz w:val="19"/>
+            <w:u w:val="single" w:color="231F20"/>
+          </w:rPr>
+          <w:tab/>
+        </w:r>
+        <w:r>
+          <w:rPr>
+            <w:color w:val="231F20"/>
+            <w:sz w:val="19"/>
+            <w:u w:val="single" w:color="231F20"/>
+          </w:rPr>
+          <w:tab/>
+        </w:r>
+        <w:r>
+          <w:rPr>
+            <w:color w:val="231F20"/>
+            <w:sz w:val="19"/>
+            <w:u w:val="single" w:color="231F20"/>
+          </w:rPr>
+          <w:tab/>
+        </w:r>
+      </w:del>
+      <w:r>
+        <w:rPr>
+          <w:color w:val="231F20"/>
+          <w:sz w:val="19"/>
           <w:u w:val="single" w:color="231F20"/>
         </w:rPr>
         <w:tab/>
@@ -1803,6 +2351,42 @@
         <w:rPr>
           <w:color w:val="231F20"/>
           <w:sz w:val="19"/>
+        </w:rPr>
+        <w:t xml:space="preserve"> </w:t>
+      </w:r>
+      <w:r>
+        <w:rPr>
+          <w:color w:val="231F20"/>
+          <w:w w:val="90"/>
+          <w:sz w:val="19"/>
+        </w:rPr>
+        <w:t>Temperament:</w:t>
+      </w:r>
+      <w:r>
+        <w:rPr>
+          <w:color w:val="231F20"/>
+          <w:w w:val="90"/>
+          <w:sz w:val="19"/>
+          <w:u w:val="single" w:color="231F20"/>
+        </w:rPr>
+        <w:t xml:space="preserve"> </w:t>
+      </w:r>
+      <w:ins w:id="33" w:author="Drew Drew" w:date="2022-10-20T12:57:00Z">
+        <w:r>
+          <w:rPr>
+            <w:color w:val="231F20"/>
+            <w:w w:val="90"/>
+            <w:sz w:val="19"/>
+            <w:u w:val="single" w:color="231F20"/>
+          </w:rPr>
+          <w:t>Either impatient or confused</w:t>
+        </w:r>
+      </w:ins>
+      <w:r>
+        <w:rPr>
+          <w:color w:val="231F20"/>
+          <w:w w:val="90"/>
+          <w:sz w:val="19"/>
           <w:u w:val="single" w:color="231F20"/>
         </w:rPr>
         <w:tab/>
@@ -1810,6 +2394,7 @@
       <w:r>
         <w:rPr>
           <w:color w:val="231F20"/>
+          <w:w w:val="90"/>
           <w:sz w:val="19"/>
           <w:u w:val="single" w:color="231F20"/>
         </w:rPr>
@@ -1818,6 +2403,7 @@
       <w:r>
         <w:rPr>
           <w:color w:val="231F20"/>
+          <w:w w:val="90"/>
           <w:sz w:val="19"/>
           <w:u w:val="single" w:color="231F20"/>
         </w:rPr>
@@ -1826,90 +2412,77 @@
       <w:r>
         <w:rPr>
           <w:color w:val="231F20"/>
-          <w:sz w:val="19"/>
-        </w:rPr>
-        <w:t xml:space="preserve"> </w:t>
-      </w:r>
-      <w:r>
-        <w:rPr>
-          <w:color w:val="231F20"/>
-          <w:w w:val="95"/>
-          <w:sz w:val="19"/>
-        </w:rPr>
-        <w:t>Persons</w:t>
-      </w:r>
-      <w:r>
-        <w:rPr>
-          <w:color w:val="231F20"/>
-          <w:spacing w:val="-35"/>
-          <w:w w:val="95"/>
-          <w:sz w:val="19"/>
-        </w:rPr>
-        <w:t xml:space="preserve"> </w:t>
-      </w:r>
-      <w:r>
-        <w:rPr>
-          <w:color w:val="231F20"/>
-          <w:w w:val="95"/>
-          <w:sz w:val="19"/>
-        </w:rPr>
-        <w:t>most</w:t>
-      </w:r>
-      <w:r>
-        <w:rPr>
-          <w:color w:val="231F20"/>
-          <w:spacing w:val="-34"/>
-          <w:w w:val="95"/>
-          <w:sz w:val="19"/>
-        </w:rPr>
-        <w:t xml:space="preserve"> </w:t>
-      </w:r>
-      <w:r>
-        <w:rPr>
-          <w:color w:val="231F20"/>
-          <w:w w:val="95"/>
-          <w:sz w:val="19"/>
-        </w:rPr>
-        <w:t>affected</w:t>
-      </w:r>
-      <w:r>
-        <w:rPr>
-          <w:color w:val="231F20"/>
-          <w:spacing w:val="-34"/>
-          <w:w w:val="95"/>
-          <w:sz w:val="19"/>
-        </w:rPr>
-        <w:t xml:space="preserve"> </w:t>
-      </w:r>
-      <w:r>
-        <w:rPr>
-          <w:color w:val="231F20"/>
-          <w:w w:val="95"/>
-          <w:sz w:val="19"/>
-        </w:rPr>
-        <w:t>by</w:t>
-      </w:r>
-      <w:r>
-        <w:rPr>
-          <w:color w:val="231F20"/>
-          <w:spacing w:val="-34"/>
-          <w:w w:val="95"/>
-          <w:sz w:val="19"/>
-        </w:rPr>
-        <w:t xml:space="preserve"> </w:t>
-      </w:r>
-      <w:r>
-        <w:rPr>
-          <w:color w:val="231F20"/>
-          <w:w w:val="95"/>
-          <w:sz w:val="19"/>
-        </w:rPr>
-        <w:t>this</w:t>
-      </w:r>
-      <w:r>
-        <w:rPr>
-          <w:color w:val="231F20"/>
-          <w:spacing w:val="-34"/>
+          <w:w w:val="90"/>
+          <w:sz w:val="19"/>
+          <w:u w:val="single" w:color="231F20"/>
+        </w:rPr>
+        <w:tab/>
+      </w:r>
+      <w:r>
+        <w:rPr>
+          <w:i/>
+          <w:color w:val="231F20"/>
+          <w:w w:val="90"/>
+          <w:sz w:val="19"/>
+          <w:u w:val="single" w:color="231F20"/>
+        </w:rPr>
+        <w:t>(cautious, impatient, other)</w:t>
+      </w:r>
+      <w:r>
+        <w:rPr>
+          <w:i/>
+          <w:color w:val="231F20"/>
+          <w:w w:val="90"/>
+          <w:sz w:val="19"/>
+        </w:rPr>
+        <w:t xml:space="preserve"> </w:t>
+      </w:r>
+      <w:r>
+        <w:rPr>
+          <w:color w:val="231F20"/>
+          <w:w w:val="95"/>
+          <w:sz w:val="19"/>
+        </w:rPr>
+        <w:t>Probable</w:t>
+      </w:r>
+      <w:r>
+        <w:rPr>
+          <w:color w:val="231F20"/>
+          <w:spacing w:val="-25"/>
+          <w:w w:val="95"/>
+          <w:sz w:val="19"/>
+        </w:rPr>
+        <w:t xml:space="preserve"> </w:t>
+      </w:r>
+      <w:r>
+        <w:rPr>
+          <w:color w:val="231F20"/>
+          <w:w w:val="95"/>
+          <w:sz w:val="19"/>
+        </w:rPr>
+        <w:t>reaction</w:t>
+      </w:r>
+      <w:r>
+        <w:rPr>
+          <w:color w:val="231F20"/>
+          <w:spacing w:val="-24"/>
+          <w:w w:val="95"/>
+          <w:sz w:val="19"/>
+        </w:rPr>
+        <w:t xml:space="preserve"> </w:t>
+      </w:r>
+      <w:r>
+        <w:rPr>
+          <w:color w:val="231F20"/>
+          <w:w w:val="95"/>
+          <w:sz w:val="19"/>
+        </w:rPr>
+        <w:t>to</w:t>
+      </w:r>
+      <w:r>
+        <w:rPr>
+          <w:color w:val="231F20"/>
+          <w:spacing w:val="-24"/>
           <w:w w:val="95"/>
           <w:sz w:val="19"/>
         </w:rPr>
@@ -1926,319 +2499,170 @@
       <w:r>
         <w:rPr>
           <w:color w:val="231F20"/>
-          <w:spacing w:val="7"/>
-          <w:sz w:val="19"/>
-        </w:rPr>
-        <w:t xml:space="preserve"> </w:t>
-      </w:r>
-      <w:r>
-        <w:rPr>
-          <w:color w:val="231F20"/>
-          <w:w w:val="79"/>
-          <w:sz w:val="19"/>
-          <w:u w:val="single" w:color="231F20"/>
-        </w:rPr>
-        <w:t xml:space="preserve"> </w:t>
-      </w:r>
-      <w:r>
-        <w:rPr>
-          <w:color w:val="231F20"/>
-          <w:sz w:val="19"/>
-          <w:u w:val="single" w:color="231F20"/>
-        </w:rPr>
-        <w:tab/>
-      </w:r>
-      <w:r>
-        <w:rPr>
-          <w:color w:val="231F20"/>
-          <w:sz w:val="19"/>
-          <w:u w:val="single" w:color="231F20"/>
-        </w:rPr>
-        <w:tab/>
-      </w:r>
-      <w:r>
-        <w:rPr>
-          <w:color w:val="231F20"/>
-          <w:sz w:val="19"/>
-          <w:u w:val="single" w:color="231F20"/>
-        </w:rPr>
-        <w:tab/>
-      </w:r>
-      <w:r>
-        <w:rPr>
-          <w:color w:val="231F20"/>
-          <w:sz w:val="19"/>
-          <w:u w:val="single" w:color="231F20"/>
-        </w:rPr>
-        <w:tab/>
-      </w:r>
-      <w:r>
-        <w:rPr>
-          <w:color w:val="231F20"/>
-          <w:sz w:val="19"/>
-          <w:u w:val="single" w:color="231F20"/>
-        </w:rPr>
-        <w:tab/>
-      </w:r>
-      <w:r>
-        <w:rPr>
-          <w:color w:val="231F20"/>
-          <w:sz w:val="19"/>
-          <w:u w:val="single" w:color="231F20"/>
-        </w:rPr>
-        <w:tab/>
-      </w:r>
-      <w:r>
-        <w:rPr>
-          <w:color w:val="231F20"/>
-          <w:sz w:val="19"/>
-        </w:rPr>
-        <w:t xml:space="preserve"> </w:t>
-      </w:r>
-      <w:r>
-        <w:rPr>
-          <w:color w:val="231F20"/>
-          <w:w w:val="90"/>
-          <w:sz w:val="19"/>
-        </w:rPr>
-        <w:t>Temperament:</w:t>
-      </w:r>
-      <w:r>
-        <w:rPr>
-          <w:color w:val="231F20"/>
-          <w:w w:val="90"/>
-          <w:sz w:val="19"/>
-          <w:u w:val="single" w:color="231F20"/>
-        </w:rPr>
-        <w:t xml:space="preserve"> </w:t>
-      </w:r>
-      <w:r>
-        <w:rPr>
-          <w:color w:val="231F20"/>
-          <w:w w:val="90"/>
-          <w:sz w:val="19"/>
-          <w:u w:val="single" w:color="231F20"/>
-        </w:rPr>
-        <w:tab/>
-      </w:r>
-      <w:r>
-        <w:rPr>
-          <w:color w:val="231F20"/>
-          <w:w w:val="90"/>
-          <w:sz w:val="19"/>
-          <w:u w:val="single" w:color="231F20"/>
-        </w:rPr>
-        <w:tab/>
-      </w:r>
-      <w:r>
-        <w:rPr>
-          <w:color w:val="231F20"/>
-          <w:w w:val="90"/>
-          <w:sz w:val="19"/>
-          <w:u w:val="single" w:color="231F20"/>
-        </w:rPr>
-        <w:tab/>
-      </w:r>
-      <w:r>
-        <w:rPr>
-          <w:color w:val="231F20"/>
-          <w:w w:val="90"/>
-          <w:sz w:val="19"/>
-          <w:u w:val="single" w:color="231F20"/>
-        </w:rPr>
-        <w:tab/>
-      </w:r>
-      <w:r>
-        <w:rPr>
-          <w:i/>
-          <w:color w:val="231F20"/>
-          <w:w w:val="90"/>
-          <w:sz w:val="19"/>
-          <w:u w:val="single" w:color="231F20"/>
-        </w:rPr>
-        <w:t>(cautious, impatient, other)</w:t>
-      </w:r>
-      <w:r>
-        <w:rPr>
-          <w:i/>
-          <w:color w:val="231F20"/>
-          <w:w w:val="90"/>
-          <w:sz w:val="19"/>
-        </w:rPr>
-        <w:t xml:space="preserve"> </w:t>
-      </w:r>
-      <w:r>
-        <w:rPr>
-          <w:color w:val="231F20"/>
-          <w:w w:val="95"/>
-          <w:sz w:val="19"/>
-        </w:rPr>
-        <w:t>Probable</w:t>
-      </w:r>
-      <w:r>
-        <w:rPr>
-          <w:color w:val="231F20"/>
-          <w:spacing w:val="-25"/>
-          <w:w w:val="95"/>
-          <w:sz w:val="19"/>
-        </w:rPr>
-        <w:t xml:space="preserve"> </w:t>
-      </w:r>
-      <w:r>
-        <w:rPr>
-          <w:color w:val="231F20"/>
-          <w:w w:val="95"/>
-          <w:sz w:val="19"/>
-        </w:rPr>
-        <w:t>reaction</w:t>
-      </w:r>
-      <w:r>
-        <w:rPr>
-          <w:color w:val="231F20"/>
-          <w:spacing w:val="-24"/>
-          <w:w w:val="95"/>
-          <w:sz w:val="19"/>
-        </w:rPr>
-        <w:t xml:space="preserve"> </w:t>
-      </w:r>
-      <w:r>
-        <w:rPr>
-          <w:color w:val="231F20"/>
-          <w:w w:val="95"/>
-          <w:sz w:val="19"/>
-        </w:rPr>
-        <w:t>to</w:t>
-      </w:r>
-      <w:r>
-        <w:rPr>
-          <w:color w:val="231F20"/>
-          <w:spacing w:val="-24"/>
-          <w:w w:val="95"/>
-          <w:sz w:val="19"/>
-        </w:rPr>
-        <w:t xml:space="preserve"> </w:t>
-      </w:r>
-      <w:r>
-        <w:rPr>
-          <w:color w:val="231F20"/>
-          <w:w w:val="95"/>
-          <w:sz w:val="19"/>
-        </w:rPr>
-        <w:t>document:</w:t>
-      </w:r>
-      <w:r>
-        <w:rPr>
-          <w:color w:val="231F20"/>
-          <w:w w:val="95"/>
-          <w:sz w:val="19"/>
-          <w:u w:val="single" w:color="231F20"/>
-        </w:rPr>
-        <w:t xml:space="preserve"> </w:t>
-      </w:r>
-      <w:r>
-        <w:rPr>
-          <w:color w:val="231F20"/>
-          <w:w w:val="95"/>
-          <w:sz w:val="19"/>
-          <w:u w:val="single" w:color="231F20"/>
-        </w:rPr>
-        <w:tab/>
-      </w:r>
-      <w:r>
-        <w:rPr>
-          <w:i/>
-          <w:color w:val="231F20"/>
-          <w:w w:val="95"/>
-          <w:sz w:val="19"/>
-          <w:u w:val="single" w:color="231F20"/>
-        </w:rPr>
-        <w:t>(resistance,</w:t>
-      </w:r>
-      <w:r>
-        <w:rPr>
-          <w:i/>
-          <w:color w:val="231F20"/>
-          <w:spacing w:val="-36"/>
-          <w:w w:val="95"/>
-          <w:sz w:val="19"/>
-          <w:u w:val="single" w:color="231F20"/>
-        </w:rPr>
-        <w:t xml:space="preserve"> </w:t>
-      </w:r>
-      <w:r>
-        <w:rPr>
-          <w:i/>
-          <w:color w:val="231F20"/>
-          <w:w w:val="95"/>
-          <w:sz w:val="19"/>
-          <w:u w:val="single" w:color="231F20"/>
-        </w:rPr>
-        <w:t>approval,</w:t>
-      </w:r>
-      <w:r>
-        <w:rPr>
-          <w:i/>
-          <w:color w:val="231F20"/>
-          <w:spacing w:val="-35"/>
-          <w:w w:val="95"/>
-          <w:sz w:val="19"/>
-          <w:u w:val="single" w:color="231F20"/>
-        </w:rPr>
-        <w:t xml:space="preserve"> </w:t>
-      </w:r>
-      <w:r>
-        <w:rPr>
-          <w:i/>
-          <w:color w:val="231F20"/>
-          <w:spacing w:val="-3"/>
-          <w:w w:val="95"/>
-          <w:sz w:val="19"/>
-          <w:u w:val="single" w:color="231F20"/>
-        </w:rPr>
-        <w:t>anger,</w:t>
-      </w:r>
-      <w:r>
-        <w:rPr>
-          <w:i/>
-          <w:color w:val="231F20"/>
-          <w:spacing w:val="-36"/>
-          <w:w w:val="95"/>
-          <w:sz w:val="19"/>
-          <w:u w:val="single" w:color="231F20"/>
-        </w:rPr>
-        <w:t xml:space="preserve"> </w:t>
-      </w:r>
-      <w:r>
-        <w:rPr>
-          <w:i/>
-          <w:color w:val="231F20"/>
-          <w:w w:val="95"/>
-          <w:sz w:val="19"/>
-          <w:u w:val="single" w:color="231F20"/>
-        </w:rPr>
-        <w:t>guilt,</w:t>
-      </w:r>
-      <w:r>
-        <w:rPr>
-          <w:i/>
-          <w:color w:val="231F20"/>
-          <w:spacing w:val="-35"/>
-          <w:w w:val="95"/>
-          <w:sz w:val="19"/>
-          <w:u w:val="single" w:color="231F20"/>
-        </w:rPr>
-        <w:t xml:space="preserve"> </w:t>
-      </w:r>
-      <w:r>
-        <w:rPr>
-          <w:i/>
-          <w:color w:val="231F20"/>
-          <w:w w:val="95"/>
-          <w:sz w:val="19"/>
-          <w:u w:val="single" w:color="231F20"/>
-        </w:rPr>
-        <w:t>other)</w:t>
-      </w:r>
+          <w:w w:val="95"/>
+          <w:sz w:val="19"/>
+          <w:u w:val="single" w:color="231F20"/>
+        </w:rPr>
+        <w:t xml:space="preserve"> </w:t>
+      </w:r>
+      <w:ins w:id="34" w:author="Drew Drew" w:date="2022-10-20T12:57:00Z">
+        <w:r>
+          <w:rPr>
+            <w:color w:val="231F20"/>
+            <w:w w:val="95"/>
+            <w:sz w:val="19"/>
+            <w:u w:val="single" w:color="231F20"/>
+          </w:rPr>
+          <w:t xml:space="preserve">approval with perhaps some </w:t>
+        </w:r>
+      </w:ins>
+      <w:del w:id="35" w:author="Drew Drew" w:date="2022-10-20T12:57:00Z">
+        <w:r>
+          <w:rPr>
+            <w:color w:val="231F20"/>
+            <w:w w:val="95"/>
+            <w:sz w:val="19"/>
+            <w:u w:val="single" w:color="231F20"/>
+          </w:rPr>
+          <w:tab/>
+        </w:r>
+        <w:r>
+          <w:rPr>
+            <w:i/>
+            <w:color w:val="231F20"/>
+            <w:w w:val="95"/>
+            <w:sz w:val="19"/>
+            <w:u w:val="single" w:color="231F20"/>
+          </w:rPr>
+          <w:delText>(</w:delText>
+        </w:r>
+      </w:del>
+      <w:r>
+        <w:rPr>
+          <w:color w:val="231F20"/>
+          <w:w w:val="95"/>
+          <w:sz w:val="19"/>
+          <w:u w:val="single" w:color="231F20"/>
+          <w:rPrChange w:id="36" w:author="Drew Drew" w:date="2022-10-20T12:57:00Z">
+            <w:rPr>
+              <w:i/>
+              <w:color w:val="231F20"/>
+              <w:w w:val="95"/>
+              <w:sz w:val="19"/>
+              <w:u w:val="single" w:color="231F20"/>
+            </w:rPr>
+          </w:rPrChange>
+        </w:rPr>
+        <w:t>resistance</w:t>
+      </w:r>
+      <w:ins w:id="37" w:author="Drew Drew" w:date="2022-10-20T12:57:00Z">
+        <w:r>
+          <w:rPr>
+            <w:color w:val="231F20"/>
+            <w:w w:val="95"/>
+            <w:sz w:val="19"/>
+            <w:u w:val="single" w:color="231F20"/>
+          </w:rPr>
+          <w:t xml:space="preserve"> with command line work</w:t>
+        </w:r>
+      </w:ins>
+      <w:del w:id="38" w:author="Drew Drew" w:date="2022-10-20T12:57:00Z">
+        <w:r>
+          <w:rPr>
+            <w:i/>
+            <w:color w:val="231F20"/>
+            <w:w w:val="95"/>
+            <w:sz w:val="19"/>
+            <w:u w:val="single" w:color="231F20"/>
+          </w:rPr>
+          <w:delText>,</w:delText>
+        </w:r>
+        <w:r>
+          <w:rPr>
+            <w:i/>
+            <w:color w:val="231F20"/>
+            <w:spacing w:val="-36"/>
+            <w:w w:val="95"/>
+            <w:sz w:val="19"/>
+            <w:u w:val="single" w:color="231F20"/>
+          </w:rPr>
+          <w:delText xml:space="preserve"> </w:delText>
+        </w:r>
+        <w:r>
+          <w:rPr>
+            <w:i/>
+            <w:color w:val="231F20"/>
+            <w:w w:val="95"/>
+            <w:sz w:val="19"/>
+            <w:u w:val="single" w:color="231F20"/>
+          </w:rPr>
+          <w:delText>approval,</w:delText>
+        </w:r>
+        <w:r>
+          <w:rPr>
+            <w:i/>
+            <w:color w:val="231F20"/>
+            <w:spacing w:val="-35"/>
+            <w:w w:val="95"/>
+            <w:sz w:val="19"/>
+            <w:u w:val="single" w:color="231F20"/>
+          </w:rPr>
+          <w:delText xml:space="preserve"> </w:delText>
+        </w:r>
+        <w:r>
+          <w:rPr>
+            <w:i/>
+            <w:color w:val="231F20"/>
+            <w:spacing w:val="-3"/>
+            <w:w w:val="95"/>
+            <w:sz w:val="19"/>
+            <w:u w:val="single" w:color="231F20"/>
+          </w:rPr>
+          <w:delText>anger,</w:delText>
+        </w:r>
+        <w:r>
+          <w:rPr>
+            <w:i/>
+            <w:color w:val="231F20"/>
+            <w:spacing w:val="-36"/>
+            <w:w w:val="95"/>
+            <w:sz w:val="19"/>
+            <w:u w:val="single" w:color="231F20"/>
+          </w:rPr>
+          <w:delText xml:space="preserve"> </w:delText>
+        </w:r>
+        <w:r>
+          <w:rPr>
+            <w:i/>
+            <w:color w:val="231F20"/>
+            <w:w w:val="95"/>
+            <w:sz w:val="19"/>
+            <w:u w:val="single" w:color="231F20"/>
+          </w:rPr>
+          <w:delText>guilt,</w:delText>
+        </w:r>
+        <w:r>
+          <w:rPr>
+            <w:i/>
+            <w:color w:val="231F20"/>
+            <w:spacing w:val="-35"/>
+            <w:w w:val="95"/>
+            <w:sz w:val="19"/>
+            <w:u w:val="single" w:color="231F20"/>
+          </w:rPr>
+          <w:delText xml:space="preserve"> </w:delText>
+        </w:r>
+        <w:r>
+          <w:rPr>
+            <w:i/>
+            <w:color w:val="231F20"/>
+            <w:w w:val="95"/>
+            <w:sz w:val="19"/>
+            <w:u w:val="single" w:color="231F20"/>
+          </w:rPr>
+          <w:delText>other)</w:delText>
+        </w:r>
+      </w:del>
       <w:r>
         <w:rPr>
           <w:i/>
@@ -2290,54 +2714,105 @@
         </w:rPr>
         <w:t xml:space="preserve"> </w:t>
       </w:r>
-      <w:r>
-        <w:rPr>
-          <w:color w:val="231F20"/>
-          <w:sz w:val="19"/>
-          <w:u w:val="single" w:color="231F20"/>
-        </w:rPr>
-        <w:tab/>
-      </w:r>
-      <w:r>
-        <w:rPr>
-          <w:color w:val="231F20"/>
-          <w:sz w:val="19"/>
-          <w:u w:val="single" w:color="231F20"/>
-        </w:rPr>
-        <w:tab/>
-      </w:r>
-      <w:r>
-        <w:rPr>
-          <w:color w:val="231F20"/>
-          <w:sz w:val="19"/>
-          <w:u w:val="single" w:color="231F20"/>
-        </w:rPr>
-        <w:tab/>
-      </w:r>
-      <w:r>
-        <w:rPr>
-          <w:color w:val="231F20"/>
-          <w:sz w:val="19"/>
-          <w:u w:val="single" w:color="231F20"/>
-        </w:rPr>
-        <w:tab/>
-      </w:r>
-      <w:r>
-        <w:rPr>
-          <w:color w:val="231F20"/>
-          <w:sz w:val="19"/>
-          <w:u w:val="single" w:color="231F20"/>
-        </w:rPr>
-        <w:tab/>
-      </w:r>
-      <w:r>
-        <w:rPr>
-          <w:color w:val="231F20"/>
-          <w:sz w:val="19"/>
-          <w:u w:val="single" w:color="231F20"/>
-        </w:rPr>
-        <w:tab/>
-      </w:r>
+      <w:ins w:id="39" w:author="Drew Drew" w:date="2022-10-20T12:57:00Z">
+        <w:r>
+          <w:rPr>
+            <w:color w:val="231F20"/>
+            <w:w w:val="79"/>
+            <w:sz w:val="19"/>
+            <w:u w:val="single" w:color="231F20"/>
+          </w:rPr>
+          <w:t>Those who choose to use</w:t>
+        </w:r>
+        <w:r>
+          <w:rPr>
+            <w:color w:val="231F20"/>
+            <w:w w:val="79"/>
+            <w:sz w:val="19"/>
+            <w:u w:val="single" w:color="231F20"/>
+          </w:rPr>
+          <w:t xml:space="preserve"> </w:t>
+        </w:r>
+        <w:r>
+          <w:rPr>
+            <w:color w:val="231F20"/>
+            <w:w w:val="79"/>
+            <w:sz w:val="19"/>
+            <w:u w:val="single" w:color="231F20"/>
+          </w:rPr>
+          <w:t xml:space="preserve">a windows terminal such as </w:t>
+        </w:r>
+        <w:proofErr w:type="spellStart"/>
+        <w:r>
+          <w:rPr>
+            <w:color w:val="231F20"/>
+            <w:w w:val="79"/>
+            <w:sz w:val="19"/>
+            <w:u w:val="single" w:color="231F20"/>
+          </w:rPr>
+          <w:t>powershell</w:t>
+        </w:r>
+        <w:proofErr w:type="spellEnd"/>
+        <w:r>
+          <w:rPr>
+            <w:color w:val="231F20"/>
+            <w:w w:val="79"/>
+            <w:sz w:val="19"/>
+            <w:u w:val="single" w:color="231F20"/>
+          </w:rPr>
+          <w:t xml:space="preserve"> or command prompt</w:t>
+        </w:r>
+      </w:ins>
+      <w:del w:id="40" w:author="Drew Drew" w:date="2022-10-20T12:57:00Z">
+        <w:r>
+          <w:rPr>
+            <w:color w:val="231F20"/>
+            <w:sz w:val="19"/>
+            <w:u w:val="single" w:color="231F20"/>
+          </w:rPr>
+          <w:tab/>
+        </w:r>
+        <w:r>
+          <w:rPr>
+            <w:color w:val="231F20"/>
+            <w:sz w:val="19"/>
+            <w:u w:val="single" w:color="231F20"/>
+          </w:rPr>
+          <w:tab/>
+        </w:r>
+        <w:r>
+          <w:rPr>
+            <w:color w:val="231F20"/>
+            <w:sz w:val="19"/>
+            <w:u w:val="single" w:color="231F20"/>
+          </w:rPr>
+          <w:tab/>
+        </w:r>
+        <w:r>
+          <w:rPr>
+            <w:color w:val="231F20"/>
+            <w:sz w:val="19"/>
+            <w:u w:val="single" w:color="231F20"/>
+          </w:rPr>
+          <w:tab/>
+        </w:r>
+        <w:r>
+          <w:rPr>
+            <w:color w:val="231F20"/>
+            <w:sz w:val="19"/>
+            <w:u w:val="single" w:color="231F20"/>
+          </w:rPr>
+          <w:tab/>
+        </w:r>
+        <w:r>
+          <w:rPr>
+            <w:color w:val="231F20"/>
+            <w:sz w:val="19"/>
+            <w:u w:val="single" w:color="231F20"/>
+          </w:rPr>
+          <w:tab/>
+        </w:r>
+      </w:del>
     </w:p>
     <w:p>
       <w:pPr>
@@ -2367,7 +2842,11 @@
         <w:ind w:left="456" w:right="688"/>
         <w:jc w:val="both"/>
         <w:rPr>
-          <w:sz w:val="19"/>
+          <w:ins w:id="41" w:author="Drew Drew" w:date="2022-10-20T12:57:00Z"/>
+          <w:color w:val="231F20"/>
+          <w:w w:val="95"/>
+          <w:sz w:val="19"/>
+          <w:u w:val="single" w:color="231F20"/>
         </w:rPr>
       </w:pPr>
       <w:r>
@@ -2421,145 +2900,199 @@
         </w:rPr>
         <w:t xml:space="preserve"> </w:t>
       </w:r>
-      <w:r>
-        <w:rPr>
-          <w:color w:val="231F20"/>
-          <w:w w:val="95"/>
-          <w:sz w:val="19"/>
-          <w:u w:val="single" w:color="231F20"/>
-        </w:rPr>
-        <w:tab/>
-      </w:r>
-      <w:r>
-        <w:rPr>
-          <w:color w:val="231F20"/>
-          <w:w w:val="95"/>
-          <w:sz w:val="19"/>
-          <w:u w:val="single" w:color="231F20"/>
-        </w:rPr>
-        <w:tab/>
-      </w:r>
-      <w:r>
-        <w:rPr>
-          <w:color w:val="231F20"/>
-          <w:w w:val="95"/>
-          <w:sz w:val="19"/>
-          <w:u w:val="single" w:color="231F20"/>
-        </w:rPr>
-        <w:tab/>
-      </w:r>
-      <w:r>
-        <w:rPr>
-          <w:color w:val="231F20"/>
-          <w:w w:val="95"/>
-          <w:sz w:val="19"/>
-          <w:u w:val="single" w:color="231F20"/>
-        </w:rPr>
-        <w:tab/>
-      </w:r>
-      <w:r>
-        <w:rPr>
-          <w:i/>
-          <w:color w:val="231F20"/>
-          <w:w w:val="95"/>
-          <w:sz w:val="19"/>
-          <w:u w:val="single" w:color="231F20"/>
-        </w:rPr>
-        <w:t>(audience</w:t>
-      </w:r>
-      <w:r>
-        <w:rPr>
-          <w:i/>
-          <w:color w:val="231F20"/>
-          <w:spacing w:val="-35"/>
-          <w:w w:val="95"/>
-          <w:sz w:val="19"/>
-          <w:u w:val="single" w:color="231F20"/>
-        </w:rPr>
-        <w:t xml:space="preserve"> </w:t>
-      </w:r>
-      <w:r>
-        <w:rPr>
-          <w:i/>
-          <w:color w:val="231F20"/>
-          <w:w w:val="95"/>
-          <w:sz w:val="19"/>
-          <w:u w:val="single" w:color="231F20"/>
-        </w:rPr>
-        <w:t>request,</w:t>
-      </w:r>
-      <w:r>
-        <w:rPr>
-          <w:i/>
-          <w:color w:val="231F20"/>
-          <w:spacing w:val="-35"/>
-          <w:w w:val="95"/>
-          <w:sz w:val="19"/>
-          <w:u w:val="single" w:color="231F20"/>
-        </w:rPr>
-        <w:t xml:space="preserve"> </w:t>
-      </w:r>
-      <w:r>
-        <w:rPr>
-          <w:i/>
-          <w:color w:val="231F20"/>
-          <w:w w:val="95"/>
-          <w:sz w:val="19"/>
-          <w:u w:val="single" w:color="231F20"/>
-        </w:rPr>
-        <w:t>my</w:t>
-      </w:r>
-      <w:r>
-        <w:rPr>
-          <w:i/>
-          <w:color w:val="231F20"/>
-          <w:spacing w:val="-36"/>
-          <w:w w:val="95"/>
-          <w:sz w:val="19"/>
-          <w:u w:val="single" w:color="231F20"/>
-        </w:rPr>
-        <w:t xml:space="preserve"> </w:t>
-      </w:r>
-      <w:r>
-        <w:rPr>
-          <w:i/>
-          <w:color w:val="231F20"/>
-          <w:w w:val="95"/>
-          <w:sz w:val="19"/>
-          <w:u w:val="single" w:color="231F20"/>
-        </w:rPr>
-        <w:t>idea,</w:t>
-      </w:r>
-      <w:r>
-        <w:rPr>
-          <w:i/>
-          <w:color w:val="231F20"/>
-          <w:spacing w:val="-35"/>
-          <w:w w:val="95"/>
-          <w:sz w:val="19"/>
-          <w:u w:val="single" w:color="231F20"/>
-        </w:rPr>
-        <w:t xml:space="preserve"> </w:t>
-      </w:r>
-      <w:r>
-        <w:rPr>
-          <w:i/>
-          <w:color w:val="231F20"/>
-          <w:w w:val="95"/>
-          <w:sz w:val="19"/>
-          <w:u w:val="single" w:color="231F20"/>
-        </w:rPr>
-        <w:t>other)</w:t>
-      </w:r>
-      <w:r>
-        <w:rPr>
-          <w:i/>
-          <w:color w:val="231F20"/>
-          <w:w w:val="95"/>
-          <w:sz w:val="19"/>
-        </w:rPr>
-        <w:t xml:space="preserve"> </w:t>
-      </w:r>
+      <w:ins w:id="42" w:author="Drew Drew" w:date="2022-10-20T12:57:00Z">
+        <w:r>
+          <w:rPr>
+            <w:color w:val="231F20"/>
+            <w:w w:val="95"/>
+            <w:sz w:val="19"/>
+            <w:u w:val="single" w:color="231F20"/>
+          </w:rPr>
+          <w:t xml:space="preserve">Concocted by developers </w:t>
+        </w:r>
+        <w:r>
+          <w:rPr>
+            <w:color w:val="231F20"/>
+            <w:w w:val="95"/>
+            <w:sz w:val="19"/>
+            <w:u w:val="single" w:color="231F20"/>
+          </w:rPr>
+          <w:t xml:space="preserve">to help new hires and </w:t>
+        </w:r>
+        <w:r>
+          <w:rPr>
+            <w:color w:val="231F20"/>
+            <w:w w:val="95"/>
+            <w:sz w:val="19"/>
+            <w:u w:val="single" w:color="231F20"/>
+          </w:rPr>
+          <w:t>clients in using Gitlab in a rudimentary way</w:t>
+        </w:r>
+      </w:ins>
+    </w:p>
+    <w:p>
+      <w:pPr>
+        <w:tabs>
+          <w:tab w:val="left" w:pos="4882"/>
+          <w:tab w:val="left" w:pos="5476"/>
+          <w:tab w:val="left" w:pos="5663"/>
+          <w:tab w:val="left" w:pos="5716"/>
+          <w:tab w:val="left" w:pos="5863"/>
+          <w:tab w:val="left" w:pos="6106"/>
+          <w:tab w:val="left" w:pos="8329"/>
+        </w:tabs>
+        <w:spacing w:before="93" w:line="340" w:lineRule="auto"/>
+        <w:ind w:left="456" w:right="688"/>
+        <w:jc w:val="both"/>
+        <w:rPr>
+          <w:ins w:id="43" w:author="Drew Drew" w:date="2022-10-20T12:57:00Z"/>
+          <w:color w:val="231F20"/>
+          <w:w w:val="95"/>
+          <w:sz w:val="19"/>
+          <w:u w:val="single" w:color="231F20"/>
+        </w:rPr>
+      </w:pPr>
+      <w:del w:id="44" w:author="Drew Drew" w:date="2022-10-20T12:57:00Z">
+        <w:r>
+          <w:rPr>
+            <w:color w:val="231F20"/>
+            <w:w w:val="95"/>
+            <w:sz w:val="19"/>
+            <w:u w:val="single" w:color="231F20"/>
+          </w:rPr>
+          <w:tab/>
+        </w:r>
+        <w:r>
+          <w:rPr>
+            <w:color w:val="231F20"/>
+            <w:w w:val="95"/>
+            <w:sz w:val="19"/>
+            <w:u w:val="single" w:color="231F20"/>
+          </w:rPr>
+          <w:tab/>
+        </w:r>
+        <w:r>
+          <w:rPr>
+            <w:color w:val="231F20"/>
+            <w:w w:val="95"/>
+            <w:sz w:val="19"/>
+            <w:u w:val="single" w:color="231F20"/>
+          </w:rPr>
+          <w:tab/>
+        </w:r>
+        <w:r>
+          <w:rPr>
+            <w:color w:val="231F20"/>
+            <w:w w:val="95"/>
+            <w:sz w:val="19"/>
+            <w:u w:val="single" w:color="231F20"/>
+          </w:rPr>
+          <w:tab/>
+        </w:r>
+        <w:r>
+          <w:rPr>
+            <w:i/>
+            <w:color w:val="231F20"/>
+            <w:w w:val="95"/>
+            <w:sz w:val="19"/>
+            <w:u w:val="single" w:color="231F20"/>
+          </w:rPr>
+          <w:delText>(audience</w:delText>
+        </w:r>
+        <w:r>
+          <w:rPr>
+            <w:i/>
+            <w:color w:val="231F20"/>
+            <w:spacing w:val="-35"/>
+            <w:w w:val="95"/>
+            <w:sz w:val="19"/>
+            <w:u w:val="single" w:color="231F20"/>
+          </w:rPr>
+          <w:delText xml:space="preserve"> </w:delText>
+        </w:r>
+        <w:r>
+          <w:rPr>
+            <w:i/>
+            <w:color w:val="231F20"/>
+            <w:w w:val="95"/>
+            <w:sz w:val="19"/>
+            <w:u w:val="single" w:color="231F20"/>
+          </w:rPr>
+          <w:delText>request,</w:delText>
+        </w:r>
+        <w:r>
+          <w:rPr>
+            <w:i/>
+            <w:color w:val="231F20"/>
+            <w:spacing w:val="-35"/>
+            <w:w w:val="95"/>
+            <w:sz w:val="19"/>
+            <w:u w:val="single" w:color="231F20"/>
+          </w:rPr>
+          <w:delText xml:space="preserve"> </w:delText>
+        </w:r>
+        <w:r>
+          <w:rPr>
+            <w:i/>
+            <w:color w:val="231F20"/>
+            <w:w w:val="95"/>
+            <w:sz w:val="19"/>
+            <w:u w:val="single" w:color="231F20"/>
+          </w:rPr>
+          <w:delText>my</w:delText>
+        </w:r>
+        <w:r>
+          <w:rPr>
+            <w:i/>
+            <w:color w:val="231F20"/>
+            <w:spacing w:val="-36"/>
+            <w:w w:val="95"/>
+            <w:sz w:val="19"/>
+            <w:u w:val="single" w:color="231F20"/>
+          </w:rPr>
+          <w:delText xml:space="preserve"> </w:delText>
+        </w:r>
+        <w:r>
+          <w:rPr>
+            <w:i/>
+            <w:color w:val="231F20"/>
+            <w:w w:val="95"/>
+            <w:sz w:val="19"/>
+            <w:u w:val="single" w:color="231F20"/>
+          </w:rPr>
+          <w:delText>idea,</w:delText>
+        </w:r>
+        <w:r>
+          <w:rPr>
+            <w:i/>
+            <w:color w:val="231F20"/>
+            <w:spacing w:val="-35"/>
+            <w:w w:val="95"/>
+            <w:sz w:val="19"/>
+            <w:u w:val="single" w:color="231F20"/>
+          </w:rPr>
+          <w:delText xml:space="preserve"> </w:delText>
+        </w:r>
+        <w:r>
+          <w:rPr>
+            <w:i/>
+            <w:color w:val="231F20"/>
+            <w:w w:val="95"/>
+            <w:sz w:val="19"/>
+            <w:u w:val="single" w:color="231F20"/>
+          </w:rPr>
+          <w:delText>other)</w:delText>
+        </w:r>
+        <w:r>
+          <w:rPr>
+            <w:i/>
+            <w:color w:val="231F20"/>
+            <w:w w:val="95"/>
+            <w:sz w:val="19"/>
+          </w:rPr>
+          <w:delText xml:space="preserve"> </w:delText>
+        </w:r>
+      </w:del>
       <w:r>
         <w:rPr>
           <w:color w:val="231F20"/>
@@ -2594,51 +3127,253 @@
         </w:rPr>
         <w:t xml:space="preserve"> </w:t>
       </w:r>
-      <w:r>
-        <w:rPr>
-          <w:color w:val="231F20"/>
-          <w:w w:val="95"/>
-          <w:sz w:val="19"/>
-          <w:u w:val="single" w:color="231F20"/>
-        </w:rPr>
-        <w:tab/>
-      </w:r>
-      <w:r>
-        <w:rPr>
-          <w:color w:val="231F20"/>
-          <w:w w:val="95"/>
-          <w:sz w:val="19"/>
-          <w:u w:val="single" w:color="231F20"/>
-        </w:rPr>
-        <w:tab/>
-      </w:r>
-      <w:r>
-        <w:rPr>
-          <w:color w:val="231F20"/>
-          <w:w w:val="95"/>
-          <w:sz w:val="19"/>
-          <w:u w:val="single" w:color="231F20"/>
-        </w:rPr>
-        <w:tab/>
-      </w:r>
-      <w:r>
-        <w:rPr>
-          <w:color w:val="231F20"/>
-          <w:w w:val="95"/>
-          <w:sz w:val="19"/>
-          <w:u w:val="single" w:color="231F20"/>
-        </w:rPr>
-        <w:tab/>
-      </w:r>
-      <w:r>
-        <w:rPr>
-          <w:color w:val="231F20"/>
-          <w:w w:val="95"/>
-          <w:sz w:val="19"/>
-          <w:u w:val="single" w:color="231F20"/>
-        </w:rPr>
-        <w:tab/>
-      </w:r>
+      <w:ins w:id="45" w:author="Drew Drew" w:date="2022-10-20T12:57:00Z">
+        <w:r>
+          <w:rPr>
+            <w:color w:val="231F20"/>
+            <w:w w:val="95"/>
+            <w:sz w:val="19"/>
+            <w:u w:val="single" w:color="231F20"/>
+          </w:rPr>
+          <w:t>Concise but complete explanations of fundamental components of Gitlab</w:t>
+        </w:r>
+        <w:r>
+          <w:rPr>
+            <w:i/>
+            <w:color w:val="231F20"/>
+            <w:w w:val="90"/>
+            <w:sz w:val="19"/>
+          </w:rPr>
+          <w:t xml:space="preserve"> </w:t>
+        </w:r>
+      </w:ins>
+      <w:del w:id="46" w:author="Drew Drew" w:date="2022-10-20T12:57:00Z">
+        <w:r>
+          <w:rPr>
+            <w:color w:val="231F20"/>
+            <w:w w:val="95"/>
+            <w:sz w:val="19"/>
+            <w:u w:val="single" w:color="231F20"/>
+          </w:rPr>
+          <w:tab/>
+        </w:r>
+        <w:r>
+          <w:rPr>
+            <w:color w:val="231F20"/>
+            <w:w w:val="95"/>
+            <w:sz w:val="19"/>
+            <w:u w:val="single" w:color="231F20"/>
+          </w:rPr>
+          <w:tab/>
+        </w:r>
+        <w:r>
+          <w:rPr>
+            <w:color w:val="231F20"/>
+            <w:w w:val="95"/>
+            <w:sz w:val="19"/>
+            <w:u w:val="single" w:color="231F20"/>
+          </w:rPr>
+          <w:tab/>
+        </w:r>
+        <w:r>
+          <w:rPr>
+            <w:color w:val="231F20"/>
+            <w:w w:val="95"/>
+            <w:sz w:val="19"/>
+            <w:u w:val="single" w:color="231F20"/>
+          </w:rPr>
+          <w:tab/>
+        </w:r>
+        <w:r>
+          <w:rPr>
+            <w:color w:val="231F20"/>
+            <w:w w:val="95"/>
+            <w:sz w:val="19"/>
+            <w:u w:val="single" w:color="231F20"/>
+          </w:rPr>
+          <w:tab/>
+        </w:r>
+        <w:r>
+          <w:rPr>
+            <w:i/>
+            <w:color w:val="231F20"/>
+            <w:w w:val="90"/>
+            <w:sz w:val="19"/>
+            <w:u w:val="single" w:color="231F20"/>
+          </w:rPr>
+          <w:delText>(comprehensive, concise, other)</w:delText>
+        </w:r>
+        <w:r>
+          <w:rPr>
+            <w:i/>
+            <w:color w:val="231F20"/>
+            <w:w w:val="90"/>
+            <w:sz w:val="19"/>
+          </w:rPr>
+          <w:delText xml:space="preserve"> </w:delText>
+        </w:r>
+      </w:del>
+      <w:r>
+        <w:rPr>
+          <w:color w:val="231F20"/>
+          <w:w w:val="95"/>
+          <w:sz w:val="19"/>
+        </w:rPr>
+        <w:t>Material</w:t>
+      </w:r>
+      <w:r>
+        <w:rPr>
+          <w:color w:val="231F20"/>
+          <w:spacing w:val="-19"/>
+          <w:w w:val="95"/>
+          <w:sz w:val="19"/>
+        </w:rPr>
+        <w:t xml:space="preserve"> </w:t>
+      </w:r>
+      <w:r>
+        <w:rPr>
+          <w:color w:val="231F20"/>
+          <w:w w:val="95"/>
+          <w:sz w:val="19"/>
+        </w:rPr>
+        <w:t>important</w:t>
+      </w:r>
+      <w:r>
+        <w:rPr>
+          <w:color w:val="231F20"/>
+          <w:spacing w:val="-18"/>
+          <w:w w:val="95"/>
+          <w:sz w:val="19"/>
+        </w:rPr>
+        <w:t xml:space="preserve"> </w:t>
+      </w:r>
+      <w:r>
+        <w:rPr>
+          <w:color w:val="231F20"/>
+          <w:w w:val="95"/>
+          <w:sz w:val="19"/>
+        </w:rPr>
+        <w:t>to</w:t>
+      </w:r>
+      <w:r>
+        <w:rPr>
+          <w:color w:val="231F20"/>
+          <w:spacing w:val="-18"/>
+          <w:w w:val="95"/>
+          <w:sz w:val="19"/>
+        </w:rPr>
+        <w:t xml:space="preserve"> </w:t>
+      </w:r>
+      <w:r>
+        <w:rPr>
+          <w:color w:val="231F20"/>
+          <w:w w:val="95"/>
+          <w:sz w:val="19"/>
+        </w:rPr>
+        <w:t>this</w:t>
+      </w:r>
+      <w:r>
+        <w:rPr>
+          <w:color w:val="231F20"/>
+          <w:spacing w:val="-18"/>
+          <w:w w:val="95"/>
+          <w:sz w:val="19"/>
+        </w:rPr>
+        <w:t xml:space="preserve"> </w:t>
+      </w:r>
+      <w:r>
+        <w:rPr>
+          <w:color w:val="231F20"/>
+          <w:w w:val="95"/>
+          <w:sz w:val="19"/>
+        </w:rPr>
+        <w:t>audience:</w:t>
+      </w:r>
+      <w:r>
+        <w:rPr>
+          <w:color w:val="231F20"/>
+          <w:w w:val="95"/>
+          <w:sz w:val="19"/>
+          <w:u w:val="single" w:color="231F20"/>
+        </w:rPr>
+        <w:t xml:space="preserve"> </w:t>
+      </w:r>
+      <w:ins w:id="47" w:author="Drew Drew" w:date="2022-10-20T12:57:00Z">
+        <w:r>
+          <w:rPr>
+            <w:color w:val="231F20"/>
+            <w:w w:val="95"/>
+            <w:sz w:val="19"/>
+            <w:u w:val="single" w:color="231F20"/>
+          </w:rPr>
+          <w:t xml:space="preserve">Importance </w:t>
+        </w:r>
+        <w:r>
+          <w:rPr>
+            <w:color w:val="231F20"/>
+            <w:w w:val="95"/>
+            <w:sz w:val="19"/>
+            <w:u w:val="single" w:color="231F20"/>
+          </w:rPr>
+          <w:t xml:space="preserve">of and correct usage </w:t>
+        </w:r>
+      </w:ins>
+      <w:del w:id="48" w:author="Drew Drew" w:date="2022-10-20T12:57:00Z">
+        <w:r>
+          <w:rPr>
+            <w:color w:val="231F20"/>
+            <w:w w:val="95"/>
+            <w:sz w:val="19"/>
+            <w:u w:val="single" w:color="231F20"/>
+          </w:rPr>
+          <w:tab/>
+        </w:r>
+        <w:r>
+          <w:rPr>
+            <w:color w:val="231F20"/>
+            <w:w w:val="95"/>
+            <w:sz w:val="19"/>
+            <w:u w:val="single" w:color="231F20"/>
+          </w:rPr>
+          <w:tab/>
+        </w:r>
+        <w:r>
+          <w:rPr>
+            <w:color w:val="231F20"/>
+            <w:w w:val="95"/>
+            <w:sz w:val="19"/>
+            <w:u w:val="single" w:color="231F20"/>
+          </w:rPr>
+          <w:tab/>
+        </w:r>
+        <w:r>
+          <w:rPr>
+            <w:color w:val="231F20"/>
+            <w:w w:val="95"/>
+            <w:sz w:val="19"/>
+            <w:u w:val="single" w:color="231F20"/>
+          </w:rPr>
+          <w:tab/>
+        </w:r>
+        <w:r>
+          <w:rPr>
+            <w:color w:val="231F20"/>
+            <w:w w:val="95"/>
+            <w:sz w:val="19"/>
+            <w:u w:val="single" w:color="231F20"/>
+          </w:rPr>
+          <w:tab/>
+        </w:r>
+        <w:r>
+          <w:rPr>
+            <w:color w:val="231F20"/>
+            <w:w w:val="95"/>
+            <w:sz w:val="19"/>
+            <w:u w:val="single" w:color="231F20"/>
+          </w:rPr>
+          <w:tab/>
+        </w:r>
+      </w:del>
       <w:r>
         <w:rPr>
           <w:i/>
@@ -2647,7 +3382,7 @@
           <w:sz w:val="19"/>
           <w:u w:val="single" w:color="231F20"/>
         </w:rPr>
-        <w:t>(comprehensive, concise, other)</w:t>
+        <w:t>(interpretations, costs, other)</w:t>
       </w:r>
       <w:r>
         <w:rPr>
@@ -2664,164 +3399,6 @@
           <w:w w:val="95"/>
           <w:sz w:val="19"/>
         </w:rPr>
-        <w:t>Material</w:t>
-      </w:r>
-      <w:r>
-        <w:rPr>
-          <w:color w:val="231F20"/>
-          <w:spacing w:val="-19"/>
-          <w:w w:val="95"/>
-          <w:sz w:val="19"/>
-        </w:rPr>
-        <w:t xml:space="preserve"> </w:t>
-      </w:r>
-      <w:r>
-        <w:rPr>
-          <w:color w:val="231F20"/>
-          <w:w w:val="95"/>
-          <w:sz w:val="19"/>
-        </w:rPr>
-        <w:t>important</w:t>
-      </w:r>
-      <w:r>
-        <w:rPr>
-          <w:color w:val="231F20"/>
-          <w:spacing w:val="-18"/>
-          <w:w w:val="95"/>
-          <w:sz w:val="19"/>
-        </w:rPr>
-        <w:t xml:space="preserve"> </w:t>
-      </w:r>
-      <w:r>
-        <w:rPr>
-          <w:color w:val="231F20"/>
-          <w:w w:val="95"/>
-          <w:sz w:val="19"/>
-        </w:rPr>
-        <w:t>to</w:t>
-      </w:r>
-      <w:r>
-        <w:rPr>
-          <w:color w:val="231F20"/>
-          <w:spacing w:val="-18"/>
-          <w:w w:val="95"/>
-          <w:sz w:val="19"/>
-        </w:rPr>
-        <w:t xml:space="preserve"> </w:t>
-      </w:r>
-      <w:r>
-        <w:rPr>
-          <w:color w:val="231F20"/>
-          <w:w w:val="95"/>
-          <w:sz w:val="19"/>
-        </w:rPr>
-        <w:t>this</w:t>
-      </w:r>
-      <w:r>
-        <w:rPr>
-          <w:color w:val="231F20"/>
-          <w:spacing w:val="-18"/>
-          <w:w w:val="95"/>
-          <w:sz w:val="19"/>
-        </w:rPr>
-        <w:t xml:space="preserve"> </w:t>
-      </w:r>
-      <w:r>
-        <w:rPr>
-          <w:color w:val="231F20"/>
-          <w:w w:val="95"/>
-          <w:sz w:val="19"/>
-        </w:rPr>
-        <w:t>audience:</w:t>
-      </w:r>
-      <w:r>
-        <w:rPr>
-          <w:color w:val="231F20"/>
-          <w:w w:val="95"/>
-          <w:sz w:val="19"/>
-          <w:u w:val="single" w:color="231F20"/>
-        </w:rPr>
-        <w:t xml:space="preserve"> </w:t>
-      </w:r>
-      <w:r>
-        <w:rPr>
-          <w:color w:val="231F20"/>
-          <w:w w:val="95"/>
-          <w:sz w:val="19"/>
-          <w:u w:val="single" w:color="231F20"/>
-        </w:rPr>
-        <w:tab/>
-      </w:r>
-      <w:r>
-        <w:rPr>
-          <w:color w:val="231F20"/>
-          <w:w w:val="95"/>
-          <w:sz w:val="19"/>
-          <w:u w:val="single" w:color="231F20"/>
-        </w:rPr>
-        <w:tab/>
-      </w:r>
-      <w:r>
-        <w:rPr>
-          <w:color w:val="231F20"/>
-          <w:w w:val="95"/>
-          <w:sz w:val="19"/>
-          <w:u w:val="single" w:color="231F20"/>
-        </w:rPr>
-        <w:tab/>
-      </w:r>
-      <w:r>
-        <w:rPr>
-          <w:color w:val="231F20"/>
-          <w:w w:val="95"/>
-          <w:sz w:val="19"/>
-          <w:u w:val="single" w:color="231F20"/>
-        </w:rPr>
-        <w:tab/>
-      </w:r>
-      <w:r>
-        <w:rPr>
-          <w:color w:val="231F20"/>
-          <w:w w:val="95"/>
-          <w:sz w:val="19"/>
-          <w:u w:val="single" w:color="231F20"/>
-        </w:rPr>
-        <w:tab/>
-      </w:r>
-      <w:r>
-        <w:rPr>
-          <w:color w:val="231F20"/>
-          <w:w w:val="95"/>
-          <w:sz w:val="19"/>
-          <w:u w:val="single" w:color="231F20"/>
-        </w:rPr>
-        <w:tab/>
-      </w:r>
-      <w:r>
-        <w:rPr>
-          <w:i/>
-          <w:color w:val="231F20"/>
-          <w:w w:val="90"/>
-          <w:sz w:val="19"/>
-          <w:u w:val="single" w:color="231F20"/>
-        </w:rPr>
-        <w:t>(interpretations, costs, other)</w:t>
-      </w:r>
-      <w:r>
-        <w:rPr>
-          <w:i/>
-          <w:color w:val="231F20"/>
-          <w:w w:val="90"/>
-          <w:sz w:val="19"/>
-        </w:rPr>
-        <w:t xml:space="preserve"> </w:t>
-      </w:r>
-      <w:r>
-        <w:rPr>
-          <w:color w:val="231F20"/>
-          <w:w w:val="95"/>
-          <w:sz w:val="19"/>
-        </w:rPr>
         <w:t>Most</w:t>
       </w:r>
       <w:r>
@@ -2867,6 +3444,26 @@
         </w:rPr>
         <w:t xml:space="preserve"> </w:t>
       </w:r>
+      <w:ins w:id="49" w:author="Drew Drew" w:date="2022-10-20T12:57:00Z">
+        <w:r>
+          <w:rPr>
+            <w:color w:val="231F20"/>
+            <w:w w:val="95"/>
+            <w:sz w:val="19"/>
+            <w:u w:val="single" w:color="231F20"/>
+          </w:rPr>
+          <w:t>Capability-</w:t>
+        </w:r>
+        <w:r>
+          <w:rPr>
+            <w:color w:val="231F20"/>
+            <w:w w:val="95"/>
+            <w:sz w:val="19"/>
+            <w:u w:val="single" w:color="231F20"/>
+          </w:rPr>
+          <w:t>purpose-use-guide</w:t>
+        </w:r>
+      </w:ins>
       <w:r>
         <w:rPr>
           <w:color w:val="231F20"/>
@@ -2960,6 +3557,26 @@
         </w:rPr>
         <w:t xml:space="preserve"> </w:t>
       </w:r>
+      <w:ins w:id="50" w:author="Drew Drew" w:date="2022-10-20T12:57:00Z">
+        <w:r>
+          <w:rPr>
+            <w:color w:val="231F20"/>
+            <w:spacing w:val="-4"/>
+            <w:sz w:val="19"/>
+            <w:u w:val="single" w:color="231F20"/>
+          </w:rPr>
+          <w:t>Verbose</w:t>
+        </w:r>
+        <w:r>
+          <w:rPr>
+            <w:color w:val="231F20"/>
+            <w:spacing w:val="-4"/>
+            <w:sz w:val="19"/>
+            <w:u w:val="single" w:color="231F20"/>
+          </w:rPr>
+          <w:t xml:space="preserve"> and beginner friendly</w:t>
+        </w:r>
+      </w:ins>
       <w:r>
         <w:rPr>
           <w:color w:val="231F20"/>
@@ -3258,127 +3875,177 @@
         </w:rPr>
         <w:t xml:space="preserve"> </w:t>
       </w:r>
-      <w:r>
-        <w:rPr>
-          <w:color w:val="231F20"/>
-          <w:w w:val="95"/>
-          <w:sz w:val="19"/>
-          <w:u w:val="single" w:color="231F20"/>
-        </w:rPr>
-        <w:tab/>
-      </w:r>
-      <w:r>
-        <w:rPr>
-          <w:color w:val="231F20"/>
-          <w:w w:val="95"/>
-          <w:sz w:val="19"/>
-          <w:u w:val="single" w:color="231F20"/>
-        </w:rPr>
-        <w:tab/>
-      </w:r>
-      <w:r>
-        <w:rPr>
-          <w:i/>
-          <w:color w:val="231F20"/>
-          <w:w w:val="95"/>
-          <w:sz w:val="19"/>
-          <w:u w:val="single" w:color="231F20"/>
-        </w:rPr>
-        <w:t>(win</w:t>
-      </w:r>
-      <w:r>
-        <w:rPr>
-          <w:i/>
-          <w:color w:val="231F20"/>
-          <w:spacing w:val="-35"/>
-          <w:w w:val="95"/>
-          <w:sz w:val="19"/>
-          <w:u w:val="single" w:color="231F20"/>
-        </w:rPr>
-        <w:t xml:space="preserve"> </w:t>
-      </w:r>
-      <w:r>
-        <w:rPr>
-          <w:i/>
-          <w:color w:val="231F20"/>
-          <w:w w:val="95"/>
-          <w:sz w:val="19"/>
-          <w:u w:val="single" w:color="231F20"/>
-        </w:rPr>
-        <w:t>support,</w:t>
-      </w:r>
-      <w:r>
-        <w:rPr>
-          <w:i/>
-          <w:color w:val="231F20"/>
-          <w:spacing w:val="-36"/>
-          <w:w w:val="95"/>
-          <w:sz w:val="19"/>
-          <w:u w:val="single" w:color="231F20"/>
-        </w:rPr>
-        <w:t xml:space="preserve"> </w:t>
-      </w:r>
-      <w:r>
-        <w:rPr>
-          <w:i/>
-          <w:color w:val="231F20"/>
-          <w:w w:val="95"/>
-          <w:sz w:val="19"/>
-          <w:u w:val="single" w:color="231F20"/>
-        </w:rPr>
-        <w:t>change</w:t>
-      </w:r>
-      <w:r>
-        <w:rPr>
-          <w:i/>
-          <w:color w:val="231F20"/>
-          <w:spacing w:val="-35"/>
-          <w:w w:val="95"/>
-          <w:sz w:val="19"/>
-          <w:u w:val="single" w:color="231F20"/>
-        </w:rPr>
-        <w:t xml:space="preserve"> </w:t>
-      </w:r>
-      <w:r>
-        <w:rPr>
-          <w:i/>
-          <w:color w:val="231F20"/>
-          <w:w w:val="95"/>
-          <w:sz w:val="19"/>
-          <w:u w:val="single" w:color="231F20"/>
-        </w:rPr>
-        <w:t>behavior,</w:t>
-      </w:r>
-      <w:r>
-        <w:rPr>
-          <w:i/>
-          <w:color w:val="231F20"/>
-          <w:spacing w:val="-35"/>
-          <w:w w:val="95"/>
-          <w:sz w:val="19"/>
-          <w:u w:val="single" w:color="231F20"/>
-        </w:rPr>
-        <w:t xml:space="preserve"> </w:t>
-      </w:r>
-      <w:r>
-        <w:rPr>
-          <w:i/>
-          <w:color w:val="231F20"/>
-          <w:w w:val="95"/>
-          <w:sz w:val="19"/>
-          <w:u w:val="single" w:color="231F20"/>
-        </w:rPr>
-        <w:t>other)</w:t>
-      </w:r>
-      <w:r>
-        <w:rPr>
-          <w:i/>
-          <w:color w:val="231F20"/>
-          <w:w w:val="95"/>
-          <w:sz w:val="19"/>
-        </w:rPr>
-        <w:t xml:space="preserve"> </w:t>
-      </w:r>
+      <w:ins w:id="51" w:author="Drew Drew" w:date="2022-10-20T12:57:00Z">
+        <w:r>
+          <w:rPr>
+            <w:color w:val="231F20"/>
+            <w:w w:val="95"/>
+            <w:sz w:val="19"/>
+            <w:u w:val="single" w:color="231F20"/>
+          </w:rPr>
+          <w:t xml:space="preserve">Teach the audience how to use Gitlab and teach the importance of </w:t>
+        </w:r>
+        <w:r>
+          <w:rPr>
+            <w:color w:val="231F20"/>
+            <w:w w:val="95"/>
+            <w:sz w:val="19"/>
+            <w:u w:val="single" w:color="231F20"/>
+          </w:rPr>
+          <w:t>versio</w:t>
+        </w:r>
+        <w:r>
+          <w:rPr>
+            <w:color w:val="231F20"/>
+            <w:w w:val="95"/>
+            <w:sz w:val="19"/>
+            <w:u w:val="single" w:color="231F20"/>
+          </w:rPr>
+          <w:t>n control and its functions</w:t>
+        </w:r>
+      </w:ins>
+    </w:p>
+    <w:p>
+      <w:pPr>
+        <w:tabs>
+          <w:tab w:val="left" w:pos="4882"/>
+          <w:tab w:val="left" w:pos="5476"/>
+          <w:tab w:val="left" w:pos="5663"/>
+          <w:tab w:val="left" w:pos="5716"/>
+          <w:tab w:val="left" w:pos="5863"/>
+          <w:tab w:val="left" w:pos="6106"/>
+          <w:tab w:val="left" w:pos="8329"/>
+        </w:tabs>
+        <w:spacing w:before="93" w:line="340" w:lineRule="auto"/>
+        <w:ind w:left="456" w:right="688"/>
+        <w:jc w:val="both"/>
+        <w:rPr>
+          <w:sz w:val="19"/>
+        </w:rPr>
+      </w:pPr>
+      <w:del w:id="52" w:author="Drew Drew" w:date="2022-10-20T12:57:00Z">
+        <w:r>
+          <w:rPr>
+            <w:color w:val="231F20"/>
+            <w:w w:val="95"/>
+            <w:sz w:val="19"/>
+            <w:u w:val="single" w:color="231F20"/>
+          </w:rPr>
+          <w:tab/>
+        </w:r>
+        <w:r>
+          <w:rPr>
+            <w:color w:val="231F20"/>
+            <w:w w:val="95"/>
+            <w:sz w:val="19"/>
+            <w:u w:val="single" w:color="231F20"/>
+          </w:rPr>
+          <w:tab/>
+        </w:r>
+        <w:r>
+          <w:rPr>
+            <w:i/>
+            <w:color w:val="231F20"/>
+            <w:w w:val="95"/>
+            <w:sz w:val="19"/>
+            <w:u w:val="single" w:color="231F20"/>
+          </w:rPr>
+          <w:delText>(win</w:delText>
+        </w:r>
+        <w:r>
+          <w:rPr>
+            <w:i/>
+            <w:color w:val="231F20"/>
+            <w:spacing w:val="-35"/>
+            <w:w w:val="95"/>
+            <w:sz w:val="19"/>
+            <w:u w:val="single" w:color="231F20"/>
+          </w:rPr>
+          <w:delText xml:space="preserve"> </w:delText>
+        </w:r>
+        <w:r>
+          <w:rPr>
+            <w:i/>
+            <w:color w:val="231F20"/>
+            <w:w w:val="95"/>
+            <w:sz w:val="19"/>
+            <w:u w:val="single" w:color="231F20"/>
+          </w:rPr>
+          <w:delText>support,</w:delText>
+        </w:r>
+        <w:r>
+          <w:rPr>
+            <w:i/>
+            <w:color w:val="231F20"/>
+            <w:spacing w:val="-36"/>
+            <w:w w:val="95"/>
+            <w:sz w:val="19"/>
+            <w:u w:val="single" w:color="231F20"/>
+          </w:rPr>
+          <w:delText xml:space="preserve"> </w:delText>
+        </w:r>
+        <w:r>
+          <w:rPr>
+            <w:i/>
+            <w:color w:val="231F20"/>
+            <w:w w:val="95"/>
+            <w:sz w:val="19"/>
+            <w:u w:val="single" w:color="231F20"/>
+          </w:rPr>
+          <w:delText>change</w:delText>
+        </w:r>
+        <w:r>
+          <w:rPr>
+            <w:i/>
+            <w:color w:val="231F20"/>
+            <w:spacing w:val="-35"/>
+            <w:w w:val="95"/>
+            <w:sz w:val="19"/>
+            <w:u w:val="single" w:color="231F20"/>
+          </w:rPr>
+          <w:delText xml:space="preserve"> </w:delText>
+        </w:r>
+        <w:r>
+          <w:rPr>
+            <w:i/>
+            <w:color w:val="231F20"/>
+            <w:w w:val="95"/>
+            <w:sz w:val="19"/>
+            <w:u w:val="single" w:color="231F20"/>
+          </w:rPr>
+          <w:delText>behavior,</w:delText>
+        </w:r>
+        <w:r>
+          <w:rPr>
+            <w:i/>
+            <w:color w:val="231F20"/>
+            <w:spacing w:val="-35"/>
+            <w:w w:val="95"/>
+            <w:sz w:val="19"/>
+            <w:u w:val="single" w:color="231F20"/>
+          </w:rPr>
+          <w:delText xml:space="preserve"> </w:delText>
+        </w:r>
+        <w:r>
+          <w:rPr>
+            <w:i/>
+            <w:color w:val="231F20"/>
+            <w:w w:val="95"/>
+            <w:sz w:val="19"/>
+            <w:u w:val="single" w:color="231F20"/>
+          </w:rPr>
+          <w:delText>other)</w:delText>
+        </w:r>
+        <w:r>
+          <w:rPr>
+            <w:i/>
+            <w:color w:val="231F20"/>
+            <w:w w:val="95"/>
+            <w:sz w:val="19"/>
+          </w:rPr>
+          <w:delText xml:space="preserve"> </w:delText>
+        </w:r>
+      </w:del>
       <w:r>
         <w:rPr>
           <w:color w:val="231F20"/>
@@ -3421,6 +4088,17 @@
         </w:rPr>
         <w:t xml:space="preserve"> </w:t>
       </w:r>
+      <w:ins w:id="53" w:author="Drew Drew" w:date="2022-10-20T12:57:00Z">
+        <w:r>
+          <w:rPr>
+            <w:color w:val="231F20"/>
+            <w:w w:val="79"/>
+            <w:sz w:val="19"/>
+            <w:u w:val="single" w:color="231F20"/>
+          </w:rPr>
+          <w:t>November 3</w:t>
+        </w:r>
+      </w:ins>
       <w:r>
         <w:rPr>
           <w:color w:val="231F20"/>
@@ -3531,8 +4209,16 @@
 </w:document>
 </file>
 
+<file path=word/people.xml><?xml version="1.0" encoding="utf-8"?>
+<w15:people xmlns:wpc="http://schemas.microsoft.com/office/word/2010/wordprocessingCanvas" xmlns:cx="http://schemas.microsoft.com/office/drawing/2014/chartex" xmlns:cx1="http://schemas.microsoft.com/office/drawing/2015/9/8/chartex" xmlns:cx2="http://schemas.microsoft.com/office/drawing/2015/10/21/chartex" xmlns:cx3="http://schemas.microsoft.com/office/drawing/2016/5/9/chartex" xmlns:cx4="http://schemas.microsoft.com/office/drawing/2016/5/10/chartex" xmlns:cx5="http://schemas.microsoft.com/office/drawing/2016/5/11/chartex" xmlns:cx6="http://schemas.microsoft.com/office/drawing/2016/5/12/chartex" xmlns:cx7="http://schemas.microsoft.com/office/drawing/2016/5/13/chartex" xmlns:cx8="http://schemas.microsoft.com/office/drawing/2016/5/14/chartex" xmlns:mc="http://schemas.openxmlformats.org/markup-compatibility/2006" xmlns:aink="http://schemas.microsoft.com/office/drawing/2016/ink" xmlns:am3d="http://schemas.microsoft.com/office/drawing/2017/model3d" xmlns:o="urn:schemas-microsoft-com:office:office" xmlns:oel="http://schemas.microsoft.com/office/2019/extlst" xmlns:r="http://schemas.openxmlformats.org/officeDocument/2006/relationships" xmlns:m="http://schemas.openxmlformats.org/officeDocument/2006/math" xmlns:v="urn:schemas-microsoft-com:vml" xmlns:wp14="http://schemas.microsoft.com/office/word/2010/wordprocessingDrawing" xmlns:wp="http://schemas.openxmlformats.org/drawingml/2006/wordprocessingDrawing" xmlns:w10="urn:schemas-microsoft-com:office:word" xmlns:w="http://schemas.openxmlformats.org/wordprocessingml/2006/main" xmlns:w14="http://schemas.microsoft.com/office/word/2010/wordml" xmlns:w15="http://schemas.microsoft.com/office/word/2012/wordml" xmlns:w16cex="http://schemas.microsoft.com/office/word/2018/wordml/cex" xmlns:w16cid="http://schemas.microsoft.com/office/word/2016/wordml/cid" xmlns:w16="http://schemas.microsoft.com/office/word/2018/wordml" xmlns:w16sdtdh="http://schemas.microsoft.com/office/word/2020/wordml/sdtdatahash" xmlns:w16se="http://schemas.microsoft.com/office/word/2015/wordml/symex" xmlns:wpg="http://schemas.microsoft.com/office/word/2010/wordprocessingGroup" xmlns:wpi="http://schemas.microsoft.com/office/word/2010/wordprocessingInk" xmlns:wne="http://schemas.microsoft.com/office/word/2006/wordml" xmlns:wps="http://schemas.microsoft.com/office/word/2010/wordprocessingShape" mc:Ignorable="w14 w15 w16se w16cid w16 w16cex w16sdtdh wp14">
+  <w15:person w15:author="Drew Drew">
+    <w15:presenceInfo w15:providerId="Windows Live" w15:userId="eccf37143cf59633"/>
+  </w15:person>
+</w15:people>
+</file>
+
 <file path=word/styles.xml><?xml version="1.0" encoding="utf-8"?>
-<w:styles xmlns:mc="http://schemas.openxmlformats.org/markup-compatibility/2006" xmlns:r="http://schemas.openxmlformats.org/officeDocument/2006/relationships" xmlns:w="http://schemas.openxmlformats.org/wordprocessingml/2006/main" xmlns:w14="http://schemas.microsoft.com/office/word/2010/wordml" xmlns:w15="http://schemas.microsoft.com/office/word/2012/wordml" xmlns:w16cid="http://schemas.microsoft.com/office/word/2016/wordml/cid" xmlns:w16se="http://schemas.microsoft.com/office/word/2015/wordml/symex" mc:Ignorable="w14 w15 w16se w16cid">
+<w:styles xmlns:mc="http://schemas.openxmlformats.org/markup-compatibility/2006" xmlns:r="http://schemas.openxmlformats.org/officeDocument/2006/relationships" xmlns:w="http://schemas.openxmlformats.org/wordprocessingml/2006/main" xmlns:w14="http://schemas.microsoft.com/office/word/2010/wordml" xmlns:w15="http://schemas.microsoft.com/office/word/2012/wordml" xmlns:w16cex="http://schemas.microsoft.com/office/word/2018/wordml/cex" xmlns:w16cid="http://schemas.microsoft.com/office/word/2016/wordml/cid" xmlns:w16="http://schemas.microsoft.com/office/word/2018/wordml" xmlns:w16sdtdh="http://schemas.microsoft.com/office/word/2020/wordml/sdtdatahash" xmlns:w16se="http://schemas.microsoft.com/office/word/2015/wordml/symex" mc:Ignorable="w14 w15 w16se w16cid w16 w16cex w16sdtdh">
   <w:docDefaults>
     <w:rPrDefault>
       <w:rPr>
@@ -3990,6 +4676,21 @@
     <w:uiPriority w:val="1"/>
     <w:qFormat/>
   </w:style>
+  <w:style w:type="paragraph" w:styleId="Revision">
+    <w:name w:val="Revision"/>
+    <w:hidden/>
+    <w:uiPriority w:val="99"/>
+    <w:semiHidden/>
+    <w:rsid w:val="008C3ECC"/>
+    <w:pPr>
+      <w:widowControl/>
+      <w:autoSpaceDE/>
+      <w:autoSpaceDN/>
+    </w:pPr>
+    <w:rPr>
+      <w:rFonts w:ascii="Arial" w:eastAsia="Arial" w:hAnsi="Arial" w:cs="Arial"/>
+    </w:rPr>
+  </w:style>
 </w:styles>
 </file>
 

</xml_diff>

<commit_message>
Fixing Audience Profile doc
</commit_message>
<xml_diff>
--- a/Audience and Use Profile Template_Word File.docx
+++ b/Audience and Use Profile Template_Word File.docx
@@ -66,28 +66,15 @@
         </w:rPr>
         <w:t xml:space="preserve"> </w:t>
       </w:r>
-      <w:ins w:id="0" w:author="Drew Drew" w:date="2022-10-20T12:57:00Z">
-        <w:r>
-          <w:rPr>
-            <w:color w:val="231F20"/>
-            <w:w w:val="95"/>
-            <w:sz w:val="19"/>
-            <w:u w:val="single" w:color="231F20"/>
-          </w:rPr>
-          <w:t>Developers new to version control systems</w:t>
-        </w:r>
-      </w:ins>
-      <w:del w:id="1" w:author="Drew Drew" w:date="2022-10-20T12:57:00Z">
-        <w:r>
-          <w:rPr>
-            <w:color w:val="231F20"/>
-            <w:w w:val="95"/>
-            <w:sz w:val="19"/>
-            <w:u w:val="single" w:color="231F20"/>
-          </w:rPr>
-          <w:tab/>
-        </w:r>
-      </w:del>
+      <w:r>
+        <w:rPr>
+          <w:color w:val="231F20"/>
+          <w:w w:val="95"/>
+          <w:sz w:val="19"/>
+          <w:u w:val="single" w:color="231F20"/>
+        </w:rPr>
+        <w:t>Developers new to version control systems</w:t>
+      </w:r>
       <w:r>
         <w:rPr>
           <w:color w:val="231F20"/>
@@ -176,43 +163,15 @@
         </w:rPr>
         <w:t xml:space="preserve"> </w:t>
       </w:r>
-      <w:ins w:id="2" w:author="Drew Drew" w:date="2022-10-20T12:57:00Z">
-        <w:r>
-          <w:rPr>
-            <w:color w:val="231F20"/>
-            <w:w w:val="79"/>
-            <w:sz w:val="19"/>
-            <w:u w:val="single" w:color="231F20"/>
-          </w:rPr>
-          <w:t>Anyone who would like to learn the rudimentary functions of Gitlab</w:t>
-        </w:r>
-      </w:ins>
-      <w:del w:id="3" w:author="Drew Drew" w:date="2022-10-20T12:57:00Z">
-        <w:r>
-          <w:rPr>
-            <w:color w:val="231F20"/>
-            <w:sz w:val="19"/>
-            <w:u w:val="single" w:color="231F20"/>
-          </w:rPr>
-          <w:tab/>
-        </w:r>
-        <w:r>
-          <w:rPr>
-            <w:color w:val="231F20"/>
-            <w:sz w:val="19"/>
-            <w:u w:val="single" w:color="231F20"/>
-          </w:rPr>
-          <w:tab/>
-        </w:r>
-        <w:r>
-          <w:rPr>
-            <w:color w:val="231F20"/>
-            <w:sz w:val="19"/>
-            <w:u w:val="single" w:color="231F20"/>
-          </w:rPr>
-          <w:tab/>
-        </w:r>
-      </w:del>
+      <w:r>
+        <w:rPr>
+          <w:color w:val="231F20"/>
+          <w:w w:val="79"/>
+          <w:sz w:val="19"/>
+          <w:u w:val="single" w:color="231F20"/>
+        </w:rPr>
+        <w:t>Anyone who would like to learn the rudimentary functions of Gitlab</w:t>
+      </w:r>
       <w:r>
         <w:rPr>
           <w:color w:val="231F20"/>
@@ -253,17 +212,15 @@
         </w:rPr>
         <w:t xml:space="preserve"> </w:t>
       </w:r>
-      <w:ins w:id="4" w:author="Drew Drew" w:date="2022-10-20T12:57:00Z">
-        <w:r>
-          <w:rPr>
-            <w:color w:val="231F20"/>
-            <w:w w:val="95"/>
-            <w:sz w:val="19"/>
-            <w:u w:val="single" w:color="231F20"/>
-          </w:rPr>
-          <w:t>New employees or clients</w:t>
-        </w:r>
-      </w:ins>
+      <w:r>
+        <w:rPr>
+          <w:color w:val="231F20"/>
+          <w:w w:val="95"/>
+          <w:sz w:val="19"/>
+          <w:u w:val="single" w:color="231F20"/>
+        </w:rPr>
+        <w:t>New employees or clients</w:t>
+      </w:r>
       <w:r>
         <w:rPr>
           <w:color w:val="231F20"/>
@@ -378,17 +335,15 @@
         </w:rPr>
         <w:t xml:space="preserve"> </w:t>
       </w:r>
-      <w:ins w:id="5" w:author="Drew Drew" w:date="2022-10-20T12:57:00Z">
-        <w:r>
-          <w:rPr>
-            <w:color w:val="231F20"/>
-            <w:w w:val="95"/>
-            <w:sz w:val="19"/>
-            <w:u w:val="single" w:color="231F20"/>
-          </w:rPr>
-          <w:t>Instruct</w:t>
-        </w:r>
-      </w:ins>
+      <w:r>
+        <w:rPr>
+          <w:color w:val="231F20"/>
+          <w:w w:val="95"/>
+          <w:sz w:val="19"/>
+          <w:u w:val="single" w:color="231F20"/>
+        </w:rPr>
+        <w:t>Instruct</w:t>
+      </w:r>
       <w:r>
         <w:rPr>
           <w:color w:val="231F20"/>
@@ -494,210 +449,24 @@
         </w:rPr>
         <w:t xml:space="preserve"> </w:t>
       </w:r>
-      <w:ins w:id="6" w:author="Drew Drew" w:date="2022-10-20T12:57:00Z">
-        <w:r>
-          <w:rPr>
-            <w:color w:val="231F20"/>
-            <w:w w:val="95"/>
-            <w:sz w:val="19"/>
-            <w:u w:val="single" w:color="231F20"/>
-          </w:rPr>
-          <w:t>To learn to use</w:t>
-        </w:r>
-        <w:r>
-          <w:rPr>
-            <w:color w:val="231F20"/>
-            <w:w w:val="95"/>
-            <w:sz w:val="19"/>
-            <w:u w:val="single" w:color="231F20"/>
-          </w:rPr>
-          <w:t xml:space="preserve"> Gitlab as</w:t>
-        </w:r>
-      </w:ins>
-      <w:del w:id="7" w:author="Drew Drew" w:date="2022-10-20T12:57:00Z">
-        <w:r>
-          <w:rPr>
-            <w:color w:val="231F20"/>
-            <w:w w:val="95"/>
-            <w:sz w:val="19"/>
-            <w:u w:val="single" w:color="231F20"/>
-          </w:rPr>
-          <w:tab/>
-        </w:r>
-        <w:r>
-          <w:rPr>
-            <w:i/>
-            <w:color w:val="231F20"/>
-            <w:w w:val="95"/>
-            <w:sz w:val="19"/>
-            <w:u w:val="single" w:color="231F20"/>
-          </w:rPr>
-          <w:delText>(perform</w:delText>
-        </w:r>
-      </w:del>
-      <w:r>
-        <w:rPr>
-          <w:color w:val="231F20"/>
-          <w:w w:val="95"/>
-          <w:sz w:val="19"/>
-          <w:u w:val="single" w:color="231F20"/>
-          <w:rPrChange w:id="8" w:author="Drew Drew" w:date="2022-10-20T12:57:00Z">
-            <w:rPr>
-              <w:i/>
-              <w:color w:val="231F20"/>
-              <w:spacing w:val="-28"/>
-              <w:w w:val="95"/>
-              <w:sz w:val="19"/>
-              <w:u w:val="single" w:color="231F20"/>
-            </w:rPr>
-          </w:rPrChange>
-        </w:rPr>
-        <w:t xml:space="preserve"> </w:t>
-      </w:r>
-      <w:r>
-        <w:rPr>
-          <w:color w:val="231F20"/>
-          <w:w w:val="95"/>
-          <w:sz w:val="19"/>
-          <w:u w:val="single" w:color="231F20"/>
-          <w:rPrChange w:id="9" w:author="Drew Drew" w:date="2022-10-20T12:57:00Z">
-            <w:rPr>
-              <w:i/>
-              <w:color w:val="231F20"/>
-              <w:w w:val="95"/>
-              <w:sz w:val="19"/>
-              <w:u w:val="single" w:color="231F20"/>
-            </w:rPr>
-          </w:rPrChange>
-        </w:rPr>
-        <w:t>a</w:t>
-      </w:r>
-      <w:r>
-        <w:rPr>
-          <w:color w:val="231F20"/>
-          <w:w w:val="95"/>
-          <w:sz w:val="19"/>
-          <w:u w:val="single" w:color="231F20"/>
-          <w:rPrChange w:id="10" w:author="Drew Drew" w:date="2022-10-20T12:57:00Z">
-            <w:rPr>
-              <w:i/>
-              <w:color w:val="231F20"/>
-              <w:spacing w:val="-5"/>
-              <w:w w:val="95"/>
-              <w:sz w:val="19"/>
-              <w:u w:val="single" w:color="231F20"/>
-            </w:rPr>
-          </w:rPrChange>
-        </w:rPr>
-        <w:t xml:space="preserve"> </w:t>
-      </w:r>
-      <w:ins w:id="11" w:author="Drew Drew" w:date="2022-10-20T12:57:00Z">
-        <w:r>
-          <w:rPr>
-            <w:color w:val="231F20"/>
-            <w:w w:val="95"/>
-            <w:sz w:val="19"/>
-            <w:u w:val="single" w:color="231F20"/>
-          </w:rPr>
-          <w:t>version control system</w:t>
-        </w:r>
-      </w:ins>
-      <w:del w:id="12" w:author="Drew Drew" w:date="2022-10-20T12:57:00Z">
-        <w:r>
-          <w:rPr>
-            <w:i/>
-            <w:color w:val="231F20"/>
-            <w:w w:val="95"/>
-            <w:sz w:val="19"/>
-            <w:u w:val="single" w:color="231F20"/>
-          </w:rPr>
-          <w:delText>task,</w:delText>
-        </w:r>
-        <w:r>
-          <w:rPr>
-            <w:i/>
-            <w:color w:val="231F20"/>
-            <w:spacing w:val="-28"/>
-            <w:w w:val="95"/>
-            <w:sz w:val="19"/>
-            <w:u w:val="single" w:color="231F20"/>
-          </w:rPr>
-          <w:delText xml:space="preserve"> </w:delText>
-        </w:r>
-        <w:r>
-          <w:rPr>
-            <w:i/>
-            <w:color w:val="231F20"/>
-            <w:w w:val="95"/>
-            <w:sz w:val="19"/>
-            <w:u w:val="single" w:color="231F20"/>
-          </w:rPr>
-          <w:delText>solve</w:delText>
-        </w:r>
-        <w:r>
-          <w:rPr>
-            <w:i/>
-            <w:color w:val="231F20"/>
-            <w:spacing w:val="-28"/>
-            <w:w w:val="95"/>
-            <w:sz w:val="19"/>
-            <w:u w:val="single" w:color="231F20"/>
-          </w:rPr>
-          <w:delText xml:space="preserve"> </w:delText>
-        </w:r>
-        <w:r>
-          <w:rPr>
-            <w:i/>
-            <w:color w:val="231F20"/>
-            <w:w w:val="95"/>
-            <w:sz w:val="19"/>
-            <w:u w:val="single" w:color="231F20"/>
-          </w:rPr>
-          <w:delText>a</w:delText>
-        </w:r>
-        <w:r>
-          <w:rPr>
-            <w:i/>
-            <w:color w:val="231F20"/>
-            <w:spacing w:val="-28"/>
-            <w:w w:val="95"/>
-            <w:sz w:val="19"/>
-            <w:u w:val="single" w:color="231F20"/>
-          </w:rPr>
-          <w:delText xml:space="preserve"> </w:delText>
-        </w:r>
-        <w:r>
-          <w:rPr>
-            <w:i/>
-            <w:color w:val="231F20"/>
-            <w:w w:val="95"/>
-            <w:sz w:val="19"/>
-            <w:u w:val="single" w:color="231F20"/>
-          </w:rPr>
-          <w:delText>problem,</w:delText>
-        </w:r>
-        <w:r>
-          <w:rPr>
-            <w:i/>
-            <w:color w:val="231F20"/>
-            <w:spacing w:val="-28"/>
-            <w:w w:val="95"/>
-            <w:sz w:val="19"/>
-            <w:u w:val="single" w:color="231F20"/>
-          </w:rPr>
-          <w:delText xml:space="preserve"> </w:delText>
-        </w:r>
-        <w:r>
-          <w:rPr>
-            <w:i/>
-            <w:color w:val="231F20"/>
-            <w:w w:val="95"/>
-            <w:sz w:val="19"/>
-            <w:u w:val="single" w:color="231F20"/>
-          </w:rPr>
-          <w:delText>other)</w:delText>
-        </w:r>
-      </w:del>
+      <w:r>
+        <w:rPr>
+          <w:color w:val="231F20"/>
+          <w:w w:val="95"/>
+          <w:sz w:val="19"/>
+          <w:u w:val="single" w:color="231F20"/>
+        </w:rPr>
+        <w:t>To learn to use</w:t>
+      </w:r>
+      <w:r>
+        <w:rPr>
+          <w:color w:val="231F20"/>
+          <w:w w:val="95"/>
+          <w:sz w:val="19"/>
+          <w:u w:val="single" w:color="231F20"/>
+        </w:rPr>
+        <w:t xml:space="preserve"> Gitlab as a version control system</w:t>
+      </w:r>
     </w:p>
     <w:p>
       <w:pPr>
@@ -745,59 +514,15 @@
         </w:rPr>
         <w:t xml:space="preserve"> </w:t>
       </w:r>
-      <w:ins w:id="13" w:author="Drew Drew" w:date="2022-10-20T12:57:00Z">
-        <w:r>
-          <w:rPr>
-            <w:color w:val="231F20"/>
-            <w:w w:val="95"/>
-            <w:sz w:val="19"/>
-            <w:u w:val="single" w:color="231F20"/>
-          </w:rPr>
-          <w:t>A person who is comfortable using computers and has some familiarity with the command line</w:t>
-        </w:r>
-      </w:ins>
-      <w:del w:id="14" w:author="Drew Drew" w:date="2022-10-20T12:57:00Z">
-        <w:r>
-          <w:rPr>
-            <w:color w:val="231F20"/>
-            <w:w w:val="95"/>
-            <w:sz w:val="19"/>
-            <w:u w:val="single" w:color="231F20"/>
-          </w:rPr>
-          <w:tab/>
-        </w:r>
-        <w:r>
-          <w:rPr>
-            <w:i/>
-            <w:color w:val="231F20"/>
-            <w:w w:val="90"/>
-            <w:sz w:val="19"/>
-            <w:u w:val="single" w:color="231F20"/>
-          </w:rPr>
-          <w:delText>(layperson, expert,</w:delText>
-        </w:r>
-        <w:r>
-          <w:rPr>
-            <w:i/>
-            <w:color w:val="231F20"/>
-            <w:spacing w:val="-1"/>
-            <w:w w:val="90"/>
-            <w:sz w:val="19"/>
-            <w:u w:val="single" w:color="231F20"/>
-          </w:rPr>
-          <w:delText xml:space="preserve"> </w:delText>
-        </w:r>
-        <w:r>
-          <w:rPr>
-            <w:i/>
-            <w:color w:val="231F20"/>
-            <w:w w:val="90"/>
-            <w:sz w:val="19"/>
-            <w:u w:val="single" w:color="231F20"/>
-          </w:rPr>
-          <w:delText>other)</w:delText>
-        </w:r>
-      </w:del>
+      <w:r>
+        <w:rPr>
+          <w:color w:val="231F20"/>
+          <w:w w:val="95"/>
+          <w:sz w:val="19"/>
+          <w:u w:val="single" w:color="231F20"/>
+        </w:rPr>
+        <w:t>A person who is comfortable using computers and has some familiarity with the command line</w:t>
+      </w:r>
     </w:p>
     <w:p>
       <w:pPr>
@@ -810,7 +535,6 @@
         <w:ind w:left="456" w:right="705"/>
         <w:jc w:val="both"/>
         <w:rPr>
-          <w:ins w:id="15" w:author="Drew Drew" w:date="2022-10-20T12:57:00Z"/>
           <w:color w:val="231F20"/>
           <w:w w:val="95"/>
           <w:sz w:val="19"/>
@@ -902,17 +626,15 @@
         </w:rPr>
         <w:t xml:space="preserve"> </w:t>
       </w:r>
-      <w:ins w:id="16" w:author="Drew Drew" w:date="2022-10-20T12:57:00Z">
-        <w:r>
-          <w:rPr>
-            <w:color w:val="231F20"/>
-            <w:w w:val="95"/>
-            <w:sz w:val="19"/>
-            <w:u w:val="single" w:color="231F20"/>
-          </w:rPr>
-          <w:t>Little to none</w:t>
-        </w:r>
-      </w:ins>
+      <w:r>
+        <w:rPr>
+          <w:color w:val="231F20"/>
+          <w:w w:val="95"/>
+          <w:sz w:val="19"/>
+          <w:u w:val="single" w:color="231F20"/>
+        </w:rPr>
+        <w:t>Little to none</w:t>
+      </w:r>
       <w:r>
         <w:rPr>
           <w:color w:val="231F20"/>
@@ -1099,17 +821,15 @@
         </w:rPr>
         <w:t xml:space="preserve"> </w:t>
       </w:r>
-      <w:ins w:id="17" w:author="Drew Drew" w:date="2022-10-20T12:57:00Z">
-        <w:r>
-          <w:rPr>
-            <w:color w:val="231F20"/>
-            <w:w w:val="95"/>
-            <w:sz w:val="19"/>
-            <w:u w:val="single" w:color="231F20"/>
-          </w:rPr>
-          <w:t>What version control is useful for and its importance. Will also need to teach some conventions of version control</w:t>
-        </w:r>
-      </w:ins>
+      <w:r>
+        <w:rPr>
+          <w:color w:val="231F20"/>
+          <w:w w:val="95"/>
+          <w:sz w:val="19"/>
+          <w:u w:val="single" w:color="231F20"/>
+        </w:rPr>
+        <w:t>What version control is useful for and its importance. Will also need to teach some conventions of version control</w:t>
+      </w:r>
     </w:p>
     <w:p>
       <w:pPr>
@@ -1126,131 +846,6 @@
           <w:sz w:val="19"/>
         </w:rPr>
       </w:pPr>
-      <w:del w:id="18" w:author="Drew Drew" w:date="2022-10-20T12:57:00Z">
-        <w:r>
-          <w:rPr>
-            <w:color w:val="231F20"/>
-            <w:w w:val="95"/>
-            <w:sz w:val="19"/>
-            <w:u w:val="single" w:color="231F20"/>
-          </w:rPr>
-          <w:tab/>
-        </w:r>
-        <w:r>
-          <w:rPr>
-            <w:color w:val="231F20"/>
-            <w:w w:val="95"/>
-            <w:sz w:val="19"/>
-            <w:u w:val="single" w:color="231F20"/>
-          </w:rPr>
-          <w:tab/>
-        </w:r>
-        <w:r>
-          <w:rPr>
-            <w:i/>
-            <w:color w:val="231F20"/>
-            <w:w w:val="95"/>
-            <w:sz w:val="19"/>
-            <w:u w:val="single" w:color="231F20"/>
-          </w:rPr>
-          <w:delText>(background,</w:delText>
-        </w:r>
-        <w:r>
-          <w:rPr>
-            <w:i/>
-            <w:color w:val="231F20"/>
-            <w:spacing w:val="-31"/>
-            <w:w w:val="95"/>
-            <w:sz w:val="19"/>
-            <w:u w:val="single" w:color="231F20"/>
-          </w:rPr>
-          <w:delText xml:space="preserve"> </w:delText>
-        </w:r>
-        <w:r>
-          <w:rPr>
-            <w:i/>
-            <w:color w:val="231F20"/>
-            <w:w w:val="95"/>
-            <w:sz w:val="19"/>
-            <w:u w:val="single" w:color="231F20"/>
-          </w:rPr>
-          <w:delText>only</w:delText>
-        </w:r>
-        <w:r>
-          <w:rPr>
-            <w:i/>
-            <w:color w:val="231F20"/>
-            <w:spacing w:val="-31"/>
-            <w:w w:val="95"/>
-            <w:sz w:val="19"/>
-            <w:u w:val="single" w:color="231F20"/>
-          </w:rPr>
-          <w:delText xml:space="preserve"> </w:delText>
-        </w:r>
-        <w:r>
-          <w:rPr>
-            <w:i/>
-            <w:color w:val="231F20"/>
-            <w:w w:val="95"/>
-            <w:sz w:val="19"/>
-            <w:u w:val="single" w:color="231F20"/>
-          </w:rPr>
-          <w:delText>bare</w:delText>
-        </w:r>
-        <w:r>
-          <w:rPr>
-            <w:i/>
-            <w:color w:val="231F20"/>
-            <w:spacing w:val="-32"/>
-            <w:w w:val="95"/>
-            <w:sz w:val="19"/>
-            <w:u w:val="single" w:color="231F20"/>
-          </w:rPr>
-          <w:delText xml:space="preserve"> </w:delText>
-        </w:r>
-        <w:r>
-          <w:rPr>
-            <w:i/>
-            <w:color w:val="231F20"/>
-            <w:w w:val="95"/>
-            <w:sz w:val="19"/>
-            <w:u w:val="single" w:color="231F20"/>
-          </w:rPr>
-          <w:delText>facts,</w:delText>
-        </w:r>
-        <w:r>
-          <w:rPr>
-            <w:i/>
-            <w:color w:val="231F20"/>
-            <w:spacing w:val="-31"/>
-            <w:w w:val="95"/>
-            <w:sz w:val="19"/>
-            <w:u w:val="single" w:color="231F20"/>
-          </w:rPr>
-          <w:delText xml:space="preserve"> </w:delText>
-        </w:r>
-        <w:r>
-          <w:rPr>
-            <w:i/>
-            <w:color w:val="231F20"/>
-            <w:spacing w:val="-3"/>
-            <w:w w:val="95"/>
-            <w:sz w:val="19"/>
-            <w:u w:val="single" w:color="231F20"/>
-          </w:rPr>
-          <w:delText>other)</w:delText>
-        </w:r>
-        <w:r>
-          <w:rPr>
-            <w:i/>
-            <w:color w:val="231F20"/>
-            <w:spacing w:val="-3"/>
-            <w:w w:val="95"/>
-            <w:sz w:val="19"/>
-          </w:rPr>
-          <w:delText xml:space="preserve"> </w:delText>
-        </w:r>
-      </w:del>
       <w:r>
         <w:rPr>
           <w:color w:val="231F20"/>
@@ -1285,17 +880,15 @@
         </w:rPr>
         <w:t xml:space="preserve"> </w:t>
       </w:r>
-      <w:ins w:id="19" w:author="Drew Drew" w:date="2022-10-20T12:57:00Z">
-        <w:r>
-          <w:rPr>
-            <w:color w:val="231F20"/>
-            <w:w w:val="95"/>
-            <w:sz w:val="19"/>
-            <w:u w:val="single" w:color="231F20"/>
-          </w:rPr>
-          <w:t>How do I keep my code from being deleted</w:t>
-        </w:r>
-      </w:ins>
+      <w:r>
+        <w:rPr>
+          <w:color w:val="231F20"/>
+          <w:w w:val="95"/>
+          <w:sz w:val="19"/>
+          <w:u w:val="single" w:color="231F20"/>
+        </w:rPr>
+        <w:t>How do I keep my code from being deleted</w:t>
+      </w:r>
       <w:r>
         <w:rPr>
           <w:color w:val="231F20"/>
@@ -1347,78 +940,45 @@
           <w:sz w:val="19"/>
         </w:rPr>
       </w:pPr>
-      <w:ins w:id="20" w:author="Drew Drew" w:date="2022-10-20T12:57:00Z">
-        <w:r>
-          <w:rPr>
-            <w:i/>
-            <w:color w:val="231F20"/>
-            <w:w w:val="79"/>
-            <w:sz w:val="19"/>
-            <w:u w:val="single" w:color="231F20"/>
-          </w:rPr>
-          <w:t xml:space="preserve"> </w:t>
-        </w:r>
-        <w:r>
-          <w:rPr>
-            <w:iCs/>
-            <w:color w:val="231F20"/>
-            <w:w w:val="79"/>
-            <w:sz w:val="19"/>
-            <w:u w:val="single" w:color="231F20"/>
-          </w:rPr>
-          <w:t>What if I commit a change that I don’t want</w:t>
-        </w:r>
-        <w:r>
-          <w:rPr>
-            <w:i/>
-            <w:color w:val="231F20"/>
-            <w:sz w:val="19"/>
-            <w:u w:val="single" w:color="231F20"/>
-          </w:rPr>
-          <w:tab/>
-        </w:r>
-        <w:r>
-          <w:rPr>
-            <w:i/>
-            <w:color w:val="231F20"/>
-            <w:w w:val="90"/>
-            <w:sz w:val="19"/>
-            <w:u w:val="single" w:color="231F20"/>
-          </w:rPr>
-          <w:t>?</w:t>
-        </w:r>
-      </w:ins>
-      <w:del w:id="21" w:author="Drew Drew" w:date="2022-10-20T12:57:00Z">
-        <w:r>
-          <w:rPr>
-            <w:i/>
-            <w:color w:val="231F20"/>
-            <w:w w:val="79"/>
-            <w:sz w:val="19"/>
-            <w:u w:val="single" w:color="231F20"/>
-          </w:rPr>
-          <w:delText xml:space="preserve"> </w:delText>
-        </w:r>
-        <w:r>
-          <w:rPr>
-            <w:i/>
-            <w:color w:val="231F20"/>
-            <w:sz w:val="19"/>
-            <w:u w:val="single" w:color="231F20"/>
-          </w:rPr>
-          <w:tab/>
-        </w:r>
-        <w:r>
-          <w:rPr>
-            <w:i/>
-            <w:color w:val="231F20"/>
-            <w:w w:val="90"/>
-            <w:sz w:val="19"/>
-            <w:u w:val="single" w:color="231F20"/>
-          </w:rPr>
-          <w:delText>?</w:delText>
-        </w:r>
-      </w:del>
+      <w:r>
+        <w:rPr>
+          <w:i/>
+          <w:color w:val="231F20"/>
+          <w:w w:val="79"/>
+          <w:sz w:val="19"/>
+          <w:u w:val="single" w:color="231F20"/>
+        </w:rPr>
+        <w:t xml:space="preserve"> </w:t>
+      </w:r>
+      <w:r>
+        <w:rPr>
+          <w:iCs/>
+          <w:color w:val="231F20"/>
+          <w:w w:val="79"/>
+          <w:sz w:val="19"/>
+          <w:u w:val="single" w:color="231F20"/>
+        </w:rPr>
+        <w:t>What if I commit a change that I don’t want</w:t>
+      </w:r>
+      <w:r>
+        <w:rPr>
+          <w:i/>
+          <w:color w:val="231F20"/>
+          <w:sz w:val="19"/>
+          <w:u w:val="single" w:color="231F20"/>
+        </w:rPr>
+        <w:tab/>
+      </w:r>
+      <w:r>
+        <w:rPr>
+          <w:i/>
+          <w:color w:val="231F20"/>
+          <w:w w:val="90"/>
+          <w:sz w:val="19"/>
+          <w:u w:val="single" w:color="231F20"/>
+        </w:rPr>
+        <w:t>?</w:t>
+      </w:r>
     </w:p>
     <w:p>
       <w:pPr>
@@ -1432,78 +992,45 @@
           <w:sz w:val="19"/>
         </w:rPr>
       </w:pPr>
-      <w:ins w:id="22" w:author="Drew Drew" w:date="2022-10-20T12:57:00Z">
-        <w:r>
-          <w:rPr>
-            <w:i/>
-            <w:color w:val="231F20"/>
-            <w:w w:val="79"/>
-            <w:sz w:val="19"/>
-            <w:u w:val="single" w:color="231F20"/>
-          </w:rPr>
-          <w:t xml:space="preserve"> </w:t>
-        </w:r>
-        <w:r>
-          <w:rPr>
-            <w:iCs/>
-            <w:color w:val="231F20"/>
-            <w:w w:val="79"/>
-            <w:sz w:val="19"/>
-            <w:u w:val="single" w:color="231F20"/>
-          </w:rPr>
-          <w:t>Why should I make a branch</w:t>
-        </w:r>
-        <w:r>
-          <w:rPr>
-            <w:i/>
-            <w:color w:val="231F20"/>
-            <w:sz w:val="19"/>
-            <w:u w:val="single" w:color="231F20"/>
-          </w:rPr>
-          <w:tab/>
-        </w:r>
-        <w:r>
-          <w:rPr>
-            <w:i/>
-            <w:color w:val="231F20"/>
-            <w:w w:val="90"/>
-            <w:sz w:val="19"/>
-            <w:u w:val="single" w:color="231F20"/>
-          </w:rPr>
-          <w:t>?</w:t>
-        </w:r>
-      </w:ins>
-      <w:del w:id="23" w:author="Drew Drew" w:date="2022-10-20T12:57:00Z">
-        <w:r>
-          <w:rPr>
-            <w:i/>
-            <w:color w:val="231F20"/>
-            <w:w w:val="79"/>
-            <w:sz w:val="19"/>
-            <w:u w:val="single" w:color="231F20"/>
-          </w:rPr>
-          <w:delText xml:space="preserve"> </w:delText>
-        </w:r>
-        <w:r>
-          <w:rPr>
-            <w:i/>
-            <w:color w:val="231F20"/>
-            <w:sz w:val="19"/>
-            <w:u w:val="single" w:color="231F20"/>
-          </w:rPr>
-          <w:tab/>
-        </w:r>
-        <w:r>
-          <w:rPr>
-            <w:i/>
-            <w:color w:val="231F20"/>
-            <w:w w:val="90"/>
-            <w:sz w:val="19"/>
-            <w:u w:val="single" w:color="231F20"/>
-          </w:rPr>
-          <w:delText>?</w:delText>
-        </w:r>
-      </w:del>
+      <w:r>
+        <w:rPr>
+          <w:i/>
+          <w:color w:val="231F20"/>
+          <w:w w:val="79"/>
+          <w:sz w:val="19"/>
+          <w:u w:val="single" w:color="231F20"/>
+        </w:rPr>
+        <w:t xml:space="preserve"> </w:t>
+      </w:r>
+      <w:r>
+        <w:rPr>
+          <w:iCs/>
+          <w:color w:val="231F20"/>
+          <w:w w:val="79"/>
+          <w:sz w:val="19"/>
+          <w:u w:val="single" w:color="231F20"/>
+        </w:rPr>
+        <w:t>Why should I make a branch</w:t>
+      </w:r>
+      <w:r>
+        <w:rPr>
+          <w:i/>
+          <w:color w:val="231F20"/>
+          <w:sz w:val="19"/>
+          <w:u w:val="single" w:color="231F20"/>
+        </w:rPr>
+        <w:tab/>
+      </w:r>
+      <w:r>
+        <w:rPr>
+          <w:i/>
+          <w:color w:val="231F20"/>
+          <w:w w:val="90"/>
+          <w:sz w:val="19"/>
+          <w:u w:val="single" w:color="231F20"/>
+        </w:rPr>
+        <w:t>?</w:t>
+      </w:r>
     </w:p>
     <w:p>
       <w:pPr>
@@ -1517,78 +1044,45 @@
           <w:sz w:val="19"/>
         </w:rPr>
       </w:pPr>
-      <w:ins w:id="24" w:author="Drew Drew" w:date="2022-10-20T12:57:00Z">
-        <w:r>
-          <w:rPr>
-            <w:i/>
-            <w:color w:val="231F20"/>
-            <w:w w:val="79"/>
-            <w:sz w:val="19"/>
-            <w:u w:val="single" w:color="231F20"/>
-          </w:rPr>
-          <w:t xml:space="preserve"> </w:t>
-        </w:r>
-        <w:r>
-          <w:rPr>
-            <w:iCs/>
-            <w:color w:val="231F20"/>
-            <w:w w:val="79"/>
-            <w:sz w:val="19"/>
-            <w:u w:val="single" w:color="231F20"/>
-          </w:rPr>
-          <w:t>Can I edit code in Gitlab directly</w:t>
-        </w:r>
-        <w:r>
-          <w:rPr>
-            <w:i/>
-            <w:color w:val="231F20"/>
-            <w:sz w:val="19"/>
-            <w:u w:val="single" w:color="231F20"/>
-          </w:rPr>
-          <w:tab/>
-        </w:r>
-        <w:r>
-          <w:rPr>
-            <w:i/>
-            <w:color w:val="231F20"/>
-            <w:w w:val="90"/>
-            <w:sz w:val="19"/>
-            <w:u w:val="single" w:color="231F20"/>
-          </w:rPr>
-          <w:t>?</w:t>
-        </w:r>
-      </w:ins>
-      <w:del w:id="25" w:author="Drew Drew" w:date="2022-10-20T12:57:00Z">
-        <w:r>
-          <w:rPr>
-            <w:i/>
-            <w:color w:val="231F20"/>
-            <w:w w:val="79"/>
-            <w:sz w:val="19"/>
-            <w:u w:val="single" w:color="231F20"/>
-          </w:rPr>
-          <w:delText xml:space="preserve"> </w:delText>
-        </w:r>
-        <w:r>
-          <w:rPr>
-            <w:i/>
-            <w:color w:val="231F20"/>
-            <w:sz w:val="19"/>
-            <w:u w:val="single" w:color="231F20"/>
-          </w:rPr>
-          <w:tab/>
-        </w:r>
-        <w:r>
-          <w:rPr>
-            <w:i/>
-            <w:color w:val="231F20"/>
-            <w:w w:val="90"/>
-            <w:sz w:val="19"/>
-            <w:u w:val="single" w:color="231F20"/>
-          </w:rPr>
-          <w:delText>?</w:delText>
-        </w:r>
-      </w:del>
+      <w:r>
+        <w:rPr>
+          <w:i/>
+          <w:color w:val="231F20"/>
+          <w:w w:val="79"/>
+          <w:sz w:val="19"/>
+          <w:u w:val="single" w:color="231F20"/>
+        </w:rPr>
+        <w:t xml:space="preserve"> </w:t>
+      </w:r>
+      <w:r>
+        <w:rPr>
+          <w:iCs/>
+          <w:color w:val="231F20"/>
+          <w:w w:val="79"/>
+          <w:sz w:val="19"/>
+          <w:u w:val="single" w:color="231F20"/>
+        </w:rPr>
+        <w:t>Can I edit code in Gitlab directly</w:t>
+      </w:r>
+      <w:r>
+        <w:rPr>
+          <w:i/>
+          <w:color w:val="231F20"/>
+          <w:sz w:val="19"/>
+          <w:u w:val="single" w:color="231F20"/>
+        </w:rPr>
+        <w:tab/>
+      </w:r>
+      <w:r>
+        <w:rPr>
+          <w:i/>
+          <w:color w:val="231F20"/>
+          <w:w w:val="90"/>
+          <w:sz w:val="19"/>
+          <w:u w:val="single" w:color="231F20"/>
+        </w:rPr>
+        <w:t>?</w:t>
+      </w:r>
     </w:p>
     <w:p>
       <w:pPr>
@@ -1666,16 +1160,14 @@
         </w:rPr>
         <w:t xml:space="preserve"> </w:t>
       </w:r>
-      <w:ins w:id="26" w:author="Drew Drew" w:date="2022-10-20T12:57:00Z">
-        <w:r>
-          <w:rPr>
-            <w:color w:val="231F20"/>
-            <w:sz w:val="19"/>
-            <w:u w:val="single" w:color="231F20"/>
-          </w:rPr>
-          <w:t>Confused and/or Frustrated</w:t>
-        </w:r>
-      </w:ins>
+      <w:r>
+        <w:rPr>
+          <w:color w:val="231F20"/>
+          <w:sz w:val="19"/>
+          <w:u w:val="single" w:color="231F20"/>
+        </w:rPr>
+        <w:t>Confused and/or Frustrated</w:t>
+      </w:r>
       <w:r>
         <w:rPr>
           <w:color w:val="231F20"/>
@@ -1795,17 +1287,15 @@
         </w:rPr>
         <w:t xml:space="preserve"> </w:t>
       </w:r>
-      <w:ins w:id="27" w:author="Drew Drew" w:date="2022-10-20T12:57:00Z">
-        <w:r>
-          <w:rPr>
-            <w:color w:val="231F20"/>
-            <w:w w:val="95"/>
-            <w:sz w:val="19"/>
-            <w:u w:val="single" w:color="231F20"/>
-          </w:rPr>
-          <w:t>I don’t like the command line</w:t>
-        </w:r>
-      </w:ins>
+      <w:r>
+        <w:rPr>
+          <w:color w:val="231F20"/>
+          <w:w w:val="95"/>
+          <w:sz w:val="19"/>
+          <w:u w:val="single" w:color="231F20"/>
+        </w:rPr>
+        <w:t>I don’t like the command line</w:t>
+      </w:r>
       <w:r>
         <w:rPr>
           <w:color w:val="231F20"/>
@@ -2018,17 +1508,15 @@
         </w:rPr>
         <w:t xml:space="preserve"> </w:t>
       </w:r>
-      <w:ins w:id="28" w:author="Drew Drew" w:date="2022-10-20T12:57:00Z">
-        <w:r>
-          <w:rPr>
-            <w:color w:val="231F20"/>
-            <w:w w:val="95"/>
-            <w:sz w:val="19"/>
-            <w:u w:val="single" w:color="231F20"/>
-          </w:rPr>
-          <w:t>Short tempered</w:t>
-        </w:r>
-      </w:ins>
+      <w:r>
+        <w:rPr>
+          <w:color w:val="231F20"/>
+          <w:w w:val="95"/>
+          <w:sz w:val="19"/>
+          <w:u w:val="single" w:color="231F20"/>
+        </w:rPr>
+        <w:t>Short tempered</w:t>
+      </w:r>
       <w:r>
         <w:rPr>
           <w:color w:val="231F20"/>
@@ -2108,51 +1596,15 @@
         </w:rPr>
         <w:t xml:space="preserve"> </w:t>
       </w:r>
-      <w:ins w:id="29" w:author="Drew Drew" w:date="2022-10-20T12:57:00Z">
-        <w:r>
-          <w:rPr>
-            <w:color w:val="231F20"/>
-            <w:w w:val="79"/>
-            <w:sz w:val="19"/>
-            <w:u w:val="single" w:color="231F20"/>
-          </w:rPr>
-          <w:t>Solo developers, clients, or new hires to a larger organization</w:t>
-        </w:r>
-      </w:ins>
-      <w:del w:id="30" w:author="Drew Drew" w:date="2022-10-20T12:57:00Z">
-        <w:r>
-          <w:rPr>
-            <w:color w:val="231F20"/>
-            <w:sz w:val="19"/>
-            <w:u w:val="single" w:color="231F20"/>
-          </w:rPr>
-          <w:tab/>
-        </w:r>
-        <w:r>
-          <w:rPr>
-            <w:color w:val="231F20"/>
-            <w:sz w:val="19"/>
-            <w:u w:val="single" w:color="231F20"/>
-          </w:rPr>
-          <w:tab/>
-        </w:r>
-        <w:r>
-          <w:rPr>
-            <w:color w:val="231F20"/>
-            <w:sz w:val="19"/>
-            <w:u w:val="single" w:color="231F20"/>
-          </w:rPr>
-          <w:tab/>
-        </w:r>
-        <w:r>
-          <w:rPr>
-            <w:color w:val="231F20"/>
-            <w:sz w:val="19"/>
-            <w:u w:val="single" w:color="231F20"/>
-          </w:rPr>
-          <w:tab/>
-        </w:r>
-      </w:del>
+      <w:r>
+        <w:rPr>
+          <w:color w:val="231F20"/>
+          <w:w w:val="79"/>
+          <w:sz w:val="19"/>
+          <w:u w:val="single" w:color="231F20"/>
+        </w:rPr>
+        <w:t>Solo developers, clients, or new hires to a larger organization</w:t>
+      </w:r>
       <w:r>
         <w:rPr>
           <w:color w:val="231F20"/>
@@ -2286,59 +1738,15 @@
         </w:rPr>
         <w:t xml:space="preserve"> </w:t>
       </w:r>
-      <w:ins w:id="31" w:author="Drew Drew" w:date="2022-10-20T12:57:00Z">
-        <w:r>
-          <w:rPr>
-            <w:color w:val="231F20"/>
-            <w:w w:val="79"/>
-            <w:sz w:val="19"/>
-            <w:u w:val="single" w:color="231F20"/>
-          </w:rPr>
-          <w:t>Users, and in the case of new hires all coworkers</w:t>
-        </w:r>
-      </w:ins>
-      <w:del w:id="32" w:author="Drew Drew" w:date="2022-10-20T12:57:00Z">
-        <w:r>
-          <w:rPr>
-            <w:color w:val="231F20"/>
-            <w:sz w:val="19"/>
-            <w:u w:val="single" w:color="231F20"/>
-          </w:rPr>
-          <w:tab/>
-        </w:r>
-        <w:r>
-          <w:rPr>
-            <w:color w:val="231F20"/>
-            <w:sz w:val="19"/>
-            <w:u w:val="single" w:color="231F20"/>
-          </w:rPr>
-          <w:tab/>
-        </w:r>
-        <w:r>
-          <w:rPr>
-            <w:color w:val="231F20"/>
-            <w:sz w:val="19"/>
-            <w:u w:val="single" w:color="231F20"/>
-          </w:rPr>
-          <w:tab/>
-        </w:r>
-        <w:r>
-          <w:rPr>
-            <w:color w:val="231F20"/>
-            <w:sz w:val="19"/>
-            <w:u w:val="single" w:color="231F20"/>
-          </w:rPr>
-          <w:tab/>
-        </w:r>
-        <w:r>
-          <w:rPr>
-            <w:color w:val="231F20"/>
-            <w:sz w:val="19"/>
-            <w:u w:val="single" w:color="231F20"/>
-          </w:rPr>
-          <w:tab/>
-        </w:r>
-      </w:del>
+      <w:r>
+        <w:rPr>
+          <w:color w:val="231F20"/>
+          <w:w w:val="79"/>
+          <w:sz w:val="19"/>
+          <w:u w:val="single" w:color="231F20"/>
+        </w:rPr>
+        <w:t>Users, and in the case of new hires all coworkers</w:t>
+      </w:r>
       <w:r>
         <w:rPr>
           <w:color w:val="231F20"/>
@@ -2371,17 +1779,15 @@
         </w:rPr>
         <w:t xml:space="preserve"> </w:t>
       </w:r>
-      <w:ins w:id="33" w:author="Drew Drew" w:date="2022-10-20T12:57:00Z">
-        <w:r>
-          <w:rPr>
-            <w:color w:val="231F20"/>
-            <w:w w:val="90"/>
-            <w:sz w:val="19"/>
-            <w:u w:val="single" w:color="231F20"/>
-          </w:rPr>
-          <w:t>Either impatient or confused</w:t>
-        </w:r>
-      </w:ins>
+      <w:r>
+        <w:rPr>
+          <w:color w:val="231F20"/>
+          <w:w w:val="90"/>
+          <w:sz w:val="19"/>
+          <w:u w:val="single" w:color="231F20"/>
+        </w:rPr>
+        <w:t>Either impatient or confused</w:t>
+      </w:r>
       <w:r>
         <w:rPr>
           <w:color w:val="231F20"/>
@@ -2505,164 +1911,15 @@
         </w:rPr>
         <w:t xml:space="preserve"> </w:t>
       </w:r>
-      <w:ins w:id="34" w:author="Drew Drew" w:date="2022-10-20T12:57:00Z">
-        <w:r>
-          <w:rPr>
-            <w:color w:val="231F20"/>
-            <w:w w:val="95"/>
-            <w:sz w:val="19"/>
-            <w:u w:val="single" w:color="231F20"/>
-          </w:rPr>
-          <w:t xml:space="preserve">approval with perhaps some </w:t>
-        </w:r>
-      </w:ins>
-      <w:del w:id="35" w:author="Drew Drew" w:date="2022-10-20T12:57:00Z">
-        <w:r>
-          <w:rPr>
-            <w:color w:val="231F20"/>
-            <w:w w:val="95"/>
-            <w:sz w:val="19"/>
-            <w:u w:val="single" w:color="231F20"/>
-          </w:rPr>
-          <w:tab/>
-        </w:r>
-        <w:r>
-          <w:rPr>
-            <w:i/>
-            <w:color w:val="231F20"/>
-            <w:w w:val="95"/>
-            <w:sz w:val="19"/>
-            <w:u w:val="single" w:color="231F20"/>
-          </w:rPr>
-          <w:delText>(</w:delText>
-        </w:r>
-      </w:del>
-      <w:r>
-        <w:rPr>
-          <w:color w:val="231F20"/>
-          <w:w w:val="95"/>
-          <w:sz w:val="19"/>
-          <w:u w:val="single" w:color="231F20"/>
-          <w:rPrChange w:id="36" w:author="Drew Drew" w:date="2022-10-20T12:57:00Z">
-            <w:rPr>
-              <w:i/>
-              <w:color w:val="231F20"/>
-              <w:w w:val="95"/>
-              <w:sz w:val="19"/>
-              <w:u w:val="single" w:color="231F20"/>
-            </w:rPr>
-          </w:rPrChange>
-        </w:rPr>
-        <w:t>resistance</w:t>
-      </w:r>
-      <w:ins w:id="37" w:author="Drew Drew" w:date="2022-10-20T12:57:00Z">
-        <w:r>
-          <w:rPr>
-            <w:color w:val="231F20"/>
-            <w:w w:val="95"/>
-            <w:sz w:val="19"/>
-            <w:u w:val="single" w:color="231F20"/>
-          </w:rPr>
-          <w:t xml:space="preserve"> with command line work</w:t>
-        </w:r>
-      </w:ins>
-      <w:del w:id="38" w:author="Drew Drew" w:date="2022-10-20T12:57:00Z">
-        <w:r>
-          <w:rPr>
-            <w:i/>
-            <w:color w:val="231F20"/>
-            <w:w w:val="95"/>
-            <w:sz w:val="19"/>
-            <w:u w:val="single" w:color="231F20"/>
-          </w:rPr>
-          <w:delText>,</w:delText>
-        </w:r>
-        <w:r>
-          <w:rPr>
-            <w:i/>
-            <w:color w:val="231F20"/>
-            <w:spacing w:val="-36"/>
-            <w:w w:val="95"/>
-            <w:sz w:val="19"/>
-            <w:u w:val="single" w:color="231F20"/>
-          </w:rPr>
-          <w:delText xml:space="preserve"> </w:delText>
-        </w:r>
-        <w:r>
-          <w:rPr>
-            <w:i/>
-            <w:color w:val="231F20"/>
-            <w:w w:val="95"/>
-            <w:sz w:val="19"/>
-            <w:u w:val="single" w:color="231F20"/>
-          </w:rPr>
-          <w:delText>approval,</w:delText>
-        </w:r>
-        <w:r>
-          <w:rPr>
-            <w:i/>
-            <w:color w:val="231F20"/>
-            <w:spacing w:val="-35"/>
-            <w:w w:val="95"/>
-            <w:sz w:val="19"/>
-            <w:u w:val="single" w:color="231F20"/>
-          </w:rPr>
-          <w:delText xml:space="preserve"> </w:delText>
-        </w:r>
-        <w:r>
-          <w:rPr>
-            <w:i/>
-            <w:color w:val="231F20"/>
-            <w:spacing w:val="-3"/>
-            <w:w w:val="95"/>
-            <w:sz w:val="19"/>
-            <w:u w:val="single" w:color="231F20"/>
-          </w:rPr>
-          <w:delText>anger,</w:delText>
-        </w:r>
-        <w:r>
-          <w:rPr>
-            <w:i/>
-            <w:color w:val="231F20"/>
-            <w:spacing w:val="-36"/>
-            <w:w w:val="95"/>
-            <w:sz w:val="19"/>
-            <w:u w:val="single" w:color="231F20"/>
-          </w:rPr>
-          <w:delText xml:space="preserve"> </w:delText>
-        </w:r>
-        <w:r>
-          <w:rPr>
-            <w:i/>
-            <w:color w:val="231F20"/>
-            <w:w w:val="95"/>
-            <w:sz w:val="19"/>
-            <w:u w:val="single" w:color="231F20"/>
-          </w:rPr>
-          <w:delText>guilt,</w:delText>
-        </w:r>
-        <w:r>
-          <w:rPr>
-            <w:i/>
-            <w:color w:val="231F20"/>
-            <w:spacing w:val="-35"/>
-            <w:w w:val="95"/>
-            <w:sz w:val="19"/>
-            <w:u w:val="single" w:color="231F20"/>
-          </w:rPr>
-          <w:delText xml:space="preserve"> </w:delText>
-        </w:r>
-        <w:r>
-          <w:rPr>
-            <w:i/>
-            <w:color w:val="231F20"/>
-            <w:w w:val="95"/>
-            <w:sz w:val="19"/>
-            <w:u w:val="single" w:color="231F20"/>
-          </w:rPr>
-          <w:delText>other)</w:delText>
-        </w:r>
-      </w:del>
+      <w:r>
+        <w:rPr>
+          <w:color w:val="231F20"/>
+          <w:w w:val="95"/>
+          <w:sz w:val="19"/>
+          <w:u w:val="single" w:color="231F20"/>
+        </w:rPr>
+        <w:t>approval with perhaps some resistance with command line work</w:t>
+      </w:r>
       <w:r>
         <w:rPr>
           <w:i/>
@@ -2714,105 +1971,53 @@
         </w:rPr>
         <w:t xml:space="preserve"> </w:t>
       </w:r>
-      <w:ins w:id="39" w:author="Drew Drew" w:date="2022-10-20T12:57:00Z">
-        <w:r>
-          <w:rPr>
-            <w:color w:val="231F20"/>
-            <w:w w:val="79"/>
-            <w:sz w:val="19"/>
-            <w:u w:val="single" w:color="231F20"/>
-          </w:rPr>
-          <w:t>Those who choose to use</w:t>
-        </w:r>
-        <w:r>
-          <w:rPr>
-            <w:color w:val="231F20"/>
-            <w:w w:val="79"/>
-            <w:sz w:val="19"/>
-            <w:u w:val="single" w:color="231F20"/>
-          </w:rPr>
-          <w:t xml:space="preserve"> </w:t>
-        </w:r>
-        <w:r>
-          <w:rPr>
-            <w:color w:val="231F20"/>
-            <w:w w:val="79"/>
-            <w:sz w:val="19"/>
-            <w:u w:val="single" w:color="231F20"/>
-          </w:rPr>
-          <w:t xml:space="preserve">a windows terminal such as </w:t>
-        </w:r>
-        <w:proofErr w:type="spellStart"/>
-        <w:r>
-          <w:rPr>
-            <w:color w:val="231F20"/>
-            <w:w w:val="79"/>
-            <w:sz w:val="19"/>
-            <w:u w:val="single" w:color="231F20"/>
-          </w:rPr>
-          <w:t>powershell</w:t>
-        </w:r>
-        <w:proofErr w:type="spellEnd"/>
-        <w:r>
-          <w:rPr>
-            <w:color w:val="231F20"/>
-            <w:w w:val="79"/>
-            <w:sz w:val="19"/>
-            <w:u w:val="single" w:color="231F20"/>
-          </w:rPr>
-          <w:t xml:space="preserve"> or command prompt</w:t>
-        </w:r>
-      </w:ins>
-      <w:del w:id="40" w:author="Drew Drew" w:date="2022-10-20T12:57:00Z">
-        <w:r>
-          <w:rPr>
-            <w:color w:val="231F20"/>
-            <w:sz w:val="19"/>
-            <w:u w:val="single" w:color="231F20"/>
-          </w:rPr>
-          <w:tab/>
-        </w:r>
-        <w:r>
-          <w:rPr>
-            <w:color w:val="231F20"/>
-            <w:sz w:val="19"/>
-            <w:u w:val="single" w:color="231F20"/>
-          </w:rPr>
-          <w:tab/>
-        </w:r>
-        <w:r>
-          <w:rPr>
-            <w:color w:val="231F20"/>
-            <w:sz w:val="19"/>
-            <w:u w:val="single" w:color="231F20"/>
-          </w:rPr>
-          <w:tab/>
-        </w:r>
-        <w:r>
-          <w:rPr>
-            <w:color w:val="231F20"/>
-            <w:sz w:val="19"/>
-            <w:u w:val="single" w:color="231F20"/>
-          </w:rPr>
-          <w:tab/>
-        </w:r>
-        <w:r>
-          <w:rPr>
-            <w:color w:val="231F20"/>
-            <w:sz w:val="19"/>
-            <w:u w:val="single" w:color="231F20"/>
-          </w:rPr>
-          <w:tab/>
-        </w:r>
-        <w:r>
-          <w:rPr>
-            <w:color w:val="231F20"/>
-            <w:sz w:val="19"/>
-            <w:u w:val="single" w:color="231F20"/>
-          </w:rPr>
-          <w:tab/>
-        </w:r>
-      </w:del>
+      <w:r>
+        <w:rPr>
+          <w:color w:val="231F20"/>
+          <w:w w:val="79"/>
+          <w:sz w:val="19"/>
+          <w:u w:val="single" w:color="231F20"/>
+        </w:rPr>
+        <w:t>Those who choose to use</w:t>
+      </w:r>
+      <w:r>
+        <w:rPr>
+          <w:color w:val="231F20"/>
+          <w:w w:val="79"/>
+          <w:sz w:val="19"/>
+          <w:u w:val="single" w:color="231F20"/>
+        </w:rPr>
+        <w:t xml:space="preserve"> </w:t>
+      </w:r>
+      <w:r>
+        <w:rPr>
+          <w:color w:val="231F20"/>
+          <w:w w:val="79"/>
+          <w:sz w:val="19"/>
+          <w:u w:val="single" w:color="231F20"/>
+        </w:rPr>
+        <w:t xml:space="preserve">a windows terminal such as </w:t>
+      </w:r>
+      <w:proofErr w:type="spellStart"/>
+      <w:r>
+        <w:rPr>
+          <w:color w:val="231F20"/>
+          <w:w w:val="79"/>
+          <w:sz w:val="19"/>
+          <w:u w:val="single" w:color="231F20"/>
+        </w:rPr>
+        <w:t>powershell</w:t>
+      </w:r>
+      <w:proofErr w:type="spellEnd"/>
+      <w:r>
+        <w:rPr>
+          <w:color w:val="231F20"/>
+          <w:w w:val="79"/>
+          <w:sz w:val="19"/>
+          <w:u w:val="single" w:color="231F20"/>
+        </w:rPr>
+        <w:t xml:space="preserve"> or command prompt</w:t>
+      </w:r>
     </w:p>
     <w:p>
       <w:pPr>
@@ -2842,7 +2047,6 @@
         <w:ind w:left="456" w:right="688"/>
         <w:jc w:val="both"/>
         <w:rPr>
-          <w:ins w:id="41" w:author="Drew Drew" w:date="2022-10-20T12:57:00Z"/>
           <w:color w:val="231F20"/>
           <w:w w:val="95"/>
           <w:sz w:val="19"/>
@@ -2900,35 +2104,33 @@
         </w:rPr>
         <w:t xml:space="preserve"> </w:t>
       </w:r>
-      <w:ins w:id="42" w:author="Drew Drew" w:date="2022-10-20T12:57:00Z">
-        <w:r>
-          <w:rPr>
-            <w:color w:val="231F20"/>
-            <w:w w:val="95"/>
-            <w:sz w:val="19"/>
-            <w:u w:val="single" w:color="231F20"/>
-          </w:rPr>
-          <w:t xml:space="preserve">Concocted by developers </w:t>
-        </w:r>
-        <w:r>
-          <w:rPr>
-            <w:color w:val="231F20"/>
-            <w:w w:val="95"/>
-            <w:sz w:val="19"/>
-            <w:u w:val="single" w:color="231F20"/>
-          </w:rPr>
-          <w:t xml:space="preserve">to help new hires and </w:t>
-        </w:r>
-        <w:r>
-          <w:rPr>
-            <w:color w:val="231F20"/>
-            <w:w w:val="95"/>
-            <w:sz w:val="19"/>
-            <w:u w:val="single" w:color="231F20"/>
-          </w:rPr>
-          <w:t>clients in using Gitlab in a rudimentary way</w:t>
-        </w:r>
-      </w:ins>
+      <w:r>
+        <w:rPr>
+          <w:color w:val="231F20"/>
+          <w:w w:val="95"/>
+          <w:sz w:val="19"/>
+          <w:u w:val="single" w:color="231F20"/>
+        </w:rPr>
+        <w:t xml:space="preserve">Concocted by developers </w:t>
+      </w:r>
+      <w:r>
+        <w:rPr>
+          <w:color w:val="231F20"/>
+          <w:w w:val="95"/>
+          <w:sz w:val="19"/>
+          <w:u w:val="single" w:color="231F20"/>
+        </w:rPr>
+        <w:t xml:space="preserve">to help new hires and </w:t>
+      </w:r>
+      <w:r>
+        <w:rPr>
+          <w:color w:val="231F20"/>
+          <w:w w:val="95"/>
+          <w:sz w:val="19"/>
+          <w:u w:val="single" w:color="231F20"/>
+        </w:rPr>
+        <w:t>clients in using Gitlab in a rudimentary way</w:t>
+      </w:r>
     </w:p>
     <w:p>
       <w:pPr>
@@ -2945,154 +2147,12 @@
         <w:ind w:left="456" w:right="688"/>
         <w:jc w:val="both"/>
         <w:rPr>
-          <w:ins w:id="43" w:author="Drew Drew" w:date="2022-10-20T12:57:00Z"/>
           <w:color w:val="231F20"/>
           <w:w w:val="95"/>
           <w:sz w:val="19"/>
           <w:u w:val="single" w:color="231F20"/>
         </w:rPr>
       </w:pPr>
-      <w:del w:id="44" w:author="Drew Drew" w:date="2022-10-20T12:57:00Z">
-        <w:r>
-          <w:rPr>
-            <w:color w:val="231F20"/>
-            <w:w w:val="95"/>
-            <w:sz w:val="19"/>
-            <w:u w:val="single" w:color="231F20"/>
-          </w:rPr>
-          <w:tab/>
-        </w:r>
-        <w:r>
-          <w:rPr>
-            <w:color w:val="231F20"/>
-            <w:w w:val="95"/>
-            <w:sz w:val="19"/>
-            <w:u w:val="single" w:color="231F20"/>
-          </w:rPr>
-          <w:tab/>
-        </w:r>
-        <w:r>
-          <w:rPr>
-            <w:color w:val="231F20"/>
-            <w:w w:val="95"/>
-            <w:sz w:val="19"/>
-            <w:u w:val="single" w:color="231F20"/>
-          </w:rPr>
-          <w:tab/>
-        </w:r>
-        <w:r>
-          <w:rPr>
-            <w:color w:val="231F20"/>
-            <w:w w:val="95"/>
-            <w:sz w:val="19"/>
-            <w:u w:val="single" w:color="231F20"/>
-          </w:rPr>
-          <w:tab/>
-        </w:r>
-        <w:r>
-          <w:rPr>
-            <w:i/>
-            <w:color w:val="231F20"/>
-            <w:w w:val="95"/>
-            <w:sz w:val="19"/>
-            <w:u w:val="single" w:color="231F20"/>
-          </w:rPr>
-          <w:delText>(audience</w:delText>
-        </w:r>
-        <w:r>
-          <w:rPr>
-            <w:i/>
-            <w:color w:val="231F20"/>
-            <w:spacing w:val="-35"/>
-            <w:w w:val="95"/>
-            <w:sz w:val="19"/>
-            <w:u w:val="single" w:color="231F20"/>
-          </w:rPr>
-          <w:delText xml:space="preserve"> </w:delText>
-        </w:r>
-        <w:r>
-          <w:rPr>
-            <w:i/>
-            <w:color w:val="231F20"/>
-            <w:w w:val="95"/>
-            <w:sz w:val="19"/>
-            <w:u w:val="single" w:color="231F20"/>
-          </w:rPr>
-          <w:delText>request,</w:delText>
-        </w:r>
-        <w:r>
-          <w:rPr>
-            <w:i/>
-            <w:color w:val="231F20"/>
-            <w:spacing w:val="-35"/>
-            <w:w w:val="95"/>
-            <w:sz w:val="19"/>
-            <w:u w:val="single" w:color="231F20"/>
-          </w:rPr>
-          <w:delText xml:space="preserve"> </w:delText>
-        </w:r>
-        <w:r>
-          <w:rPr>
-            <w:i/>
-            <w:color w:val="231F20"/>
-            <w:w w:val="95"/>
-            <w:sz w:val="19"/>
-            <w:u w:val="single" w:color="231F20"/>
-          </w:rPr>
-          <w:delText>my</w:delText>
-        </w:r>
-        <w:r>
-          <w:rPr>
-            <w:i/>
-            <w:color w:val="231F20"/>
-            <w:spacing w:val="-36"/>
-            <w:w w:val="95"/>
-            <w:sz w:val="19"/>
-            <w:u w:val="single" w:color="231F20"/>
-          </w:rPr>
-          <w:delText xml:space="preserve"> </w:delText>
-        </w:r>
-        <w:r>
-          <w:rPr>
-            <w:i/>
-            <w:color w:val="231F20"/>
-            <w:w w:val="95"/>
-            <w:sz w:val="19"/>
-            <w:u w:val="single" w:color="231F20"/>
-          </w:rPr>
-          <w:delText>idea,</w:delText>
-        </w:r>
-        <w:r>
-          <w:rPr>
-            <w:i/>
-            <w:color w:val="231F20"/>
-            <w:spacing w:val="-35"/>
-            <w:w w:val="95"/>
-            <w:sz w:val="19"/>
-            <w:u w:val="single" w:color="231F20"/>
-          </w:rPr>
-          <w:delText xml:space="preserve"> </w:delText>
-        </w:r>
-        <w:r>
-          <w:rPr>
-            <w:i/>
-            <w:color w:val="231F20"/>
-            <w:w w:val="95"/>
-            <w:sz w:val="19"/>
-            <w:u w:val="single" w:color="231F20"/>
-          </w:rPr>
-          <w:delText>other)</w:delText>
-        </w:r>
-        <w:r>
-          <w:rPr>
-            <w:i/>
-            <w:color w:val="231F20"/>
-            <w:w w:val="95"/>
-            <w:sz w:val="19"/>
-          </w:rPr>
-          <w:delText xml:space="preserve"> </w:delText>
-        </w:r>
-      </w:del>
       <w:r>
         <w:rPr>
           <w:color w:val="231F20"/>
@@ -3127,92 +2187,24 @@
         </w:rPr>
         <w:t xml:space="preserve"> </w:t>
       </w:r>
-      <w:ins w:id="45" w:author="Drew Drew" w:date="2022-10-20T12:57:00Z">
-        <w:r>
-          <w:rPr>
-            <w:color w:val="231F20"/>
-            <w:w w:val="95"/>
-            <w:sz w:val="19"/>
-            <w:u w:val="single" w:color="231F20"/>
-          </w:rPr>
-          <w:t>Concise but complete explanations of fundamental components of Gitlab</w:t>
-        </w:r>
-        <w:r>
-          <w:rPr>
-            <w:i/>
-            <w:color w:val="231F20"/>
-            <w:w w:val="90"/>
-            <w:sz w:val="19"/>
-          </w:rPr>
-          <w:t xml:space="preserve"> </w:t>
-        </w:r>
-      </w:ins>
-      <w:del w:id="46" w:author="Drew Drew" w:date="2022-10-20T12:57:00Z">
-        <w:r>
-          <w:rPr>
-            <w:color w:val="231F20"/>
-            <w:w w:val="95"/>
-            <w:sz w:val="19"/>
-            <w:u w:val="single" w:color="231F20"/>
-          </w:rPr>
-          <w:tab/>
-        </w:r>
-        <w:r>
-          <w:rPr>
-            <w:color w:val="231F20"/>
-            <w:w w:val="95"/>
-            <w:sz w:val="19"/>
-            <w:u w:val="single" w:color="231F20"/>
-          </w:rPr>
-          <w:tab/>
-        </w:r>
-        <w:r>
-          <w:rPr>
-            <w:color w:val="231F20"/>
-            <w:w w:val="95"/>
-            <w:sz w:val="19"/>
-            <w:u w:val="single" w:color="231F20"/>
-          </w:rPr>
-          <w:tab/>
-        </w:r>
-        <w:r>
-          <w:rPr>
-            <w:color w:val="231F20"/>
-            <w:w w:val="95"/>
-            <w:sz w:val="19"/>
-            <w:u w:val="single" w:color="231F20"/>
-          </w:rPr>
-          <w:tab/>
-        </w:r>
-        <w:r>
-          <w:rPr>
-            <w:color w:val="231F20"/>
-            <w:w w:val="95"/>
-            <w:sz w:val="19"/>
-            <w:u w:val="single" w:color="231F20"/>
-          </w:rPr>
-          <w:tab/>
-        </w:r>
-        <w:r>
-          <w:rPr>
-            <w:i/>
-            <w:color w:val="231F20"/>
-            <w:w w:val="90"/>
-            <w:sz w:val="19"/>
-            <w:u w:val="single" w:color="231F20"/>
-          </w:rPr>
-          <w:delText>(comprehensive, concise, other)</w:delText>
-        </w:r>
-        <w:r>
-          <w:rPr>
-            <w:i/>
-            <w:color w:val="231F20"/>
-            <w:w w:val="90"/>
-            <w:sz w:val="19"/>
-          </w:rPr>
-          <w:delText xml:space="preserve"> </w:delText>
-        </w:r>
-      </w:del>
+      <w:r>
+        <w:rPr>
+          <w:color w:val="231F20"/>
+          <w:w w:val="95"/>
+          <w:sz w:val="19"/>
+          <w:u w:val="single" w:color="231F20"/>
+        </w:rPr>
+        <w:t>Concise but complete explanations of fundamental components of Gitlab</w:t>
+      </w:r>
+      <w:r>
+        <w:rPr>
+          <w:i/>
+          <w:color w:val="231F20"/>
+          <w:w w:val="90"/>
+          <w:sz w:val="19"/>
+        </w:rPr>
+        <w:t xml:space="preserve"> </w:t>
+      </w:r>
       <w:r>
         <w:rPr>
           <w:color w:val="231F20"/>
@@ -3298,82 +2290,24 @@
         </w:rPr>
         <w:t xml:space="preserve"> </w:t>
       </w:r>
-      <w:ins w:id="47" w:author="Drew Drew" w:date="2022-10-20T12:57:00Z">
-        <w:r>
-          <w:rPr>
-            <w:color w:val="231F20"/>
-            <w:w w:val="95"/>
-            <w:sz w:val="19"/>
-            <w:u w:val="single" w:color="231F20"/>
-          </w:rPr>
-          <w:t xml:space="preserve">Importance </w:t>
-        </w:r>
-        <w:r>
-          <w:rPr>
-            <w:color w:val="231F20"/>
-            <w:w w:val="95"/>
-            <w:sz w:val="19"/>
-            <w:u w:val="single" w:color="231F20"/>
-          </w:rPr>
-          <w:t xml:space="preserve">of and correct usage </w:t>
-        </w:r>
-      </w:ins>
-      <w:del w:id="48" w:author="Drew Drew" w:date="2022-10-20T12:57:00Z">
-        <w:r>
-          <w:rPr>
-            <w:color w:val="231F20"/>
-            <w:w w:val="95"/>
-            <w:sz w:val="19"/>
-            <w:u w:val="single" w:color="231F20"/>
-          </w:rPr>
-          <w:tab/>
-        </w:r>
-        <w:r>
-          <w:rPr>
-            <w:color w:val="231F20"/>
-            <w:w w:val="95"/>
-            <w:sz w:val="19"/>
-            <w:u w:val="single" w:color="231F20"/>
-          </w:rPr>
-          <w:tab/>
-        </w:r>
-        <w:r>
-          <w:rPr>
-            <w:color w:val="231F20"/>
-            <w:w w:val="95"/>
-            <w:sz w:val="19"/>
-            <w:u w:val="single" w:color="231F20"/>
-          </w:rPr>
-          <w:tab/>
-        </w:r>
-        <w:r>
-          <w:rPr>
-            <w:color w:val="231F20"/>
-            <w:w w:val="95"/>
-            <w:sz w:val="19"/>
-            <w:u w:val="single" w:color="231F20"/>
-          </w:rPr>
-          <w:tab/>
-        </w:r>
-        <w:r>
-          <w:rPr>
-            <w:color w:val="231F20"/>
-            <w:w w:val="95"/>
-            <w:sz w:val="19"/>
-            <w:u w:val="single" w:color="231F20"/>
-          </w:rPr>
-          <w:tab/>
-        </w:r>
-        <w:r>
-          <w:rPr>
-            <w:color w:val="231F20"/>
-            <w:w w:val="95"/>
-            <w:sz w:val="19"/>
-            <w:u w:val="single" w:color="231F20"/>
-          </w:rPr>
-          <w:tab/>
-        </w:r>
-      </w:del>
+      <w:r>
+        <w:rPr>
+          <w:color w:val="231F20"/>
+          <w:w w:val="95"/>
+          <w:sz w:val="19"/>
+          <w:u w:val="single" w:color="231F20"/>
+        </w:rPr>
+        <w:t xml:space="preserve">Importance </w:t>
+      </w:r>
+      <w:r>
+        <w:rPr>
+          <w:color w:val="231F20"/>
+          <w:w w:val="95"/>
+          <w:sz w:val="19"/>
+          <w:u w:val="single" w:color="231F20"/>
+        </w:rPr>
+        <w:t xml:space="preserve">of and correct usage </w:t>
+      </w:r>
       <w:r>
         <w:rPr>
           <w:i/>
@@ -3444,26 +2378,24 @@
         </w:rPr>
         <w:t xml:space="preserve"> </w:t>
       </w:r>
-      <w:ins w:id="49" w:author="Drew Drew" w:date="2022-10-20T12:57:00Z">
-        <w:r>
-          <w:rPr>
-            <w:color w:val="231F20"/>
-            <w:w w:val="95"/>
-            <w:sz w:val="19"/>
-            <w:u w:val="single" w:color="231F20"/>
-          </w:rPr>
-          <w:t>Capability-</w:t>
-        </w:r>
-        <w:r>
-          <w:rPr>
-            <w:color w:val="231F20"/>
-            <w:w w:val="95"/>
-            <w:sz w:val="19"/>
-            <w:u w:val="single" w:color="231F20"/>
-          </w:rPr>
-          <w:t>purpose-use-guide</w:t>
-        </w:r>
-      </w:ins>
+      <w:r>
+        <w:rPr>
+          <w:color w:val="231F20"/>
+          <w:w w:val="95"/>
+          <w:sz w:val="19"/>
+          <w:u w:val="single" w:color="231F20"/>
+        </w:rPr>
+        <w:t>Capability-</w:t>
+      </w:r>
+      <w:r>
+        <w:rPr>
+          <w:color w:val="231F20"/>
+          <w:w w:val="95"/>
+          <w:sz w:val="19"/>
+          <w:u w:val="single" w:color="231F20"/>
+        </w:rPr>
+        <w:t>purpose-use-guide</w:t>
+      </w:r>
       <w:r>
         <w:rPr>
           <w:color w:val="231F20"/>
@@ -3557,26 +2489,6 @@
         </w:rPr>
         <w:t xml:space="preserve"> </w:t>
       </w:r>
-      <w:ins w:id="50" w:author="Drew Drew" w:date="2022-10-20T12:57:00Z">
-        <w:r>
-          <w:rPr>
-            <w:color w:val="231F20"/>
-            <w:spacing w:val="-4"/>
-            <w:sz w:val="19"/>
-            <w:u w:val="single" w:color="231F20"/>
-          </w:rPr>
-          <w:t>Verbose</w:t>
-        </w:r>
-        <w:r>
-          <w:rPr>
-            <w:color w:val="231F20"/>
-            <w:spacing w:val="-4"/>
-            <w:sz w:val="19"/>
-            <w:u w:val="single" w:color="231F20"/>
-          </w:rPr>
-          <w:t xml:space="preserve"> and beginner friendly</w:t>
-        </w:r>
-      </w:ins>
       <w:r>
         <w:rPr>
           <w:color w:val="231F20"/>
@@ -3584,6 +2496,24 @@
           <w:sz w:val="19"/>
           <w:u w:val="single" w:color="231F20"/>
         </w:rPr>
+        <w:t>Verbose</w:t>
+      </w:r>
+      <w:r>
+        <w:rPr>
+          <w:color w:val="231F20"/>
+          <w:spacing w:val="-4"/>
+          <w:sz w:val="19"/>
+          <w:u w:val="single" w:color="231F20"/>
+        </w:rPr>
+        <w:t xml:space="preserve"> and beginner friendly</w:t>
+      </w:r>
+      <w:r>
+        <w:rPr>
+          <w:color w:val="231F20"/>
+          <w:spacing w:val="-4"/>
+          <w:sz w:val="19"/>
+          <w:u w:val="single" w:color="231F20"/>
+        </w:rPr>
         <w:tab/>
       </w:r>
       <w:r>
@@ -3875,35 +2805,33 @@
         </w:rPr>
         <w:t xml:space="preserve"> </w:t>
       </w:r>
-      <w:ins w:id="51" w:author="Drew Drew" w:date="2022-10-20T12:57:00Z">
-        <w:r>
-          <w:rPr>
-            <w:color w:val="231F20"/>
-            <w:w w:val="95"/>
-            <w:sz w:val="19"/>
-            <w:u w:val="single" w:color="231F20"/>
-          </w:rPr>
-          <w:t xml:space="preserve">Teach the audience how to use Gitlab and teach the importance of </w:t>
-        </w:r>
-        <w:r>
-          <w:rPr>
-            <w:color w:val="231F20"/>
-            <w:w w:val="95"/>
-            <w:sz w:val="19"/>
-            <w:u w:val="single" w:color="231F20"/>
-          </w:rPr>
-          <w:t>versio</w:t>
-        </w:r>
-        <w:r>
-          <w:rPr>
-            <w:color w:val="231F20"/>
-            <w:w w:val="95"/>
-            <w:sz w:val="19"/>
-            <w:u w:val="single" w:color="231F20"/>
-          </w:rPr>
-          <w:t>n control and its functions</w:t>
-        </w:r>
-      </w:ins>
+      <w:r>
+        <w:rPr>
+          <w:color w:val="231F20"/>
+          <w:w w:val="95"/>
+          <w:sz w:val="19"/>
+          <w:u w:val="single" w:color="231F20"/>
+        </w:rPr>
+        <w:t xml:space="preserve">Teach the audience how to use Gitlab and teach the importance of </w:t>
+      </w:r>
+      <w:r>
+        <w:rPr>
+          <w:color w:val="231F20"/>
+          <w:w w:val="95"/>
+          <w:sz w:val="19"/>
+          <w:u w:val="single" w:color="231F20"/>
+        </w:rPr>
+        <w:t>versio</w:t>
+      </w:r>
+      <w:r>
+        <w:rPr>
+          <w:color w:val="231F20"/>
+          <w:w w:val="95"/>
+          <w:sz w:val="19"/>
+          <w:u w:val="single" w:color="231F20"/>
+        </w:rPr>
+        <w:t>n control and its functions</w:t>
+      </w:r>
     </w:p>
     <w:p>
       <w:pPr>
@@ -3923,129 +2851,6 @@
           <w:sz w:val="19"/>
         </w:rPr>
       </w:pPr>
-      <w:del w:id="52" w:author="Drew Drew" w:date="2022-10-20T12:57:00Z">
-        <w:r>
-          <w:rPr>
-            <w:color w:val="231F20"/>
-            <w:w w:val="95"/>
-            <w:sz w:val="19"/>
-            <w:u w:val="single" w:color="231F20"/>
-          </w:rPr>
-          <w:tab/>
-        </w:r>
-        <w:r>
-          <w:rPr>
-            <w:color w:val="231F20"/>
-            <w:w w:val="95"/>
-            <w:sz w:val="19"/>
-            <w:u w:val="single" w:color="231F20"/>
-          </w:rPr>
-          <w:tab/>
-        </w:r>
-        <w:r>
-          <w:rPr>
-            <w:i/>
-            <w:color w:val="231F20"/>
-            <w:w w:val="95"/>
-            <w:sz w:val="19"/>
-            <w:u w:val="single" w:color="231F20"/>
-          </w:rPr>
-          <w:delText>(win</w:delText>
-        </w:r>
-        <w:r>
-          <w:rPr>
-            <w:i/>
-            <w:color w:val="231F20"/>
-            <w:spacing w:val="-35"/>
-            <w:w w:val="95"/>
-            <w:sz w:val="19"/>
-            <w:u w:val="single" w:color="231F20"/>
-          </w:rPr>
-          <w:delText xml:space="preserve"> </w:delText>
-        </w:r>
-        <w:r>
-          <w:rPr>
-            <w:i/>
-            <w:color w:val="231F20"/>
-            <w:w w:val="95"/>
-            <w:sz w:val="19"/>
-            <w:u w:val="single" w:color="231F20"/>
-          </w:rPr>
-          <w:delText>support,</w:delText>
-        </w:r>
-        <w:r>
-          <w:rPr>
-            <w:i/>
-            <w:color w:val="231F20"/>
-            <w:spacing w:val="-36"/>
-            <w:w w:val="95"/>
-            <w:sz w:val="19"/>
-            <w:u w:val="single" w:color="231F20"/>
-          </w:rPr>
-          <w:delText xml:space="preserve"> </w:delText>
-        </w:r>
-        <w:r>
-          <w:rPr>
-            <w:i/>
-            <w:color w:val="231F20"/>
-            <w:w w:val="95"/>
-            <w:sz w:val="19"/>
-            <w:u w:val="single" w:color="231F20"/>
-          </w:rPr>
-          <w:delText>change</w:delText>
-        </w:r>
-        <w:r>
-          <w:rPr>
-            <w:i/>
-            <w:color w:val="231F20"/>
-            <w:spacing w:val="-35"/>
-            <w:w w:val="95"/>
-            <w:sz w:val="19"/>
-            <w:u w:val="single" w:color="231F20"/>
-          </w:rPr>
-          <w:delText xml:space="preserve"> </w:delText>
-        </w:r>
-        <w:r>
-          <w:rPr>
-            <w:i/>
-            <w:color w:val="231F20"/>
-            <w:w w:val="95"/>
-            <w:sz w:val="19"/>
-            <w:u w:val="single" w:color="231F20"/>
-          </w:rPr>
-          <w:delText>behavior,</w:delText>
-        </w:r>
-        <w:r>
-          <w:rPr>
-            <w:i/>
-            <w:color w:val="231F20"/>
-            <w:spacing w:val="-35"/>
-            <w:w w:val="95"/>
-            <w:sz w:val="19"/>
-            <w:u w:val="single" w:color="231F20"/>
-          </w:rPr>
-          <w:delText xml:space="preserve"> </w:delText>
-        </w:r>
-        <w:r>
-          <w:rPr>
-            <w:i/>
-            <w:color w:val="231F20"/>
-            <w:w w:val="95"/>
-            <w:sz w:val="19"/>
-            <w:u w:val="single" w:color="231F20"/>
-          </w:rPr>
-          <w:delText>other)</w:delText>
-        </w:r>
-        <w:r>
-          <w:rPr>
-            <w:i/>
-            <w:color w:val="231F20"/>
-            <w:w w:val="95"/>
-            <w:sz w:val="19"/>
-          </w:rPr>
-          <w:delText xml:space="preserve"> </w:delText>
-        </w:r>
-      </w:del>
       <w:r>
         <w:rPr>
           <w:color w:val="231F20"/>
@@ -4088,17 +2893,15 @@
         </w:rPr>
         <w:t xml:space="preserve"> </w:t>
       </w:r>
-      <w:ins w:id="53" w:author="Drew Drew" w:date="2022-10-20T12:57:00Z">
-        <w:r>
-          <w:rPr>
-            <w:color w:val="231F20"/>
-            <w:w w:val="79"/>
-            <w:sz w:val="19"/>
-            <w:u w:val="single" w:color="231F20"/>
-          </w:rPr>
-          <w:t>November 3</w:t>
-        </w:r>
-      </w:ins>
+      <w:r>
+        <w:rPr>
+          <w:color w:val="231F20"/>
+          <w:w w:val="79"/>
+          <w:sz w:val="19"/>
+          <w:u w:val="single" w:color="231F20"/>
+        </w:rPr>
+        <w:t>November 3</w:t>
+      </w:r>
       <w:r>
         <w:rPr>
           <w:color w:val="231F20"/>
@@ -4179,6 +2982,7 @@
           <w:w w:val="105"/>
           <w:sz w:val="19"/>
         </w:rPr>
+        <w:lastRenderedPageBreak/>
         <w:t xml:space="preserve">FIGURE 3.7 </w:t>
       </w:r>
       <w:r>
@@ -4207,14 +3011,6 @@
     </w:sectPr>
   </w:body>
 </w:document>
-</file>
-
-<file path=word/people.xml><?xml version="1.0" encoding="utf-8"?>
-<w15:people xmlns:wpc="http://schemas.microsoft.com/office/word/2010/wordprocessingCanvas" xmlns:cx="http://schemas.microsoft.com/office/drawing/2014/chartex" xmlns:cx1="http://schemas.microsoft.com/office/drawing/2015/9/8/chartex" xmlns:cx2="http://schemas.microsoft.com/office/drawing/2015/10/21/chartex" xmlns:cx3="http://schemas.microsoft.com/office/drawing/2016/5/9/chartex" xmlns:cx4="http://schemas.microsoft.com/office/drawing/2016/5/10/chartex" xmlns:cx5="http://schemas.microsoft.com/office/drawing/2016/5/11/chartex" xmlns:cx6="http://schemas.microsoft.com/office/drawing/2016/5/12/chartex" xmlns:cx7="http://schemas.microsoft.com/office/drawing/2016/5/13/chartex" xmlns:cx8="http://schemas.microsoft.com/office/drawing/2016/5/14/chartex" xmlns:mc="http://schemas.openxmlformats.org/markup-compatibility/2006" xmlns:aink="http://schemas.microsoft.com/office/drawing/2016/ink" xmlns:am3d="http://schemas.microsoft.com/office/drawing/2017/model3d" xmlns:o="urn:schemas-microsoft-com:office:office" xmlns:oel="http://schemas.microsoft.com/office/2019/extlst" xmlns:r="http://schemas.openxmlformats.org/officeDocument/2006/relationships" xmlns:m="http://schemas.openxmlformats.org/officeDocument/2006/math" xmlns:v="urn:schemas-microsoft-com:vml" xmlns:wp14="http://schemas.microsoft.com/office/word/2010/wordprocessingDrawing" xmlns:wp="http://schemas.openxmlformats.org/drawingml/2006/wordprocessingDrawing" xmlns:w10="urn:schemas-microsoft-com:office:word" xmlns:w="http://schemas.openxmlformats.org/wordprocessingml/2006/main" xmlns:w14="http://schemas.microsoft.com/office/word/2010/wordml" xmlns:w15="http://schemas.microsoft.com/office/word/2012/wordml" xmlns:w16cex="http://schemas.microsoft.com/office/word/2018/wordml/cex" xmlns:w16cid="http://schemas.microsoft.com/office/word/2016/wordml/cid" xmlns:w16="http://schemas.microsoft.com/office/word/2018/wordml" xmlns:w16sdtdh="http://schemas.microsoft.com/office/word/2020/wordml/sdtdatahash" xmlns:w16se="http://schemas.microsoft.com/office/word/2015/wordml/symex" xmlns:wpg="http://schemas.microsoft.com/office/word/2010/wordprocessingGroup" xmlns:wpi="http://schemas.microsoft.com/office/word/2010/wordprocessingInk" xmlns:wne="http://schemas.microsoft.com/office/word/2006/wordml" xmlns:wps="http://schemas.microsoft.com/office/word/2010/wordprocessingShape" mc:Ignorable="w14 w15 w16se w16cid w16 w16cex w16sdtdh wp14">
-  <w15:person w15:author="Drew Drew">
-    <w15:presenceInfo w15:providerId="Windows Live" w15:userId="eccf37143cf59633"/>
-  </w15:person>
-</w15:people>
 </file>
 
 <file path=word/styles.xml><?xml version="1.0" encoding="utf-8"?>
@@ -4676,21 +3472,6 @@
     <w:uiPriority w:val="1"/>
     <w:qFormat/>
   </w:style>
-  <w:style w:type="paragraph" w:styleId="Revision">
-    <w:name w:val="Revision"/>
-    <w:hidden/>
-    <w:uiPriority w:val="99"/>
-    <w:semiHidden/>
-    <w:rsid w:val="008C3ECC"/>
-    <w:pPr>
-      <w:widowControl/>
-      <w:autoSpaceDE/>
-      <w:autoSpaceDN/>
-    </w:pPr>
-    <w:rPr>
-      <w:rFonts w:ascii="Arial" w:eastAsia="Arial" w:hAnsi="Arial" w:cs="Arial"/>
-    </w:rPr>
-  </w:style>
 </w:styles>
 </file>
 

</xml_diff>